<commit_message>
committing restructure of the report files
</commit_message>
<xml_diff>
--- a/Report/text.docx
+++ b/Report/text.docx
@@ -3,14 +3,11 @@
 <w:document xmlns:wpc="http://schemas.microsoft.com/office/word/2010/wordprocessingCanvas" xmlns:mo="http://schemas.microsoft.com/office/mac/office/2008/main" xmlns:mc="http://schemas.openxmlformats.org/markup-compatibility/2006" xmlns:mv="urn:schemas-microsoft-com:mac:vml" xmlns:o="urn:schemas-microsoft-com:office:office" xmlns:r="http://schemas.openxmlformats.org/officeDocument/2006/relationships" xmlns:m="http://schemas.openxmlformats.org/officeDocument/2006/math" xmlns:v="urn:schemas-microsoft-com:vml" xmlns:wp14="http://schemas.microsoft.com/office/word/2010/wordprocessingDrawing" xmlns:wp="http://schemas.openxmlformats.org/drawingml/2006/wordprocessingDrawing" xmlns:w10="urn:schemas-microsoft-com:office:word" xmlns:w="http://schemas.openxmlformats.org/wordprocessingml/2006/main" xmlns:w14="http://schemas.microsoft.com/office/word/2010/wordml" xmlns:wpg="http://schemas.microsoft.com/office/word/2010/wordprocessingGroup" xmlns:wpi="http://schemas.microsoft.com/office/word/2010/wordprocessingInk" xmlns:wne="http://schemas.microsoft.com/office/word/2006/wordml" xmlns:wps="http://schemas.microsoft.com/office/word/2010/wordprocessingShape" mc:Ignorable="w14 wp14">
   <w:body>
     <w:p>
-      <w:r>
-        <w:t>LTE  -self organising network</w:t>
-      </w:r>
-    </w:p>
-    <w:p/>
-    <w:p>
-      <w:r>
-        <w:t>Overview</w:t>
+      <w:pPr>
+        <w:pStyle w:val="Heading1"/>
+      </w:pPr>
+      <w:r>
+        <w:t xml:space="preserve">LTE </w:t>
       </w:r>
     </w:p>
     <w:p/>
@@ -52,47 +49,179 @@
     <w:p/>
     <w:p>
       <w:r>
-        <w:t>What drove the need for faster downlink speeds</w:t>
+        <w:t xml:space="preserve">What drove the need for faster downlink </w:t>
+      </w:r>
+      <w:proofErr w:type="gramStart"/>
+      <w:r>
+        <w:t>speeds</w:t>
+      </w:r>
+      <w:proofErr w:type="gramEnd"/>
+    </w:p>
+    <w:p/>
+    <w:p>
+      <w:r>
+        <w:t>Specs and such</w:t>
+      </w:r>
+    </w:p>
+    <w:p/>
+    <w:p>
+      <w:r>
+        <w:t>Maybe talk about IP based core network</w:t>
+      </w:r>
+    </w:p>
+    <w:p/>
+    <w:p>
+      <w:pPr>
+        <w:pStyle w:val="Heading1"/>
+      </w:pPr>
+      <w:r>
+        <w:t>Handover Procedure</w:t>
+      </w:r>
+    </w:p>
+    <w:p>
+      <w:pPr>
+        <w:pStyle w:val="Heading2"/>
+      </w:pPr>
+      <w:r>
+        <w:t>Parameters</w:t>
+      </w:r>
+    </w:p>
+    <w:p/>
+    <w:p>
+      <w:pPr>
+        <w:pStyle w:val="Heading2"/>
+      </w:pPr>
+      <w:r>
+        <w:t>Triggers</w:t>
+      </w:r>
+    </w:p>
+    <w:p/>
+    <w:p>
+      <w:pPr>
+        <w:pStyle w:val="Heading1"/>
+      </w:pPr>
+      <w:r>
+        <w:t>Machine learning</w:t>
+      </w:r>
+    </w:p>
+    <w:p>
+      <w:r>
+        <w:t>M</w:t>
+      </w:r>
+      <w:r>
+        <w:t xml:space="preserve">achine learning is a form of </w:t>
+      </w:r>
+      <w:r>
+        <w:t>artificial intelligence (AI</w:t>
+      </w:r>
+      <w:r>
+        <w:t>) that involves designing and studying systems and algorithms with the ability to learn from data. This field of AI has many applications within research (such as system optimisation), products (such as image recognition) and advertising (such as adverts that use a users browsing history). There are many different paradigms that machine learning algorithms use. Algorithms can use training sets to train an algorithm to give appropriate outputs; other algorithms look for patterns in data; while others use the notion of rewards to find out if an action could be considered correct or not</w:t>
+      </w:r>
+      <w:r>
+        <w:t xml:space="preserve">. </w:t>
+      </w:r>
+      <w:r>
+        <w:t>Three of the most popular types of mac</w:t>
+      </w:r>
+      <w:r>
+        <w:t xml:space="preserve">hine learning algorithms are:
+ </w:t>
+      </w:r>
+    </w:p>
+    <w:p/>
+    <w:p>
+      <w:r>
+        <w:t>Supervised learning</w:t>
+      </w:r>
+      <w:r>
+        <w:t xml:space="preserve"> is where an algorithm is trained using a training set of data. This set of data includes inputs and the known outputs for those inputs. The training set is used to fine-tune the parameters in the algorithm. The purpose of this kind of algorithm is to learn a general mapping between inputs and outputs so that the algorithm can give an accurate output for an unknown input. This type of algorithm is generally used in clas</w:t>
+      </w:r>
+      <w:r>
+        <w:t xml:space="preserve">sifier systems.
+ </w:t>
+      </w:r>
+    </w:p>
+    <w:p/>
+    <w:p>
+      <w:r>
+        <w:t>Unsupervised learning</w:t>
+      </w:r>
+      <w:r>
+        <w:t xml:space="preserve"> algorithms only know about the inputs they are given. The goal of such an algorithm is to try and find patterns or structure within the input data. Such algorithm would be given inputs and any patterns that are </w:t>
+      </w:r>
+      <w:r>
+        <w:lastRenderedPageBreak/>
+        <w:t>contained would become more and more common the more inputs</w:t>
+      </w:r>
+      <w:r>
+        <w:t xml:space="preserve"> the algorithm is given.
+  </w:t>
+      </w:r>
+    </w:p>
+    <w:p/>
+    <w:p>
+      <w:r>
+        <w:t>Reinforcement learning</w:t>
+      </w:r>
+      <w:r>
+        <w:t xml:space="preserve"> uses an intelligent agent to perform actions within an environment. Any such action will yield a reward to the agent and the agent’s goal is to learn about how the environment reacts to any given action. The agent then uses this knowledge to try and maximise its reward gains.
+\</w:t>
+      </w:r>
+      <w:proofErr w:type="gramStart"/>
+      <w:r>
+        <w:t>end</w:t>
+      </w:r>
+      <w:proofErr w:type="gramEnd"/>
+      <w:r>
+        <w:t xml:space="preserve">{itemize}
+The chosen type of machine learning chosen for the project is Reinforcement learning due to its ability to use the notion of states and rewards. These notions can be mapped to a set of TTT and </w:t>
+      </w:r>
+      <w:proofErr w:type="spellStart"/>
+      <w:r>
+        <w:t>Hys</w:t>
+      </w:r>
+      <w:proofErr w:type="spellEnd"/>
+      <w:r>
+        <w:t xml:space="preserve"> values as well as the performance of that set respectively.</w:t>
+      </w:r>
+    </w:p>
+    <w:p/>
+    <w:p>
+      <w:pPr>
+        <w:pStyle w:val="Heading1"/>
+      </w:pPr>
+      <w:r>
+        <w:t>Reinforcement Learning</w:t>
+      </w:r>
+    </w:p>
+    <w:p>
+      <w:pPr>
+        <w:pStyle w:val="Heading1"/>
+      </w:pPr>
+      <w:r>
+        <w:t xml:space="preserve">Q-Learning </w:t>
+      </w:r>
+    </w:p>
+    <w:p>
+      <w:r>
+        <w:t>In Q-Learning an agent tries to discover an optimal policy from its history of interactions with the environment.</w:t>
       </w:r>
       <w:bookmarkStart w:id="0" w:name="_GoBack"/>
       <w:bookmarkEnd w:id="0"/>
     </w:p>
-    <w:p/>
-    <w:p>
-      <w:r>
-        <w:t>Specs and such</w:t>
-      </w:r>
-    </w:p>
-    <w:p/>
-    <w:p>
-      <w:r>
-        <w:t>Maybe talk about IP based core network</w:t>
-      </w:r>
-    </w:p>
-    <w:p/>
-    <w:p/>
-    <w:p/>
-    <w:p/>
-    <w:p/>
-    <w:p>
-      <w:r>
-        <w:t>Machine learning overview</w:t>
-      </w:r>
-    </w:p>
-    <w:p/>
-    <w:p>
-      <w:r>
-        <w:t>Q-Learning overview</w:t>
-      </w:r>
-    </w:p>
-    <w:p/>
-    <w:p>
+    <w:p>
+      <w:pPr>
+        <w:pStyle w:val="Heading1"/>
+      </w:pPr>
       <w:r>
         <w:t>My approach</w:t>
       </w:r>
     </w:p>
     <w:p/>
     <w:p>
+      <w:pPr>
+        <w:pStyle w:val="Heading1"/>
+      </w:pPr>
       <w:r>
         <w:t>Results</w:t>
       </w:r>
@@ -270,6 +399,53 @@
       <w:lang w:val="en-GB"/>
     </w:rPr>
   </w:style>
+  <w:style w:type="paragraph" w:styleId="Heading1">
+    <w:name w:val="heading 1"/>
+    <w:basedOn w:val="Normal"/>
+    <w:next w:val="Normal"/>
+    <w:link w:val="Heading1Char"/>
+    <w:uiPriority w:val="9"/>
+    <w:qFormat/>
+    <w:rsid w:val="00EF2B93"/>
+    <w:pPr>
+      <w:keepNext/>
+      <w:keepLines/>
+      <w:spacing w:before="480"/>
+      <w:outlineLvl w:val="0"/>
+    </w:pPr>
+    <w:rPr>
+      <w:rFonts w:asciiTheme="majorHAnsi" w:eastAsiaTheme="majorEastAsia" w:hAnsiTheme="majorHAnsi" w:cstheme="majorBidi"/>
+      <w:b/>
+      <w:bCs/>
+      <w:color w:val="345A8A" w:themeColor="accent1" w:themeShade="B5"/>
+      <w:sz w:val="32"/>
+      <w:szCs w:val="32"/>
+    </w:rPr>
+  </w:style>
+  <w:style w:type="paragraph" w:styleId="Heading2">
+    <w:name w:val="heading 2"/>
+    <w:basedOn w:val="Normal"/>
+    <w:next w:val="Normal"/>
+    <w:link w:val="Heading2Char"/>
+    <w:uiPriority w:val="9"/>
+    <w:unhideWhenUsed/>
+    <w:qFormat/>
+    <w:rsid w:val="00EF2B93"/>
+    <w:pPr>
+      <w:keepNext/>
+      <w:keepLines/>
+      <w:spacing w:before="200"/>
+      <w:outlineLvl w:val="1"/>
+    </w:pPr>
+    <w:rPr>
+      <w:rFonts w:asciiTheme="majorHAnsi" w:eastAsiaTheme="majorEastAsia" w:hAnsiTheme="majorHAnsi" w:cstheme="majorBidi"/>
+      <w:b/>
+      <w:bCs/>
+      <w:color w:val="4F81BD" w:themeColor="accent1"/>
+      <w:sz w:val="26"/>
+      <w:szCs w:val="26"/>
+    </w:rPr>
+  </w:style>
   <w:style w:type="character" w:default="1" w:styleId="DefaultParagraphFont">
     <w:name w:val="Default Paragraph Font"/>
     <w:uiPriority w:val="1"/>
@@ -296,6 +472,38 @@
     <w:uiPriority w:val="99"/>
     <w:semiHidden/>
     <w:unhideWhenUsed/>
+  </w:style>
+  <w:style w:type="character" w:customStyle="1" w:styleId="Heading1Char">
+    <w:name w:val="Heading 1 Char"/>
+    <w:basedOn w:val="DefaultParagraphFont"/>
+    <w:link w:val="Heading1"/>
+    <w:uiPriority w:val="9"/>
+    <w:rsid w:val="00EF2B93"/>
+    <w:rPr>
+      <w:rFonts w:asciiTheme="majorHAnsi" w:eastAsiaTheme="majorEastAsia" w:hAnsiTheme="majorHAnsi" w:cstheme="majorBidi"/>
+      <w:b/>
+      <w:bCs/>
+      <w:color w:val="345A8A" w:themeColor="accent1" w:themeShade="B5"/>
+      <w:sz w:val="32"/>
+      <w:szCs w:val="32"/>
+      <w:lang w:val="en-GB"/>
+    </w:rPr>
+  </w:style>
+  <w:style w:type="character" w:customStyle="1" w:styleId="Heading2Char">
+    <w:name w:val="Heading 2 Char"/>
+    <w:basedOn w:val="DefaultParagraphFont"/>
+    <w:link w:val="Heading2"/>
+    <w:uiPriority w:val="9"/>
+    <w:rsid w:val="00EF2B93"/>
+    <w:rPr>
+      <w:rFonts w:asciiTheme="majorHAnsi" w:eastAsiaTheme="majorEastAsia" w:hAnsiTheme="majorHAnsi" w:cstheme="majorBidi"/>
+      <w:b/>
+      <w:bCs/>
+      <w:color w:val="4F81BD" w:themeColor="accent1"/>
+      <w:sz w:val="26"/>
+      <w:szCs w:val="26"/>
+      <w:lang w:val="en-GB"/>
+    </w:rPr>
   </w:style>
 </w:styles>
 </file>
@@ -459,6 +667,53 @@
       <w:lang w:val="en-GB"/>
     </w:rPr>
   </w:style>
+  <w:style w:type="paragraph" w:styleId="Heading1">
+    <w:name w:val="heading 1"/>
+    <w:basedOn w:val="Normal"/>
+    <w:next w:val="Normal"/>
+    <w:link w:val="Heading1Char"/>
+    <w:uiPriority w:val="9"/>
+    <w:qFormat/>
+    <w:rsid w:val="00EF2B93"/>
+    <w:pPr>
+      <w:keepNext/>
+      <w:keepLines/>
+      <w:spacing w:before="480"/>
+      <w:outlineLvl w:val="0"/>
+    </w:pPr>
+    <w:rPr>
+      <w:rFonts w:asciiTheme="majorHAnsi" w:eastAsiaTheme="majorEastAsia" w:hAnsiTheme="majorHAnsi" w:cstheme="majorBidi"/>
+      <w:b/>
+      <w:bCs/>
+      <w:color w:val="345A8A" w:themeColor="accent1" w:themeShade="B5"/>
+      <w:sz w:val="32"/>
+      <w:szCs w:val="32"/>
+    </w:rPr>
+  </w:style>
+  <w:style w:type="paragraph" w:styleId="Heading2">
+    <w:name w:val="heading 2"/>
+    <w:basedOn w:val="Normal"/>
+    <w:next w:val="Normal"/>
+    <w:link w:val="Heading2Char"/>
+    <w:uiPriority w:val="9"/>
+    <w:unhideWhenUsed/>
+    <w:qFormat/>
+    <w:rsid w:val="00EF2B93"/>
+    <w:pPr>
+      <w:keepNext/>
+      <w:keepLines/>
+      <w:spacing w:before="200"/>
+      <w:outlineLvl w:val="1"/>
+    </w:pPr>
+    <w:rPr>
+      <w:rFonts w:asciiTheme="majorHAnsi" w:eastAsiaTheme="majorEastAsia" w:hAnsiTheme="majorHAnsi" w:cstheme="majorBidi"/>
+      <w:b/>
+      <w:bCs/>
+      <w:color w:val="4F81BD" w:themeColor="accent1"/>
+      <w:sz w:val="26"/>
+      <w:szCs w:val="26"/>
+    </w:rPr>
+  </w:style>
   <w:style w:type="character" w:default="1" w:styleId="DefaultParagraphFont">
     <w:name w:val="Default Paragraph Font"/>
     <w:uiPriority w:val="1"/>
@@ -485,6 +740,38 @@
     <w:uiPriority w:val="99"/>
     <w:semiHidden/>
     <w:unhideWhenUsed/>
+  </w:style>
+  <w:style w:type="character" w:customStyle="1" w:styleId="Heading1Char">
+    <w:name w:val="Heading 1 Char"/>
+    <w:basedOn w:val="DefaultParagraphFont"/>
+    <w:link w:val="Heading1"/>
+    <w:uiPriority w:val="9"/>
+    <w:rsid w:val="00EF2B93"/>
+    <w:rPr>
+      <w:rFonts w:asciiTheme="majorHAnsi" w:eastAsiaTheme="majorEastAsia" w:hAnsiTheme="majorHAnsi" w:cstheme="majorBidi"/>
+      <w:b/>
+      <w:bCs/>
+      <w:color w:val="345A8A" w:themeColor="accent1" w:themeShade="B5"/>
+      <w:sz w:val="32"/>
+      <w:szCs w:val="32"/>
+      <w:lang w:val="en-GB"/>
+    </w:rPr>
+  </w:style>
+  <w:style w:type="character" w:customStyle="1" w:styleId="Heading2Char">
+    <w:name w:val="Heading 2 Char"/>
+    <w:basedOn w:val="DefaultParagraphFont"/>
+    <w:link w:val="Heading2"/>
+    <w:uiPriority w:val="9"/>
+    <w:rsid w:val="00EF2B93"/>
+    <w:rPr>
+      <w:rFonts w:asciiTheme="majorHAnsi" w:eastAsiaTheme="majorEastAsia" w:hAnsiTheme="majorHAnsi" w:cstheme="majorBidi"/>
+      <w:b/>
+      <w:bCs/>
+      <w:color w:val="4F81BD" w:themeColor="accent1"/>
+      <w:sz w:val="26"/>
+      <w:szCs w:val="26"/>
+      <w:lang w:val="en-GB"/>
+    </w:rPr>
   </w:style>
 </w:styles>
 </file>

</xml_diff>

<commit_message>
committing new learning with updated learning values
</commit_message>
<xml_diff>
--- a/Report/text.docx
+++ b/Report/text.docx
@@ -15,15 +15,7 @@
         <w:t xml:space="preserve">With more and more customers using mobile communications it is important for the service providers to give their customers the best </w:t>
       </w:r>
       <w:r>
-        <w:t>Quality-of-Service (</w:t>
-      </w:r>
-      <w:proofErr w:type="spellStart"/>
-      <w:r>
-        <w:t>QoS</w:t>
-      </w:r>
-      <w:proofErr w:type="spellEnd"/>
-      <w:r>
-        <w:t>) they can</w:t>
+        <w:t>Quality-of-Service (QoS) they can</w:t>
       </w:r>
       <w:r>
         <w:t>. Many providers have taken to improve their networks and make t</w:t>
@@ -59,15 +51,7 @@
         <w:t xml:space="preserve"> The process of handover within mobile communication networks is very important and allowing for users to move around freely while still staying connected to the network.</w:t>
       </w:r>
       <w:r>
-        <w:t xml:space="preserve"> The parameters used in the handover process are the Time-to-Trigger (TTT) and Hysteresis (</w:t>
-      </w:r>
-      <w:proofErr w:type="spellStart"/>
-      <w:r>
-        <w:t>hys</w:t>
-      </w:r>
-      <w:proofErr w:type="spellEnd"/>
-      <w:r>
-        <w:t>)</w:t>
+        <w:t xml:space="preserve"> The parameters used in the handover process are the Time-to-Trigger (TTT) and Hysteresis (hys)</w:t>
       </w:r>
       <w:r>
         <w:t>.</w:t>
@@ -76,27 +60,14 @@
         <w:t xml:space="preserve"> These parameters are used to determi</w:t>
       </w:r>
       <w:r>
-        <w:t xml:space="preserve">ned where a base station better then the serving base station by enough to warrant a </w:t>
-      </w:r>
-      <w:proofErr w:type="gramStart"/>
-      <w:r>
-        <w:t>handover taking</w:t>
-      </w:r>
-      <w:proofErr w:type="gramEnd"/>
-      <w:r>
-        <w:t xml:space="preserve"> place.</w:t>
+        <w:t>ned where a base station better then the serving base station by enough to warrant a handover taking place.</w:t>
       </w:r>
       <w:r>
         <w:t xml:space="preserve"> The challenge in optimising the handover parameters is that there is a fine balance that needs to be struck between calls being dropped due to a handover failing and the connection switching back and forth between two base stations, unnecessarily, wasting the networks resources.</w:t>
       </w:r>
       <w:r>
-        <w:t xml:space="preserve"> The approach taken is to use a machine learning technique known as Q-Learning to optimise the handover parameters by generating a policy that can be followed to adjust the parameters as </w:t>
-      </w:r>
-      <w:proofErr w:type="gramStart"/>
-      <w:r>
-        <w:t>needed.</w:t>
-      </w:r>
-      <w:proofErr w:type="gramEnd"/>
+        <w:t xml:space="preserve"> The approach taken is to use a machine learning technique known as Q-Learning to optimise the handover parameters by generating a policy that can be followed to adjust the parameters as needed.</w:t>
+      </w:r>
     </w:p>
     <w:p>
       <w:pPr>
@@ -229,104 +200,88 @@
         <w:t>)</w:t>
       </w:r>
       <w:r>
-        <w:t xml:space="preserve"> from one base</w:t>
+        <w:t xml:space="preserve"> from one base station to another.</w:t>
+      </w:r>
+      <w:r>
+        <w:t xml:space="preserve"> This process is used to provide more Quality-of-Service (QoS) to customers</w:t>
+      </w:r>
+      <w:r>
+        <w:t xml:space="preserve"> by allowing them to continue to use provided</w:t>
+      </w:r>
+      <w:r>
+        <w:t xml:space="preserve"> services</w:t>
+      </w:r>
+      <w:r>
+        <w:t xml:space="preserve"> </w:t>
+      </w:r>
+      <w:r>
+        <w:t>even</w:t>
+      </w:r>
+      <w:r>
+        <w:t xml:space="preserve"> after moving out of range of the original serving base station.</w:t>
+      </w:r>
+      <w:r>
+        <w:t xml:space="preserve"> To keep with the QoS it is important that </w:t>
+      </w:r>
+      <w:r>
+        <w:t>handovers are done fast, have</w:t>
+      </w:r>
+      <w:r>
+        <w:t xml:space="preserve"> little-to-no disruption to the user</w:t>
+      </w:r>
+      <w:r>
+        <w:t>s experience</w:t>
+      </w:r>
+      <w:r>
+        <w:t xml:space="preserve"> and are completed with a very high success rate</w:t>
+      </w:r>
+      <w:r>
+        <w:t>.</w:t>
+      </w:r>
+      <w:r>
+        <w:t xml:space="preserve"> </w:t>
+      </w:r>
+      <w:r>
+        <w:t xml:space="preserve">If a handover is unsuccessful it is likely that an on going call will be dropped due to there not being enough resources available on a base station or the received signal strength to the UE drops below a certain threshold needed to maintain the call. </w:t>
+      </w:r>
+      <w:r>
+        <w:t xml:space="preserve">Handovers are stated to take roughly 0.25 seconds </w:t>
+      </w:r>
+      <w:r>
+        <w:t>to complete after the decision has been made for a handover to take place</w:t>
+      </w:r>
+      <w:r>
+        <w:t>~\cite{3gpp2012triggers}</w:t>
+      </w:r>
+      <w:r>
+        <w:t>.</w:t>
+      </w:r>
+    </w:p>
+    <w:p/>
+    <w:p>
+      <w:r>
+        <w:t>Handover</w:t>
+      </w:r>
+    </w:p>
+    <w:p>
+      <w:pPr>
+        <w:pStyle w:val="Heading3"/>
+      </w:pPr>
+      <w:r>
+        <w:t>Parameters</w:t>
+      </w:r>
+    </w:p>
+    <w:p>
+      <w:r>
+        <w:t>In LTE there are two main parameters that are used in the handover process. These parameters are the Time-to-Trigger (TTT) and Hysteresis (hys). The hys is used to define how much better the received signal strength (RSS) of a neighbouring base station must be than the serving base station for a handover to be considered.</w:t>
+      </w:r>
+      <w:r>
+        <w:t xml:space="preserve"> The values of hys are defined in decibels (dB) and range from 0 to 10 dB in 0.5 dB increments, this results in there being 20 different values of hys. The full range of hys values can be seen in Table~\ref{tab:hys</w:t>
       </w:r>
       <w:bookmarkStart w:id="0" w:name="_GoBack"/>
       <w:bookmarkEnd w:id="0"/>
       <w:r>
-        <w:t xml:space="preserve"> station to another.</w:t>
-      </w:r>
-      <w:r>
-        <w:t xml:space="preserve"> This process is used to provide more Quality-of-Service (</w:t>
-      </w:r>
-      <w:proofErr w:type="spellStart"/>
-      <w:r>
-        <w:t>QoS</w:t>
-      </w:r>
-      <w:proofErr w:type="spellEnd"/>
-      <w:r>
-        <w:t>) to customers</w:t>
-      </w:r>
-      <w:r>
-        <w:t xml:space="preserve"> by allowing them to continue to use provided</w:t>
-      </w:r>
-      <w:r>
-        <w:t xml:space="preserve"> services</w:t>
-      </w:r>
-      <w:r>
-        <w:t xml:space="preserve"> </w:t>
-      </w:r>
-      <w:r>
-        <w:t>even</w:t>
-      </w:r>
-      <w:r>
-        <w:t xml:space="preserve"> after moving out of range of the original serving base station.</w:t>
-      </w:r>
-      <w:r>
-        <w:t xml:space="preserve"> To keep with the </w:t>
-      </w:r>
-      <w:proofErr w:type="spellStart"/>
-      <w:r>
-        <w:t>QoS</w:t>
-      </w:r>
-      <w:proofErr w:type="spellEnd"/>
-      <w:r>
-        <w:t xml:space="preserve"> it is important that </w:t>
-      </w:r>
-      <w:r>
-        <w:t>handovers are done fast, have</w:t>
-      </w:r>
-      <w:r>
-        <w:t xml:space="preserve"> little-to-no disruption to the user</w:t>
-      </w:r>
-      <w:r>
-        <w:t>s experience</w:t>
-      </w:r>
-      <w:r>
-        <w:t xml:space="preserve"> and are completed with a very high success rate</w:t>
-      </w:r>
-      <w:r>
-        <w:t>.</w:t>
-      </w:r>
-      <w:r>
-        <w:t xml:space="preserve"> </w:t>
-      </w:r>
-      <w:r>
-        <w:t xml:space="preserve">If a handover is unsuccessful it is likely that an on going call will be dropped due to there not being enough resources available on a base station or the received signal strength to the UE drops below a certain threshold needed to maintain the call. </w:t>
-      </w:r>
-      <w:r>
-        <w:t xml:space="preserve">Handovers are stated to take roughly 0.25 seconds </w:t>
-      </w:r>
-      <w:r>
-        <w:t>to complete after the decision has been made for a handover to take place</w:t>
-      </w:r>
-      <w:r>
-        <w:t>~\</w:t>
-      </w:r>
-      <w:proofErr w:type="gramStart"/>
-      <w:r>
-        <w:t>cite{</w:t>
-      </w:r>
-      <w:proofErr w:type="gramEnd"/>
-      <w:r>
-        <w:t>3gpp2012triggers}</w:t>
-      </w:r>
-      <w:r>
-        <w:t>.</w:t>
-      </w:r>
-    </w:p>
-    <w:p/>
-    <w:p>
-      <w:r>
-        <w:t>Handover</w:t>
-      </w:r>
-    </w:p>
-    <w:p>
-      <w:pPr>
-        <w:pStyle w:val="Heading3"/>
-      </w:pPr>
-      <w:r>
-        <w:t>Parameters</w:t>
+        <w:t>}.</w:t>
       </w:r>
     </w:p>
     <w:tbl>
@@ -368,11 +323,9 @@
             <w:vMerge w:val="restart"/>
           </w:tcPr>
           <w:p>
-            <w:proofErr w:type="gramStart"/>
             <w:r>
               <w:t>hys</w:t>
             </w:r>
-            <w:proofErr w:type="gramEnd"/>
           </w:p>
         </w:tc>
         <w:tc>
@@ -778,7 +731,11 @@
     </w:tbl>
     <w:p/>
     <w:p/>
-    <w:p/>
+    <w:p>
+      <w:r>
+        <w:t>The TTT is a length of time, defined in seconds, that is used to define how long a neighbouring base station must look better than the serving base station for.</w:t>
+      </w:r>
+    </w:p>
     <w:p/>
     <w:p/>
     <w:tbl>
@@ -1245,21 +1202,52 @@
           </w:tcPr>
           <w:p>
             <w:r>
-              <w:t xml:space="preserve">Neighbour becomes offset </w:t>
-            </w:r>
-            <w:proofErr w:type="gramStart"/>
-            <w:r>
-              <w:t>better</w:t>
-            </w:r>
-            <w:proofErr w:type="gramEnd"/>
-            <w:r>
-              <w:t xml:space="preserve"> than </w:t>
-            </w:r>
-            <w:proofErr w:type="spellStart"/>
-            <w:r>
-              <w:t>PCell</w:t>
-            </w:r>
-            <w:proofErr w:type="spellEnd"/>
+              <w:t>Neighbour becomes offset better than PCell.</w:t>
+            </w:r>
+          </w:p>
+        </w:tc>
+      </w:tr>
+      <w:tr>
+        <w:tc>
+          <w:tcPr>
+            <w:tcW w:w="1526" w:type="dxa"/>
+          </w:tcPr>
+          <w:p>
+            <w:r>
+              <w:t>A4</w:t>
+            </w:r>
+          </w:p>
+        </w:tc>
+        <w:tc>
+          <w:tcPr>
+            <w:tcW w:w="6990" w:type="dxa"/>
+          </w:tcPr>
+          <w:p>
+            <w:r>
+              <w:t>Neighbour becomes better than threshold.</w:t>
+            </w:r>
+          </w:p>
+        </w:tc>
+      </w:tr>
+      <w:tr>
+        <w:tc>
+          <w:tcPr>
+            <w:tcW w:w="1526" w:type="dxa"/>
+          </w:tcPr>
+          <w:p>
+            <w:r>
+              <w:t>A5</w:t>
+            </w:r>
+          </w:p>
+        </w:tc>
+        <w:tc>
+          <w:tcPr>
+            <w:tcW w:w="6990" w:type="dxa"/>
+          </w:tcPr>
+          <w:p>
+            <w:r>
+              <w:t>PCell becomes worse than threshold1 and neighbour becomes better than threshold2</w:t>
+            </w:r>
             <w:r>
               <w:t>.</w:t>
             </w:r>
@@ -1273,7 +1261,7 @@
           </w:tcPr>
           <w:p>
             <w:r>
-              <w:t>A4</w:t>
+              <w:t>A6</w:t>
             </w:r>
           </w:p>
         </w:tc>
@@ -1283,73 +1271,8 @@
           </w:tcPr>
           <w:p>
             <w:r>
-              <w:t>Neighbour becomes better than threshold.</w:t>
-            </w:r>
-          </w:p>
-        </w:tc>
-      </w:tr>
-      <w:tr>
-        <w:tc>
-          <w:tcPr>
-            <w:tcW w:w="1526" w:type="dxa"/>
-          </w:tcPr>
-          <w:p>
-            <w:r>
-              <w:t>A5</w:t>
-            </w:r>
-          </w:p>
-        </w:tc>
-        <w:tc>
-          <w:tcPr>
-            <w:tcW w:w="6990" w:type="dxa"/>
-          </w:tcPr>
-          <w:p>
-            <w:proofErr w:type="spellStart"/>
-            <w:r>
-              <w:t>PCell</w:t>
-            </w:r>
-            <w:proofErr w:type="spellEnd"/>
-            <w:r>
-              <w:t xml:space="preserve"> becomes worse than threshold1 and neighbour becomes better than threshold2</w:t>
-            </w:r>
-            <w:r>
-              <w:t>.</w:t>
-            </w:r>
-          </w:p>
-        </w:tc>
-      </w:tr>
-      <w:tr>
-        <w:tc>
-          <w:tcPr>
-            <w:tcW w:w="1526" w:type="dxa"/>
-          </w:tcPr>
-          <w:p>
-            <w:r>
-              <w:t>A6</w:t>
-            </w:r>
-          </w:p>
-        </w:tc>
-        <w:tc>
-          <w:tcPr>
-            <w:tcW w:w="6990" w:type="dxa"/>
-          </w:tcPr>
-          <w:p>
-            <w:r>
-              <w:t xml:space="preserve">Neighbour becomes offset </w:t>
-            </w:r>
-            <w:proofErr w:type="gramStart"/>
-            <w:r>
-              <w:t>better</w:t>
-            </w:r>
-            <w:proofErr w:type="gramEnd"/>
-            <w:r>
-              <w:t xml:space="preserve"> than </w:t>
-            </w:r>
-            <w:proofErr w:type="spellStart"/>
-            <w:r>
-              <w:t>SCell</w:t>
-            </w:r>
-            <w:proofErr w:type="spellEnd"/>
+              <w:t>Neighbour becomes offset better than SCell</w:t>
+            </w:r>
             <w:r>
               <w:t>.</w:t>
             </w:r>
@@ -1406,13 +1329,8 @@
             <w:tcW w:w="6990" w:type="dxa"/>
           </w:tcPr>
           <w:p>
-            <w:proofErr w:type="spellStart"/>
-            <w:r>
-              <w:t>PCell</w:t>
-            </w:r>
-            <w:proofErr w:type="spellEnd"/>
-            <w:r>
-              <w:t xml:space="preserve"> becomes worse than threshold1 and inter RAT neighbour becomes better than threshold2</w:t>
+            <w:r>
+              <w:t>PCell becomes worse than threshold1 and inter RAT neighbour becomes better than threshold2</w:t>
             </w:r>
             <w:r>
               <w:t>.</w:t>
@@ -1807,7 +1725,6 @@
           <w:szCs w:val="24"/>
         </w:rPr>
       </w:pPr>
-      <w:proofErr w:type="gramStart"/>
       <w:r>
         <w:rPr>
           <w:rFonts w:asciiTheme="minorHAnsi" w:eastAsiaTheme="minorEastAsia" w:hAnsiTheme="minorHAnsi" w:cstheme="minorBidi"/>
@@ -1817,19 +1734,7 @@
           <w:sz w:val="24"/>
           <w:szCs w:val="24"/>
         </w:rPr>
-        <w:t>Q-Learning</w:t>
-      </w:r>
-      <w:proofErr w:type="gramEnd"/>
-      <w:r>
-        <w:rPr>
-          <w:rFonts w:asciiTheme="minorHAnsi" w:eastAsiaTheme="minorEastAsia" w:hAnsiTheme="minorHAnsi" w:cstheme="minorBidi"/>
-          <w:b w:val="0"/>
-          <w:bCs w:val="0"/>
-          <w:color w:val="auto"/>
-          <w:sz w:val="24"/>
-          <w:szCs w:val="24"/>
-        </w:rPr>
-        <w:t xml:space="preserve"> is a type of reinforcement learning algorithm where an agent tries to discover an optimal policy from its history of interactions</w:t>
+        <w:t>Q-Learning is a type of reinforcement learning algorithm where an agent tries to discover an optimal policy from its history of interactions</w:t>
       </w:r>
       <w:r>
         <w:rPr>
@@ -2011,318 +1916,184 @@
     <w:p/>
     <w:p>
       <w:r>
-        <w:t>$&lt;</w:t>
-      </w:r>
-      <w:proofErr w:type="gramStart"/>
+        <w:t>$&lt;s_{0},a_{0},r_{1},s_{1},a_{1},r_{2},s_{2},a_{2}...&gt;$</w:t>
+      </w:r>
+    </w:p>
+    <w:p/>
+    <w:p>
+      <w:r>
+        <w:t>This can be described as the agent was in State 0, did Action 0, received Reward 0 and transitioned into State 1; then did Action 1, received Reward 1 and transitioned into State 2; and so on.</w:t>
+      </w:r>
+    </w:p>
+    <w:p/>
+    <w:p>
+      <w:r>
+        <w:t>The history of interactions can be treated as a sequence of experiences, with each experience being a tuple.</w:t>
+      </w:r>
+    </w:p>
+    <w:p/>
+    <w:p>
+      <w:r>
+        <w:t>$&lt;s,a,r,s'&gt;$</w:t>
+      </w:r>
+    </w:p>
+    <w:p/>
+    <w:p>
+      <w:r>
+        <w:t xml:space="preserve">The meaning of the tuple is that the agent was in State </w:t>
+      </w:r>
+      <w:r>
+        <w:t>$</w:t>
+      </w:r>
       <w:r>
         <w:t>s</w:t>
       </w:r>
-      <w:proofErr w:type="gramEnd"/>
-      <w:r>
-        <w:t>_{0},a_{0},r_{1},s_{1},a_{1},r_{2},s_{2},a_{2}...&gt;$</w:t>
-      </w:r>
-    </w:p>
-    <w:p/>
-    <w:p>
-      <w:r>
-        <w:t>This can be described as the agent was in State 0, did Action 0, received Reward 0 and transitioned into State 1; then did Action 1, received Reward 1 and transitioned into State 2; and so on.</w:t>
-      </w:r>
-    </w:p>
-    <w:p/>
-    <w:p>
-      <w:r>
-        <w:t>The history of interactions can be treated as a sequence of experiences, with each experience being a tuple.</w:t>
-      </w:r>
-    </w:p>
-    <w:p/>
-    <w:p>
-      <w:r>
-        <w:t>$&lt;</w:t>
-      </w:r>
-      <w:proofErr w:type="spellStart"/>
-      <w:proofErr w:type="gramStart"/>
+      <w:r>
+        <w:t>$</w:t>
+      </w:r>
+      <w:r>
+        <w:t xml:space="preserve">, did Action </w:t>
+      </w:r>
+      <w:r>
+        <w:t>$</w:t>
+      </w:r>
+      <w:r>
+        <w:t>a</w:t>
+      </w:r>
+      <w:r>
+        <w:t>$</w:t>
+      </w:r>
+      <w:r>
+        <w:t xml:space="preserve">, received Reward </w:t>
+      </w:r>
+      <w:r>
+        <w:t>$</w:t>
+      </w:r>
+      <w:r>
+        <w:t>r</w:t>
+      </w:r>
+      <w:r>
+        <w:t>$</w:t>
+      </w:r>
+      <w:r>
+        <w:t xml:space="preserve"> and transitioned in State </w:t>
+      </w:r>
+      <w:r>
+        <w:t>$</w:t>
+      </w:r>
+      <w:r>
+        <w:t>s’</w:t>
+      </w:r>
+      <w:r>
+        <w:t>$</w:t>
+      </w:r>
+      <w:r>
+        <w:t>.  The experiences are wha</w:t>
+      </w:r>
+      <w:r>
+        <w:t>t the agent uses to determine what the optimal action to take is at a given time.</w:t>
+      </w:r>
+    </w:p>
+    <w:p/>
+    <w:p>
+      <w:r>
+        <w:t>The basic process of a Q-Le</w:t>
+      </w:r>
+      <w:r>
+        <w:t xml:space="preserve">arning algorithm can be seen in </w:t>
+      </w:r>
+      <w:r>
+        <w:t xml:space="preserve">Figure~\ref{fig:qlearning}. The general process requires that the learning agent is given a set of states, a set of actions, a discount factor $\gamma$ and step size $\alpha$. The agent also keeps a table of Q-Values, denoted by $Q(s,a)$ where $s$ is a state and $a$ is an action from that state. </w:t>
+      </w:r>
+      <w:r>
+        <w:t>A Q-Value is</w:t>
+      </w:r>
+      <w:r>
+        <w:t xml:space="preserve"> also an average of all the ex</w:t>
+      </w:r>
+      <w:r>
+        <w:t>periences the agent has with a specific</w:t>
+      </w:r>
+      <w:r>
+        <w:t xml:space="preserve"> state-action pair. This allows </w:t>
+      </w:r>
+      <w:r>
+        <w:t xml:space="preserve">for </w:t>
+      </w:r>
+      <w:r>
+        <w:t>good and bad experiences to be averaged out to give a reasonab</w:t>
+      </w:r>
+      <w:r>
+        <w:t>le estimation</w:t>
+      </w:r>
+      <w:r>
+        <w:t xml:space="preserve"> of the actual value of state-action pair.</w:t>
+      </w:r>
+      <w:r>
+        <w:t xml:space="preserve"> </w:t>
+      </w:r>
+      <w:r>
+        <w:t>The Q-Values are defined by Equation~\ref{eq:qlearning}</w:t>
+      </w:r>
+      <w:r>
+        <w:t xml:space="preserve"> where $\alpha$ is the step size which</w:t>
+      </w:r>
+      <w:r>
+        <w:t xml:space="preserve"> specifies how much</w:t>
+      </w:r>
+      <w:r>
+        <w:t xml:space="preserve"> the</w:t>
+      </w:r>
+      <w:r>
+        <w:t xml:space="preserve"> new Q-Value is averaged with the old one,</w:t>
+      </w:r>
+      <w:r>
+        <w:t xml:space="preserve"> $\gamma$ is the discount factor which specifi</w:t>
+      </w:r>
+      <w:r>
+        <w:t>es how much the agent considers</w:t>
+      </w:r>
+      <w:r>
+        <w:t xml:space="preserve"> the possible future rewards it will gain and the p</w:t>
+      </w:r>
+      <w:r>
+        <w:t>ossible future rewards ($max_{a’</w:t>
+      </w:r>
+      <w:r>
+        <w:t xml:space="preserve">}Q(s’,a’)$) is the maximum of the Q-Values of all possible state-actions pairs from the action selected. </w:t>
+      </w:r>
+    </w:p>
+    <w:p/>
+    <w:p>
+      <w:r>
+        <w:t>Q[s,a] = Q[s,a] + {\alpha}(r+ {\gamma}max_{a'} Q[s',a'] - Q[s,a])</w:t>
+      </w:r>
+    </w:p>
+    <w:p/>
+    <w:p>
+      <w:r>
+        <w:t>The table of Q-Values can either be initialised as empty or with some values pre-set to try and lead the agent to a specific goal state. Once the agent has initialised these parameters it observes the starting state. The starting state can either be c</w:t>
+      </w:r>
+      <w:r>
+        <w:t>hosen by random or be a pre-determined</w:t>
+      </w:r>
+      <w:r>
+        <w:t xml:space="preserve"> start state for the problem. The agent will</w:t>
+      </w:r>
+      <w:r>
+        <w:t xml:space="preserve"> then</w:t>
+      </w:r>
+      <w:r>
+        <w:t xml:space="preserve"> choose an action. Actions are chosen either stochastically </w:t>
+      </w:r>
+      <w:r>
+        <w:t>or by a policy. Once an action has been chosen the agent will carry out the action and receive a reward. This reward is used to update the table of Q-Values using Equation~\ref{eq:qlearning}. Finally the agent move</w:t>
+      </w:r>
       <w:r>
         <w:t>s</w:t>
       </w:r>
-      <w:proofErr w:type="gramEnd"/>
-      <w:r>
-        <w:t>,a,r,s</w:t>
-      </w:r>
-      <w:proofErr w:type="spellEnd"/>
-      <w:r>
-        <w:t>'&gt;$</w:t>
-      </w:r>
-    </w:p>
-    <w:p/>
-    <w:p>
-      <w:r>
-        <w:t xml:space="preserve">The meaning of the tuple is that the agent was in State </w:t>
-      </w:r>
-      <w:r>
-        <w:t>$</w:t>
-      </w:r>
-      <w:r>
-        <w:t>s</w:t>
-      </w:r>
-      <w:r>
-        <w:t>$</w:t>
-      </w:r>
-      <w:r>
-        <w:t xml:space="preserve">, did Action </w:t>
-      </w:r>
-      <w:r>
-        <w:t>$</w:t>
-      </w:r>
-      <w:r>
-        <w:t>a</w:t>
-      </w:r>
-      <w:r>
-        <w:t>$</w:t>
-      </w:r>
-      <w:r>
-        <w:t xml:space="preserve">, received Reward </w:t>
-      </w:r>
-      <w:r>
-        <w:t>$</w:t>
-      </w:r>
-      <w:r>
-        <w:t>r</w:t>
-      </w:r>
-      <w:r>
-        <w:t>$</w:t>
-      </w:r>
-      <w:r>
-        <w:t xml:space="preserve"> and transitioned in State </w:t>
-      </w:r>
-      <w:r>
-        <w:t>$</w:t>
-      </w:r>
-      <w:r>
-        <w:t>s’</w:t>
-      </w:r>
-      <w:r>
-        <w:t>$</w:t>
-      </w:r>
-      <w:r>
-        <w:t>.  The experiences are wha</w:t>
-      </w:r>
-      <w:r>
-        <w:t>t the agent uses to determine what the optimal action to take is at a given time.</w:t>
-      </w:r>
-    </w:p>
-    <w:p/>
-    <w:p>
-      <w:r>
-        <w:t>The basic process of a Q-Le</w:t>
-      </w:r>
-      <w:r>
-        <w:t xml:space="preserve">arning algorithm can be seen in </w:t>
-      </w:r>
-      <w:r>
-        <w:t>Figure~\</w:t>
-      </w:r>
-      <w:proofErr w:type="gramStart"/>
-      <w:r>
-        <w:t>ref{</w:t>
-      </w:r>
-      <w:proofErr w:type="spellStart"/>
-      <w:proofErr w:type="gramEnd"/>
-      <w:r>
-        <w:t>fig:qlearning</w:t>
-      </w:r>
-      <w:proofErr w:type="spellEnd"/>
-      <w:r>
-        <w:t>}. The general process requires that the learning agent is given a set of states, a set of actions, a discount factor $\gamma$ and step size $\alpha$. The agent also keeps a table of Q-Values, denoted by $Q(</w:t>
-      </w:r>
-      <w:proofErr w:type="spellStart"/>
-      <w:r>
-        <w:t>s</w:t>
-      </w:r>
-      <w:proofErr w:type="gramStart"/>
-      <w:r>
-        <w:t>,a</w:t>
-      </w:r>
-      <w:proofErr w:type="spellEnd"/>
-      <w:proofErr w:type="gramEnd"/>
-      <w:r>
-        <w:t xml:space="preserve">)$ where $s$ is a state and $a$ is an action from that state. </w:t>
-      </w:r>
-      <w:r>
-        <w:t>A Q-Value is</w:t>
-      </w:r>
-      <w:r>
-        <w:t xml:space="preserve"> also an average of all the ex</w:t>
-      </w:r>
-      <w:r>
-        <w:t>periences the agent has with a specific</w:t>
-      </w:r>
-      <w:r>
-        <w:t xml:space="preserve"> state-action pair. This allows </w:t>
-      </w:r>
-      <w:r>
-        <w:t xml:space="preserve">for </w:t>
-      </w:r>
-      <w:r>
-        <w:t xml:space="preserve">good and bad experiences to be averaged out </w:t>
-      </w:r>
-      <w:proofErr w:type="gramStart"/>
-      <w:r>
-        <w:t>to give</w:t>
-      </w:r>
-      <w:proofErr w:type="gramEnd"/>
-      <w:r>
-        <w:t xml:space="preserve"> a reasonab</w:t>
-      </w:r>
-      <w:r>
-        <w:t>le estimation</w:t>
-      </w:r>
-      <w:r>
-        <w:t xml:space="preserve"> of the actual value of state-action pair.</w:t>
-      </w:r>
-      <w:r>
-        <w:t xml:space="preserve"> </w:t>
-      </w:r>
-      <w:r>
-        <w:t>The Q-Values are defined by Equation~\</w:t>
-      </w:r>
-      <w:proofErr w:type="gramStart"/>
-      <w:r>
-        <w:t>ref{</w:t>
-      </w:r>
-      <w:proofErr w:type="spellStart"/>
-      <w:proofErr w:type="gramEnd"/>
-      <w:r>
-        <w:t>eq:qlearning</w:t>
-      </w:r>
-      <w:proofErr w:type="spellEnd"/>
-      <w:r>
-        <w:t>}</w:t>
-      </w:r>
-      <w:r>
-        <w:t xml:space="preserve"> where $\alpha$ is the step size which</w:t>
-      </w:r>
-      <w:r>
-        <w:t xml:space="preserve"> specifies how much</w:t>
-      </w:r>
-      <w:r>
-        <w:t xml:space="preserve"> the</w:t>
-      </w:r>
-      <w:r>
-        <w:t xml:space="preserve"> new Q-Value is averaged with the old one,</w:t>
-      </w:r>
-      <w:r>
-        <w:t xml:space="preserve"> $\gamma$ is the discount factor which specifi</w:t>
-      </w:r>
-      <w:r>
-        <w:t>es how much the agent considers</w:t>
-      </w:r>
-      <w:r>
-        <w:t xml:space="preserve"> the possible future rewards it will gain and the p</w:t>
-      </w:r>
-      <w:r>
-        <w:t>ossible future rewards ($max_{a’</w:t>
-      </w:r>
-      <w:r>
-        <w:t>}Q(</w:t>
-      </w:r>
-      <w:proofErr w:type="spellStart"/>
-      <w:r>
-        <w:t>s’,a</w:t>
-      </w:r>
-      <w:proofErr w:type="spellEnd"/>
-      <w:r>
-        <w:t xml:space="preserve">’)$) is the maximum of the Q-Values of all possible state-actions pairs from the action selected. </w:t>
-      </w:r>
-    </w:p>
-    <w:p/>
-    <w:p>
-      <w:r>
-        <w:t>Q[</w:t>
-      </w:r>
-      <w:proofErr w:type="spellStart"/>
-      <w:r>
-        <w:t>s</w:t>
-      </w:r>
-      <w:proofErr w:type="gramStart"/>
-      <w:r>
-        <w:t>,a</w:t>
-      </w:r>
-      <w:proofErr w:type="spellEnd"/>
-      <w:proofErr w:type="gramEnd"/>
-      <w:r>
-        <w:t>] = Q[</w:t>
-      </w:r>
-      <w:proofErr w:type="spellStart"/>
-      <w:r>
-        <w:t>s,a</w:t>
-      </w:r>
-      <w:proofErr w:type="spellEnd"/>
-      <w:r>
-        <w:t>] + {\alpha}(r+ {\gamma}max_{a'} Q[</w:t>
-      </w:r>
-      <w:proofErr w:type="spellStart"/>
-      <w:r>
-        <w:t>s',a</w:t>
-      </w:r>
-      <w:proofErr w:type="spellEnd"/>
-      <w:r>
-        <w:t>'] - Q[</w:t>
-      </w:r>
-      <w:proofErr w:type="spellStart"/>
-      <w:r>
-        <w:t>s,a</w:t>
-      </w:r>
-      <w:proofErr w:type="spellEnd"/>
-      <w:r>
-        <w:t>])</w:t>
-      </w:r>
-    </w:p>
-    <w:p/>
-    <w:p>
-      <w:r>
-        <w:t>The table of Q-Values can either be initialised as empty or with some values pre-set to try and lead the agent to a specific goal state. Once the agent has initialised these parameters it observes the starting state. The starting state can either be c</w:t>
-      </w:r>
-      <w:r>
-        <w:t>hosen by random or be a pre-determined</w:t>
-      </w:r>
-      <w:r>
-        <w:t xml:space="preserve"> start state for the problem. The agent will</w:t>
-      </w:r>
-      <w:r>
-        <w:t xml:space="preserve"> then</w:t>
-      </w:r>
-      <w:r>
-        <w:t xml:space="preserve"> choose an action. Actions are chosen either stochastically </w:t>
-      </w:r>
-      <w:r>
-        <w:t>or by a policy. Once an action has been chosen the agent will carry out the action and receive a reward. This reward is used to update the table of Q-Values using Equation~\</w:t>
-      </w:r>
-      <w:proofErr w:type="gramStart"/>
-      <w:r>
-        <w:t>ref{</w:t>
-      </w:r>
-      <w:proofErr w:type="spellStart"/>
-      <w:proofErr w:type="gramEnd"/>
-      <w:r>
-        <w:t>eq:qlearning</w:t>
-      </w:r>
-      <w:proofErr w:type="spellEnd"/>
-      <w:r>
-        <w:t>}. Finally the agent move</w:t>
-      </w:r>
-      <w:r>
-        <w:t>s</w:t>
-      </w:r>
-      <w:r>
-        <w:t xml:space="preserve"> into the new state and repeats until termination</w:t>
-      </w:r>
-      <w:proofErr w:type="gramStart"/>
-      <w:r>
-        <w:t>;</w:t>
-      </w:r>
-      <w:proofErr w:type="gramEnd"/>
-      <w:r>
-        <w:t xml:space="preserve"> which can be</w:t>
+      <w:r>
+        <w:t xml:space="preserve"> into the new state and repeats until termination; which can be</w:t>
       </w:r>
       <w:r>
         <w:t xml:space="preserve"> either</w:t>
@@ -2334,20 +2105,7 @@
     <w:p/>
     <w:p>
       <w:r>
-        <w:t>Controller Q-</w:t>
-      </w:r>
-      <w:proofErr w:type="gramStart"/>
-      <w:r>
-        <w:t>Learning(</w:t>
-      </w:r>
-      <w:proofErr w:type="spellStart"/>
-      <w:proofErr w:type="gramEnd"/>
-      <w:r>
-        <w:t>S,A,gamma,alpha</w:t>
-      </w:r>
-      <w:proofErr w:type="spellEnd"/>
-      <w:r>
-        <w:t>)</w:t>
+        <w:t>Controller Q-Learning(S,A,gamma,alpha)</w:t>
       </w:r>
     </w:p>
     <w:p>
@@ -2404,15 +2162,7 @@
       </w:r>
       <w:r>
         <w:tab/>
-        <w:t xml:space="preserve">Real array </w:t>
-      </w:r>
-      <w:proofErr w:type="gramStart"/>
-      <w:r>
-        <w:t>Q[</w:t>
-      </w:r>
-      <w:proofErr w:type="gramEnd"/>
-      <w:r>
-        <w:t>S,A]</w:t>
+        <w:t>Real array Q[S,A]</w:t>
       </w:r>
     </w:p>
     <w:p>
@@ -2435,15 +2185,7 @@
     </w:p>
     <w:p>
       <w:r>
-        <w:t xml:space="preserve">Initialise </w:t>
-      </w:r>
-      <w:proofErr w:type="gramStart"/>
-      <w:r>
-        <w:t>Q[</w:t>
-      </w:r>
-      <w:proofErr w:type="gramEnd"/>
-      <w:r>
-        <w:t>S,A] arbitrarily</w:t>
+        <w:t>Initialise Q[S,A] arbitrarily</w:t>
       </w:r>
     </w:p>
     <w:p>
@@ -2473,20 +2215,7 @@
         <w:tab/>
       </w:r>
       <w:r>
-        <w:t>Q[</w:t>
-      </w:r>
-      <w:proofErr w:type="spellStart"/>
-      <w:r>
-        <w:t>s</w:t>
-      </w:r>
-      <w:proofErr w:type="gramStart"/>
-      <w:r>
-        <w:t>,a</w:t>
-      </w:r>
-      <w:proofErr w:type="spellEnd"/>
-      <w:proofErr w:type="gramEnd"/>
-      <w:r>
-        <w:t xml:space="preserve">] </w:t>
+        <w:t xml:space="preserve">Q[s,a] </w:t>
       </w:r>
       <w:r>
         <w:rPr>
@@ -2495,30 +2224,13 @@
         <w:t>&lt;-</w:t>
       </w:r>
       <w:r>
-        <w:t xml:space="preserve"> Q[</w:t>
-      </w:r>
-      <w:proofErr w:type="spellStart"/>
-      <w:r>
-        <w:t>s,a</w:t>
-      </w:r>
-      <w:proofErr w:type="spellEnd"/>
-      <w:r>
-        <w:t>]+α(</w:t>
-      </w:r>
-      <w:proofErr w:type="spellStart"/>
-      <w:r>
-        <w:t>r+γmaxa</w:t>
-      </w:r>
-      <w:proofErr w:type="spellEnd"/>
+        <w:t xml:space="preserve"> Q[s,a]+α(r+γmaxa</w:t>
+      </w:r>
       <w:r>
         <w:t>’</w:t>
       </w:r>
       <w:r>
-        <w:t xml:space="preserve"> Q[</w:t>
-      </w:r>
-      <w:proofErr w:type="spellStart"/>
-      <w:r>
-        <w:t>s</w:t>
+        <w:t xml:space="preserve"> Q[s</w:t>
       </w:r>
       <w:r>
         <w:t>’</w:t>
@@ -2526,43 +2238,22 @@
       <w:r>
         <w:t>,a</w:t>
       </w:r>
-      <w:proofErr w:type="spellEnd"/>
       <w:r>
         <w:t>’</w:t>
       </w:r>
       <w:r>
-        <w:t>]−Q[</w:t>
-      </w:r>
-      <w:proofErr w:type="spellStart"/>
-      <w:r>
-        <w:t>s,a</w:t>
-      </w:r>
-      <w:proofErr w:type="spellEnd"/>
-      <w:r>
-        <w:t>])</w:t>
+        <w:t>]−Q[s,a])</w:t>
       </w:r>
     </w:p>
     <w:p>
       <w:r>
         <w:tab/>
-      </w:r>
-      <w:proofErr w:type="gramStart"/>
-      <w:r>
-        <w:t>s</w:t>
-      </w:r>
-      <w:proofErr w:type="gramEnd"/>
-      <w:r>
-        <w:t xml:space="preserve"> &lt;- s’</w:t>
-      </w:r>
-    </w:p>
-    <w:p>
-      <w:proofErr w:type="gramStart"/>
-      <w:r>
-        <w:t>until</w:t>
-      </w:r>
-      <w:proofErr w:type="gramEnd"/>
-      <w:r>
-        <w:t xml:space="preserve"> termination</w:t>
+        <w:t>s &lt;- s’</w:t>
+      </w:r>
+    </w:p>
+    <w:p>
+      <w:r>
+        <w:t>until termination</w:t>
       </w:r>
     </w:p>
     <w:p/>
@@ -2570,16 +2261,11 @@
       <w:r>
         <w:t xml:space="preserve">After a Q-Learning algorithm has finished exploring the model of the environment it creates a policy. </w:t>
       </w:r>
-      <w:proofErr w:type="gramStart"/>
       <w:r>
         <w:t>The</w:t>
       </w:r>
       <w:r>
-        <w:t xml:space="preserve"> policy is generated by searching across all actions for a state and finding the next state with the greatest value</w:t>
-      </w:r>
-      <w:proofErr w:type="gramEnd"/>
-      <w:r>
-        <w:t xml:space="preserve">. The policy </w:t>
+        <w:t xml:space="preserve"> policy is generated by searching across all actions for a state and finding the next state with the greatest value. The policy </w:t>
       </w:r>
       <w:r>
         <w:t>is therefore a lookup table that maps a state with the best possible next state. The policy created can then be used to solve the problem that the Q-Learning agent was exploring.</w:t>
@@ -2640,34 +2326,13 @@
         <w:t>d</w:t>
       </w:r>
       <w:r>
-        <w:t xml:space="preserve"> on the process given in Section~\</w:t>
-      </w:r>
-      <w:proofErr w:type="gramStart"/>
-      <w:r>
-        <w:t>ref{</w:t>
-      </w:r>
-      <w:proofErr w:type="spellStart"/>
-      <w:proofErr w:type="gramEnd"/>
-      <w:r>
-        <w:t>sec:qlearning</w:t>
-      </w:r>
-      <w:proofErr w:type="spellEnd"/>
-      <w:r>
-        <w:t>}</w:t>
+        <w:t xml:space="preserve"> on the process given in Section~\ref{sec:qlearning}</w:t>
       </w:r>
       <w:r>
         <w:t xml:space="preserve">. </w:t>
       </w:r>
       <w:r>
-        <w:t xml:space="preserve">In the approach the model of the environment has a state for every combination of TTT and </w:t>
-      </w:r>
-      <w:proofErr w:type="spellStart"/>
-      <w:r>
-        <w:t>hys</w:t>
-      </w:r>
-      <w:proofErr w:type="spellEnd"/>
-      <w:r>
-        <w:t xml:space="preserve">; giving a total number of </w:t>
+        <w:t xml:space="preserve">In the approach the model of the environment has a state for every combination of TTT and hys; giving a total number of </w:t>
       </w:r>
       <w:r>
         <w:t xml:space="preserve">states of 336. An action within the model </w:t>
@@ -2704,15 +2369,7 @@
         </w:numPr>
       </w:pPr>
       <w:r>
-        <w:t xml:space="preserve">A single increase of </w:t>
-      </w:r>
-      <w:proofErr w:type="spellStart"/>
-      <w:r>
-        <w:t>hys</w:t>
-      </w:r>
-      <w:proofErr w:type="spellEnd"/>
-      <w:r>
-        <w:t>.</w:t>
+        <w:t>A single increase of hys.</w:t>
       </w:r>
     </w:p>
     <w:p>
@@ -2724,15 +2381,7 @@
         </w:numPr>
       </w:pPr>
       <w:r>
-        <w:t xml:space="preserve">A single increase of both TTT and </w:t>
-      </w:r>
-      <w:proofErr w:type="spellStart"/>
-      <w:r>
-        <w:t>hys</w:t>
-      </w:r>
-      <w:proofErr w:type="spellEnd"/>
-      <w:r>
-        <w:t>.</w:t>
+        <w:t>A single increase of both TTT and hys.</w:t>
       </w:r>
     </w:p>
     <w:p>
@@ -2756,15 +2405,7 @@
         </w:numPr>
       </w:pPr>
       <w:r>
-        <w:t xml:space="preserve">A single decrease of </w:t>
-      </w:r>
-      <w:proofErr w:type="spellStart"/>
-      <w:r>
-        <w:t>hys</w:t>
-      </w:r>
-      <w:proofErr w:type="spellEnd"/>
-      <w:r>
-        <w:t>.</w:t>
+        <w:t>A single decrease of hys.</w:t>
       </w:r>
     </w:p>
     <w:p>
@@ -2776,15 +2417,7 @@
         </w:numPr>
       </w:pPr>
       <w:r>
-        <w:t xml:space="preserve">A single decrease of both TTT and </w:t>
-      </w:r>
-      <w:proofErr w:type="spellStart"/>
-      <w:r>
-        <w:t>hys</w:t>
-      </w:r>
-      <w:proofErr w:type="spellEnd"/>
-      <w:r>
-        <w:t>.</w:t>
+        <w:t>A single decrease of both TTT and hys.</w:t>
       </w:r>
     </w:p>
     <w:p/>
@@ -2835,13 +2468,8 @@
         <w:t xml:space="preserve"> time it is taken. Rewards are based on </w:t>
       </w:r>
       <w:r>
-        <w:t xml:space="preserve">the number of drop and </w:t>
-      </w:r>
-      <w:proofErr w:type="spellStart"/>
-      <w:r>
-        <w:t>ping-pong’s</w:t>
-      </w:r>
-      <w:proofErr w:type="spellEnd"/>
+        <w:t>the number of drop and ping-pong’s</w:t>
+      </w:r>
       <w:r>
         <w:t xml:space="preserve"> accumulated in the simulation for current state in the environment model. The reward is given t</w:t>
       </w:r>
@@ -2876,15 +2504,7 @@
         <w:t>s</w:t>
       </w:r>
       <w:r>
-        <w:t>, this allows for the simulation to run for fixed periods of time with TTT-</w:t>
-      </w:r>
-      <w:proofErr w:type="spellStart"/>
-      <w:r>
-        <w:t>hys</w:t>
-      </w:r>
-      <w:proofErr w:type="spellEnd"/>
-      <w:r>
-        <w:t xml:space="preserve"> pairs specified by a state in the environment model.</w:t>
+        <w:t>, this allows for the simulation to run for fixed periods of time with TTT-hys pairs specified by a state in the environment model.</w:t>
       </w:r>
       <w:r>
         <w:t xml:space="preserve"> </w:t>
@@ -2901,15 +2521,7 @@
         <w:t xml:space="preserve"> to</w:t>
       </w:r>
       <w:r>
-        <w:t xml:space="preserve"> try every action at least once the Q-Learning is terminated and a policy is generated. This policy can then be used to attempt to optimise the handover parameters by changing the TTT and </w:t>
-      </w:r>
-      <w:proofErr w:type="spellStart"/>
-      <w:r>
-        <w:t>hys</w:t>
-      </w:r>
-      <w:proofErr w:type="spellEnd"/>
-      <w:r>
-        <w:t xml:space="preserve"> values after a call is dropped or the connection ping-pongs between base</w:t>
+        <w:t xml:space="preserve"> try every action at least once the Q-Learning is terminated and a policy is generated. This policy can then be used to attempt to optimise the handover parameters by changing the TTT and hys values after a call is dropped or the connection ping-pongs between base</w:t>
       </w:r>
       <w:r>
         <w:t xml:space="preserve"> </w:t>

</xml_diff>

<commit_message>
committing report and results for only prop
</commit_message>
<xml_diff>
--- a/Report/text.docx
+++ b/Report/text.docx
@@ -33,7 +33,10 @@
     <w:p/>
     <w:p>
       <w:r>
-        <w:t>This dissertation explores improving the reliability of a 4G network</w:t>
+        <w:t>This dissertation</w:t>
+      </w:r>
+      <w:r>
+        <w:t xml:space="preserve"> explores improving the reliability of a 4G network</w:t>
       </w:r>
       <w:r>
         <w:t xml:space="preserve"> by</w:t>
@@ -137,22 +140,232 @@
         <w:t>) speeds of 75 Mbit/s</w:t>
       </w:r>
       <w:r>
+        <w:t xml:space="preserve"> with a</w:t>
+      </w:r>
+      <w:r>
+        <w:t xml:space="preserve"> flexible bandwidth that ranges from</w:t>
+      </w:r>
+      <w:r>
+        <w:t xml:space="preserve"> 1.4 MHz to 20 </w:t>
+      </w:r>
+      <w:r>
+        <w:t xml:space="preserve">MHz. </w:t>
+      </w:r>
+      <w:r>
+        <w:t xml:space="preserve">The development </w:t>
+      </w:r>
+      <w:r>
+        <w:t>of</w:t>
+      </w:r>
+      <w:r>
+        <w:t xml:space="preserve"> faster downloads speed was driven by the consumers want for better quality images, faster </w:t>
+      </w:r>
+      <w:r>
+        <w:t>Internet</w:t>
+      </w:r>
+      <w:r>
+        <w:t xml:space="preserve"> browsing and smoother video streaming.</w:t>
+      </w:r>
+    </w:p>
+    <w:p>
+      <w:pPr>
+        <w:pStyle w:val="Heading2"/>
+      </w:pPr>
+      <w:r>
+        <w:t>Network Structure</w:t>
+      </w:r>
+    </w:p>
+    <w:p>
+      <w:r>
+        <w:t xml:space="preserve">The structure of the LTE network can be broken down into 3 main parts, the User Equipment (UE), the </w:t>
+      </w:r>
+      <w:r>
+        <w:t>Evolved</w:t>
+      </w:r>
+      <w:r>
+        <w:t xml:space="preserve"> UMTS Terrestrial Radio Access Network (E-UTRAN) and the Evolved Packet Core (EPC).</w:t>
+      </w:r>
+      <w:r>
+        <w:t xml:space="preserve"> The UE can simply be considered as</w:t>
+      </w:r>
+      <w:r>
+        <w:t xml:space="preserve"> a</w:t>
+      </w:r>
+      <w:r>
+        <w:t xml:space="preserve"> </w:t>
+      </w:r>
+      <w:r>
+        <w:t xml:space="preserve">standard mobile phone or smartphone. The purpose of the E-UTRAN is to connect a UE to the </w:t>
+      </w:r>
+      <w:r>
+        <w:t>EPC and is made up of just one component, the Evolved Node B (</w:t>
+      </w:r>
+      <w:r>
+        <w:t>eNodeB</w:t>
+      </w:r>
+      <w:r>
+        <w:t>)</w:t>
+      </w:r>
+      <w:r>
+        <w:t xml:space="preserve"> or simply put base station</w:t>
+      </w:r>
+      <w:r>
+        <w:t>. Figure (place holder) shows an illustration of the E-UTRAN</w:t>
+      </w:r>
+      <w:r>
         <w:t>.</w:t>
       </w:r>
       <w:r>
-        <w:t xml:space="preserve"> This development was driven by the users want of faster download speeds for mobile services such as Video Streaming.</w:t>
-      </w:r>
-    </w:p>
-    <w:p/>
-    <w:p>
-      <w:r>
-        <w:t>Specs and such</w:t>
-      </w:r>
-    </w:p>
-    <w:p/>
-    <w:p>
-      <w:r>
-        <w:t>Maybe talk about IP based core network</w:t>
+        <w:t xml:space="preserve"> A</w:t>
+      </w:r>
+      <w:r>
+        <w:t>n</w:t>
+      </w:r>
+      <w:r>
+        <w:t xml:space="preserve"> UE will only communicate with one eNodeB at any time and this eNodeB is know</w:t>
+      </w:r>
+      <w:r>
+        <w:t>n</w:t>
+      </w:r>
+      <w:r>
+        <w:t xml:space="preserve"> as the Serving eNodeB</w:t>
+      </w:r>
+      <w:r>
+        <w:t xml:space="preserve">. An eNodeB proves two main functions within the network; the first is to send all </w:t>
+      </w:r>
+      <w:r>
+        <w:t>the radio traffic for an UE on the DL as well as receiving any traffic sent from the UE on the UL.</w:t>
+      </w:r>
+      <w:r>
+        <w:t xml:space="preserve"> The second function of the eNodeB is to control </w:t>
+      </w:r>
+      <w:r>
+        <w:t>low-level</w:t>
+      </w:r>
+      <w:r>
+        <w:t xml:space="preserve"> operations such as handovers as well as provide th</w:t>
+      </w:r>
+      <w:r>
+        <w:t>e signalling for such operation</w:t>
+      </w:r>
+      <w:r>
+        <w:t>s</w:t>
+      </w:r>
+      <w:r>
+        <w:t>.</w:t>
+      </w:r>
+      <w:r>
+        <w:t xml:space="preserve"> Due to the eNodeB’s having the added complexity of controlling operations such as handovers it moves more of the processing</w:t>
+      </w:r>
+      <w:r>
+        <w:t xml:space="preserve"> from the core network</w:t>
+      </w:r>
+      <w:r>
+        <w:t xml:space="preserve"> to the edge of the network, reducing the latency of decisions being </w:t>
+      </w:r>
+      <w:r>
+        <w:t>made.</w:t>
+      </w:r>
+      <w:r>
+        <w:t xml:space="preserve"> Every eNodeB is connected to the EPC using the S1 interface. They can also be connected to other eNodeB’s by the X2 interface. This interface is mainly used for signalling and forwarding data from a serving eNodeB to a neighbouring eNodeB during a handover.</w:t>
+      </w:r>
+    </w:p>
+    <w:p/>
+    <w:p>
+      <w:r>
+        <w:t>Figure place holder for E-UTRAN image</w:t>
+      </w:r>
+      <w:r>
+        <w:t>.</w:t>
+      </w:r>
+    </w:p>
+    <w:p/>
+    <w:p>
+      <w:r>
+        <w:t>An illustration of an EPC can be seen in Figure (place holder). It can be seen that the EPC is made up of four main components, they are</w:t>
+      </w:r>
+      <w:r>
+        <w:t xml:space="preserve"> the:</w:t>
+      </w:r>
+      <w:r>
+        <w:t xml:space="preserve"> Mobility Management Entity (MME),</w:t>
+      </w:r>
+      <w:r>
+        <w:t xml:space="preserve"> </w:t>
+      </w:r>
+      <w:r>
+        <w:t>Home Subscriber Server (HSS)</w:t>
+      </w:r>
+      <w:r>
+        <w:t xml:space="preserve">, </w:t>
+      </w:r>
+      <w:r>
+        <w:t xml:space="preserve">Packet Data Network Gateway (P-GW) and </w:t>
+      </w:r>
+      <w:r>
+        <w:t>Serving Gateway (S-GW)</w:t>
+      </w:r>
+      <w:r>
+        <w:t>.</w:t>
+      </w:r>
+      <w:r>
+        <w:t xml:space="preserve"> </w:t>
+      </w:r>
+    </w:p>
+    <w:p>
+      <w:r>
+        <w:t>The MME provide the high-level operations for a UE such as security and managing non-radio communication data streams as well as controlling</w:t>
+      </w:r>
+      <w:r>
+        <w:t xml:space="preserve"> other</w:t>
+      </w:r>
+      <w:r>
+        <w:t xml:space="preserve"> elements within the EPC. </w:t>
+      </w:r>
+      <w:r>
+        <w:t>There are very few MME’s within the LTE network, generally assigned to a certain geographical region. A UE will be assigned to a single MME known as the Serving MME.</w:t>
+      </w:r>
+      <w:r>
+        <w:t xml:space="preserve"> </w:t>
+      </w:r>
+    </w:p>
+    <w:p>
+      <w:r>
+        <w:t>The HSS is a central database that holds all the information about the network subscribers such as authentication and billing information.</w:t>
+      </w:r>
+    </w:p>
+    <w:p>
+      <w:r>
+        <w:t xml:space="preserve">The P-GW is the bridge between the EPC and other packet data networks such as the Internet. </w:t>
+      </w:r>
+      <w:r>
+        <w:t xml:space="preserve">The P-GW uses the SGi interface to exchange data with outside networks, </w:t>
+      </w:r>
+      <w:r>
+        <w:t>such as</w:t>
+      </w:r>
+      <w:r>
+        <w:t xml:space="preserve"> the network </w:t>
+      </w:r>
+      <w:r>
+        <w:t>operator’s</w:t>
+      </w:r>
+      <w:r>
+        <w:t xml:space="preserve"> servers.</w:t>
+      </w:r>
+    </w:p>
+    <w:p>
+      <w:r>
+        <w:t xml:space="preserve">The S-GW function is to forward data to and from the eNodeB’s to P-GW, this means that the S-GW effectively acts like a router. Much like the MME a UE will be assigned to one S-GW </w:t>
+      </w:r>
+      <w:r>
+        <w:t>and there will be very few within the network as a whole.</w:t>
+      </w:r>
+    </w:p>
+    <w:p/>
+    <w:p>
+      <w:r>
+        <w:t>Figure place holder for EPC image.</w:t>
       </w:r>
     </w:p>
     <w:p>
@@ -170,6 +383,104 @@
       </w:r>
     </w:p>
     <w:p>
+      <w:r>
+        <w:t>LTE, just like any other mobile network, nee</w:t>
+      </w:r>
+      <w:r>
+        <w:t>ds to be managed</w:t>
+      </w:r>
+      <w:r>
+        <w:t>.</w:t>
+      </w:r>
+      <w:r>
+        <w:t xml:space="preserve"> Due to LTE being more complex than its predecessors the managed of the network has also become more</w:t>
+      </w:r>
+      <w:r>
+        <w:t xml:space="preserve"> complex. </w:t>
+      </w:r>
+      <w:r>
+        <w:t xml:space="preserve">The use of automation can simplify management of a network greatly. </w:t>
+      </w:r>
+      <w:r>
+        <w:t>A technology that can be employed in LTE is that of a Se</w:t>
+      </w:r>
+      <w:r>
+        <w:t>lf-Organising Network. This system</w:t>
+      </w:r>
+      <w:r>
+        <w:t xml:space="preserve"> provides three main functions, Self-configuration, Self-optimisation and Self-healing. </w:t>
+      </w:r>
+      <w:r>
+        <w:t xml:space="preserve"> </w:t>
+      </w:r>
+    </w:p>
+    <w:p/>
+    <w:p>
+      <w:r>
+        <w:t>Self-configuration</w:t>
+      </w:r>
+      <w:r>
+        <w:t xml:space="preserve"> allows for newly installed eNodeB to be configured automatically with the basic parameters for operation.  </w:t>
+      </w:r>
+    </w:p>
+    <w:p/>
+    <w:p>
+      <w:r>
+        <w:t>Self-optimisation</w:t>
+      </w:r>
+      <w:r>
+        <w:t xml:space="preserve"> is a process where </w:t>
+      </w:r>
+      <w:r>
+        <w:t xml:space="preserve">measurements from the UE and eNodeB along with performance measurements are used to optimise </w:t>
+      </w:r>
+      <w:r>
+        <w:t xml:space="preserve">the network to make it perform </w:t>
+      </w:r>
+      <w:r>
+        <w:t>b</w:t>
+      </w:r>
+      <w:r>
+        <w:t>etter.</w:t>
+      </w:r>
+    </w:p>
+    <w:p/>
+    <w:p>
+      <w:r>
+        <w:t>Self-healing</w:t>
+      </w:r>
+      <w:r>
+        <w:t xml:space="preserve"> </w:t>
+      </w:r>
+      <w:r>
+        <w:t xml:space="preserve">is designed to detect and identify failures within the network. After the self-healing </w:t>
+      </w:r>
+      <w:r>
+        <w:t>system detects</w:t>
+      </w:r>
+      <w:r>
+        <w:t xml:space="preserve"> a failure it aims to recover from the failure without the need for human interaction with the system.</w:t>
+      </w:r>
+    </w:p>
+    <w:p/>
+    <w:p>
+      <w:r>
+        <w:t>~\cite</w:t>
+      </w:r>
+      <w:r>
+        <w:t>{</w:t>
+      </w:r>
+      <w:r>
+        <w:t xml:space="preserve"> feng2008self</w:t>
+      </w:r>
+      <w:r>
+        <w:t xml:space="preserve"> ,3gpp2011self</w:t>
+      </w:r>
+      <w:r>
+        <w:t xml:space="preserve">} </w:t>
+      </w:r>
+    </w:p>
+    <w:p>
       <w:pPr>
         <w:pStyle w:val="Heading2"/>
       </w:pPr>
@@ -251,19 +562,11 @@
         <w:t>to complete after the decision has been made for a handover to take place</w:t>
       </w:r>
       <w:r>
-        <w:t>~\cite{3gpp2012triggers}</w:t>
-      </w:r>
-      <w:r>
         <w:t>.</w:t>
       </w:r>
     </w:p>
     <w:p/>
     <w:p>
-      <w:r>
-        <w:t>Handover</w:t>
-      </w:r>
-    </w:p>
-    <w:p>
       <w:pPr>
         <w:pStyle w:val="Heading3"/>
       </w:pPr>
@@ -276,12 +579,7 @@
         <w:t>In LTE there are two main parameters that are used in the handover process. These parameters are the Time-to-Trigger (TTT) and Hysteresis (hys). The hys is used to define how much better the received signal strength (RSS) of a neighbouring base station must be than the serving base station for a handover to be considered.</w:t>
       </w:r>
       <w:r>
-        <w:t xml:space="preserve"> The values of hys are defined in decibels (dB) and range from 0 to 10 dB in 0.5 dB increments, this results in there being 20 different values of hys. The full range of hys values can be seen in Table~\ref{tab:hys</w:t>
-      </w:r>
-      <w:bookmarkStart w:id="0" w:name="_GoBack"/>
-      <w:bookmarkEnd w:id="0"/>
-      <w:r>
-        <w:t>}.</w:t>
+        <w:t xml:space="preserve"> The values of hys are defined in decibels (dB) and range from 0 to 10 dB in 0.5 dB increments, this results in there being 20 different values of hys. The full range of hys values can be seen in Table~\ref{tab:hys}.</w:t>
       </w:r>
     </w:p>
     <w:tbl>
@@ -735,6 +1033,12 @@
       <w:r>
         <w:t>The TTT is a length of time, defined in seconds, that is used to define how long a neighbouring base station must look better than the serving base station for.</w:t>
       </w:r>
+      <w:r>
+        <w:t xml:space="preserve"> There are 15 different values of TTT ranging from 0 to 5.12 seconds. Unlike with hys </w:t>
+      </w:r>
+      <w:r>
+        <w:t>the TTT values do not increment linearly, instead they increment exponential with smaller increases at the lower values ad bigger increases at the larger values. The full list of TTT values can be seen in Table~\ref{tab:ttt} and a graph of how the TTT values increase can be seen in Figure~\ref{fig:ttt}.</w:t>
+      </w:r>
     </w:p>
     <w:p/>
     <w:p/>
@@ -1082,6 +1386,15 @@
         </w:tc>
       </w:tr>
     </w:tbl>
+    <w:p/>
+    <w:p>
+      <w:r>
+        <w:t xml:space="preserve">There are 336 different combinations of TTT and hys values. Having such a large range of combinations means that pairs of values can </w:t>
+      </w:r>
+      <w:r>
+        <w:t>mean that a neighbouring eNodeB has to be better by a large hys but for a small TTT or vice-versa. This makes for an interesting dynamic for which pairs of values will work the best in any given environment.</w:t>
+      </w:r>
+    </w:p>
     <w:p>
       <w:pPr>
         <w:pStyle w:val="Heading2"/>
@@ -1089,11 +1402,6 @@
     </w:p>
     <w:p>
       <w:pPr>
-        <w:pStyle w:val="Heading2"/>
-      </w:pPr>
-    </w:p>
-    <w:p>
-      <w:pPr>
         <w:pStyle w:val="Heading3"/>
       </w:pPr>
       <w:r>
@@ -1102,10 +1410,28 @@
     </w:p>
     <w:p>
       <w:r>
-        <w:t>There are eight different triggers for sendin</w:t>
-      </w:r>
-      <w:r>
-        <w:t>g a measurement report</w:t>
+        <w:t>In LTE t</w:t>
+      </w:r>
+      <w:r>
+        <w:t>here ar</w:t>
+      </w:r>
+      <w:r>
+        <w:t>e eight different triggers defined for initiating handovers within LTE</w:t>
+      </w:r>
+      <w:r>
+        <w:t>.</w:t>
+      </w:r>
+      <w:r>
+        <w:t xml:space="preserve"> </w:t>
+      </w:r>
+      <w:r>
+        <w:t>Table~\ref{tab:trigger}</w:t>
+      </w:r>
+      <w:r>
+        <w:t xml:space="preserve"> shows different trigger events and how they are defined</w:t>
+      </w:r>
+      <w:r>
+        <w:t xml:space="preserve">. </w:t>
       </w:r>
     </w:p>
     <w:p/>
@@ -1340,6 +1666,60 @@
       </w:tr>
     </w:tbl>
     <w:p/>
+    <w:p>
+      <w:r>
+        <w:t>Out of the eight triggers the A3 event is the most common</w:t>
+      </w:r>
+      <w:r>
+        <w:t xml:space="preserve"> and it is defined that a neighbouring eNodeB must give the UE better </w:t>
+      </w:r>
+      <w:r>
+        <w:t>Received Signal Strength (RSS)</w:t>
+      </w:r>
+      <w:r>
+        <w:t xml:space="preserve"> by an amount defined by the hys, for a length of time defined by the TTT</w:t>
+      </w:r>
+      <w:r>
+        <w:t>.</w:t>
+      </w:r>
+      <w:r>
+        <w:t xml:space="preserve"> This can represented by the following equation:</w:t>
+      </w:r>
+    </w:p>
+    <w:p/>
+    <w:p>
+      <w:r>
+        <w:t xml:space="preserve"> </w:t>
+      </w:r>
+    </w:p>
+    <w:p>
+      <w:r>
+        <w:t>W</w:t>
+      </w:r>
+      <w:r>
+        <w:t>hen a handover event is triggered</w:t>
+      </w:r>
+      <w:r>
+        <w:t xml:space="preserve"> a measurement </w:t>
+      </w:r>
+      <w:r>
+        <w:t>report is sent from the UE to the serving eNodeB. The measurement report contains the information required for the serving eNodeB to make a decision on whether to initiate the handover or not. If the handover is triggered the serving eNodeB will signal to the neighbouring eNodeB that is to become the new serving eNodeB. If the serving eNodeB decides not to initiate the handover then no more action is taken until another handover event is triggered.</w:t>
+      </w:r>
+      <w:bookmarkStart w:id="0" w:name="_GoBack"/>
+      <w:bookmarkEnd w:id="0"/>
+    </w:p>
+    <w:p/>
+    <w:p>
+      <w:r>
+        <w:t>Place holder for image of event A3</w:t>
+      </w:r>
+    </w:p>
+    <w:p/>
+    <w:p>
+      <w:r>
+        <w:t>~\cite{3gpp2012triggers}.</w:t>
+      </w:r>
+    </w:p>
     <w:p>
       <w:pPr>
         <w:pStyle w:val="Heading1"/>
@@ -2776,11 +3156,127 @@
       </w:pPr>
     </w:lvl>
   </w:abstractNum>
+  <w:abstractNum w:abstractNumId="2">
+    <w:nsid w:val="6D397981"/>
+    <w:multiLevelType w:val="hybridMultilevel"/>
+    <w:tmpl w:val="12EC4BDC"/>
+    <w:lvl w:ilvl="0" w:tplc="04090001">
+      <w:start w:val="1"/>
+      <w:numFmt w:val="bullet"/>
+      <w:lvlText w:val=""/>
+      <w:lvlJc w:val="left"/>
+      <w:pPr>
+        <w:ind w:left="720" w:hanging="360"/>
+      </w:pPr>
+      <w:rPr>
+        <w:rFonts w:ascii="Symbol" w:hAnsi="Symbol" w:hint="default"/>
+      </w:rPr>
+    </w:lvl>
+    <w:lvl w:ilvl="1" w:tplc="04090003" w:tentative="1">
+      <w:start w:val="1"/>
+      <w:numFmt w:val="bullet"/>
+      <w:lvlText w:val="o"/>
+      <w:lvlJc w:val="left"/>
+      <w:pPr>
+        <w:ind w:left="1440" w:hanging="360"/>
+      </w:pPr>
+      <w:rPr>
+        <w:rFonts w:ascii="Courier New" w:hAnsi="Courier New" w:hint="default"/>
+      </w:rPr>
+    </w:lvl>
+    <w:lvl w:ilvl="2" w:tplc="04090005" w:tentative="1">
+      <w:start w:val="1"/>
+      <w:numFmt w:val="bullet"/>
+      <w:lvlText w:val=""/>
+      <w:lvlJc w:val="left"/>
+      <w:pPr>
+        <w:ind w:left="2160" w:hanging="360"/>
+      </w:pPr>
+      <w:rPr>
+        <w:rFonts w:ascii="Wingdings" w:hAnsi="Wingdings" w:hint="default"/>
+      </w:rPr>
+    </w:lvl>
+    <w:lvl w:ilvl="3" w:tplc="04090001" w:tentative="1">
+      <w:start w:val="1"/>
+      <w:numFmt w:val="bullet"/>
+      <w:lvlText w:val=""/>
+      <w:lvlJc w:val="left"/>
+      <w:pPr>
+        <w:ind w:left="2880" w:hanging="360"/>
+      </w:pPr>
+      <w:rPr>
+        <w:rFonts w:ascii="Symbol" w:hAnsi="Symbol" w:hint="default"/>
+      </w:rPr>
+    </w:lvl>
+    <w:lvl w:ilvl="4" w:tplc="04090003" w:tentative="1">
+      <w:start w:val="1"/>
+      <w:numFmt w:val="bullet"/>
+      <w:lvlText w:val="o"/>
+      <w:lvlJc w:val="left"/>
+      <w:pPr>
+        <w:ind w:left="3600" w:hanging="360"/>
+      </w:pPr>
+      <w:rPr>
+        <w:rFonts w:ascii="Courier New" w:hAnsi="Courier New" w:hint="default"/>
+      </w:rPr>
+    </w:lvl>
+    <w:lvl w:ilvl="5" w:tplc="04090005" w:tentative="1">
+      <w:start w:val="1"/>
+      <w:numFmt w:val="bullet"/>
+      <w:lvlText w:val=""/>
+      <w:lvlJc w:val="left"/>
+      <w:pPr>
+        <w:ind w:left="4320" w:hanging="360"/>
+      </w:pPr>
+      <w:rPr>
+        <w:rFonts w:ascii="Wingdings" w:hAnsi="Wingdings" w:hint="default"/>
+      </w:rPr>
+    </w:lvl>
+    <w:lvl w:ilvl="6" w:tplc="04090001" w:tentative="1">
+      <w:start w:val="1"/>
+      <w:numFmt w:val="bullet"/>
+      <w:lvlText w:val=""/>
+      <w:lvlJc w:val="left"/>
+      <w:pPr>
+        <w:ind w:left="5040" w:hanging="360"/>
+      </w:pPr>
+      <w:rPr>
+        <w:rFonts w:ascii="Symbol" w:hAnsi="Symbol" w:hint="default"/>
+      </w:rPr>
+    </w:lvl>
+    <w:lvl w:ilvl="7" w:tplc="04090003" w:tentative="1">
+      <w:start w:val="1"/>
+      <w:numFmt w:val="bullet"/>
+      <w:lvlText w:val="o"/>
+      <w:lvlJc w:val="left"/>
+      <w:pPr>
+        <w:ind w:left="5760" w:hanging="360"/>
+      </w:pPr>
+      <w:rPr>
+        <w:rFonts w:ascii="Courier New" w:hAnsi="Courier New" w:hint="default"/>
+      </w:rPr>
+    </w:lvl>
+    <w:lvl w:ilvl="8" w:tplc="04090005" w:tentative="1">
+      <w:start w:val="1"/>
+      <w:numFmt w:val="bullet"/>
+      <w:lvlText w:val=""/>
+      <w:lvlJc w:val="left"/>
+      <w:pPr>
+        <w:ind w:left="6480" w:hanging="360"/>
+      </w:pPr>
+      <w:rPr>
+        <w:rFonts w:ascii="Wingdings" w:hAnsi="Wingdings" w:hint="default"/>
+      </w:rPr>
+    </w:lvl>
+  </w:abstractNum>
   <w:num w:numId="1">
     <w:abstractNumId w:val="0"/>
   </w:num>
   <w:num w:numId="2">
     <w:abstractNumId w:val="1"/>
+  </w:num>
+  <w:num w:numId="3">
+    <w:abstractNumId w:val="2"/>
   </w:num>
 </w:numbering>
 </file>
@@ -3016,7 +3512,6 @@
   <w:style w:type="character" w:default="1" w:styleId="DefaultParagraphFont">
     <w:name w:val="Default Paragraph Font"/>
     <w:uiPriority w:val="1"/>
-    <w:semiHidden/>
     <w:unhideWhenUsed/>
   </w:style>
   <w:style w:type="table" w:default="1" w:styleId="TableNormal">
@@ -3354,7 +3849,6 @@
   <w:style w:type="character" w:default="1" w:styleId="DefaultParagraphFont">
     <w:name w:val="Default Paragraph Font"/>
     <w:uiPriority w:val="1"/>
-    <w:semiHidden/>
     <w:unhideWhenUsed/>
   </w:style>
   <w:style w:type="table" w:default="1" w:styleId="TableNormal">

</xml_diff>

<commit_message>
committing changes that have 10 mobiles moving around instead of just one, as well as having unique TTT and his values per base station
</commit_message>
<xml_diff>
--- a/Report/text.docx
+++ b/Report/text.docx
@@ -1683,15 +1683,37 @@
         <w:t>.</w:t>
       </w:r>
       <w:r>
-        <w:t xml:space="preserve"> This can represented by the following equation:</w:t>
-      </w:r>
-    </w:p>
-    <w:p/>
-    <w:p>
-      <w:r>
         <w:t xml:space="preserve"> </w:t>
       </w:r>
-    </w:p>
+      <w:r>
+        <w:t>An illustration of</w:t>
+      </w:r>
+      <w:r>
+        <w:t xml:space="preserve"> how the signals from the serving and neighbouring eNodeB’s look in an A3 event can be seen in Figure (place holder). The A3 event</w:t>
+      </w:r>
+      <w:r>
+        <w:t xml:space="preserve"> can</w:t>
+      </w:r>
+      <w:r>
+        <w:t xml:space="preserve"> also be</w:t>
+      </w:r>
+      <w:r>
+        <w:t xml:space="preserve"> represented by the following equation:</w:t>
+      </w:r>
+    </w:p>
+    <w:p/>
+    <w:p>
+      <w:r>
+        <w:t xml:space="preserve"> </w:t>
+      </w:r>
+    </w:p>
+    <w:p>
+      <w:r>
+        <w:t>Place holder for image of event A3</w:t>
+      </w:r>
+    </w:p>
+    <w:p/>
+    <w:p/>
     <w:p>
       <w:r>
         <w:t>W</w:t>
@@ -1705,13 +1727,84 @@
       <w:r>
         <w:t>report is sent from the UE to the serving eNodeB. The measurement report contains the information required for the serving eNodeB to make a decision on whether to initiate the handover or not. If the handover is triggered the serving eNodeB will signal to the neighbouring eNodeB that is to become the new serving eNodeB. If the serving eNodeB decides not to initiate the handover then no more action is taken until another handover event is triggered.</w:t>
       </w:r>
-      <w:bookmarkStart w:id="0" w:name="_GoBack"/>
-      <w:bookmarkEnd w:id="0"/>
-    </w:p>
-    <w:p/>
-    <w:p>
-      <w:r>
-        <w:t>Place holder for image of event A3</w:t>
+    </w:p>
+    <w:p/>
+    <w:p>
+      <w:r>
+        <w:t>The full</w:t>
+      </w:r>
+      <w:r>
+        <w:t>, high-level,</w:t>
+      </w:r>
+      <w:r>
+        <w:t xml:space="preserve"> procedure </w:t>
+      </w:r>
+      <w:r>
+        <w:t>for a LTE handover is as follows</w:t>
+      </w:r>
+      <w:r>
+        <w:t>:</w:t>
+      </w:r>
+    </w:p>
+    <w:p/>
+    <w:p>
+      <w:pPr>
+        <w:pStyle w:val="ListParagraph"/>
+        <w:numPr>
+          <w:ilvl w:val="0"/>
+          <w:numId w:val="4"/>
+        </w:numPr>
+      </w:pPr>
+      <w:r>
+        <w:t>If a neighbouring eNodeB is found to be better than the serving eNodeB a measurement report is sent by the UE to the serving eNodeB.</w:t>
+      </w:r>
+    </w:p>
+    <w:p>
+      <w:pPr>
+        <w:pStyle w:val="ListParagraph"/>
+        <w:numPr>
+          <w:ilvl w:val="0"/>
+          <w:numId w:val="4"/>
+        </w:numPr>
+      </w:pPr>
+      <w:r>
+        <w:t>The serving eNodeB considers the information in the measurement report and decides whether or not a handover should take place.</w:t>
+      </w:r>
+    </w:p>
+    <w:p>
+      <w:pPr>
+        <w:pStyle w:val="ListParagraph"/>
+        <w:numPr>
+          <w:ilvl w:val="0"/>
+          <w:numId w:val="4"/>
+        </w:numPr>
+      </w:pPr>
+      <w:r>
+        <w:t>If it is decided that a handover should take place then a message is sent to the neighbouring eNodeB to prepare resources for the UE.</w:t>
+      </w:r>
+    </w:p>
+    <w:p>
+      <w:pPr>
+        <w:pStyle w:val="ListParagraph"/>
+        <w:numPr>
+          <w:ilvl w:val="0"/>
+          <w:numId w:val="4"/>
+        </w:numPr>
+      </w:pPr>
+      <w:r>
+        <w:t>Once the resources are ready for the UE the new serving eNodeB sends a message to the old eNodeB to release the resources it previously had for the UE</w:t>
+      </w:r>
+    </w:p>
+    <w:p>
+      <w:pPr>
+        <w:pStyle w:val="ListParagraph"/>
+        <w:numPr>
+          <w:ilvl w:val="0"/>
+          <w:numId w:val="4"/>
+        </w:numPr>
+      </w:pPr>
+      <w:r>
+        <w:t>Finally a message is sent to the MME to finalise the handover process.</w:t>
       </w:r>
     </w:p>
     <w:p/>
@@ -2673,6 +2766,73 @@
       </w:r>
     </w:p>
     <w:p>
+      <w:r>
+        <w:t xml:space="preserve">The simulation is a very </w:t>
+      </w:r>
+      <w:r>
+        <w:t>important part of the project. I</w:t>
+      </w:r>
+      <w:r>
+        <w:t xml:space="preserve">t is required </w:t>
+      </w:r>
+      <w:r>
+        <w:t>to provide the basic functionality of a LTE network. For simplicity the simulation was broken down into two main components; the mobile (UE) and the base station (eNodeB).</w:t>
+      </w:r>
+      <w:r>
+        <w:t xml:space="preserve"> Due to the project revolving around the handover process in LTE it made sense for the two main components on the simulation to be the mobile and base station as </w:t>
+      </w:r>
+      <w:r>
+        <w:t>it is the mobile the triggers the measurement report and the base station that makes the decision on whether a handover should take place or not</w:t>
+      </w:r>
+      <w:r>
+        <w:t>.</w:t>
+      </w:r>
+      <w:r>
+        <w:t xml:space="preserve"> Since the A3 event trigger is the most common I decided that it would be the only trigger implemented in the simulation to reduce the complexity within the simulation.</w:t>
+      </w:r>
+      <w:bookmarkStart w:id="0" w:name="_GoBack"/>
+      <w:bookmarkEnd w:id="0"/>
+    </w:p>
+    <w:p/>
+    <w:p>
+      <w:r>
+        <w:t xml:space="preserve">It was required for the </w:t>
+      </w:r>
+      <w:r>
+        <w:t>mobile to be able to move freely around a group of base stations. It was decided that this movement should be random because if any machine learning algorithm can handle random movement then it should also be able to handle regimented movement.</w:t>
+      </w:r>
+      <w:r>
+        <w:t xml:space="preserve"> The movement that the mobile follows is defined by a Mobility Model and the choice of mobility model is explained in Section~\ref{mobility}</w:t>
+      </w:r>
+      <w:r>
+        <w:t>.</w:t>
+      </w:r>
+    </w:p>
+    <w:p/>
+    <w:p>
+      <w:r>
+        <w:t>In wireless communications the received signal strength from a transmitter degrades the furt</w:t>
+      </w:r>
+      <w:r>
+        <w:t xml:space="preserve">her away from the transmitter the receiver is. </w:t>
+      </w:r>
+      <w:r>
+        <w:t>A propagation model can be used to define the way in which the signal strength degrades</w:t>
+      </w:r>
+      <w:r>
+        <w:t>.</w:t>
+      </w:r>
+      <w:r>
+        <w:t xml:space="preserve"> The propagation model is very important to the simulation as it will defined how far away from a base station the mobile can be without dropping the call.</w:t>
+      </w:r>
+      <w:r>
+        <w:t xml:space="preserve"> A comparison and explanation of the choice of propagation model can be seen in Section~\ref{propagation}</w:t>
+      </w:r>
+      <w:r>
+        <w:t>.</w:t>
+      </w:r>
+    </w:p>
+    <w:p>
       <w:pPr>
         <w:pStyle w:val="Heading2"/>
       </w:pPr>
@@ -2690,6 +2850,14 @@
       </w:r>
     </w:p>
     <w:p/>
+    <w:p>
+      <w:pPr>
+        <w:pStyle w:val="Heading1"/>
+      </w:pPr>
+      <w:r>
+        <w:br w:type="page"/>
+      </w:r>
+    </w:p>
     <w:p>
       <w:pPr>
         <w:pStyle w:val="Heading1"/>
@@ -2958,6 +3126,92 @@
 <file path=word/numbering.xml><?xml version="1.0" encoding="utf-8"?>
 <w:numbering xmlns:wpc="http://schemas.microsoft.com/office/word/2010/wordprocessingCanvas" xmlns:mo="http://schemas.microsoft.com/office/mac/office/2008/main" xmlns:mc="http://schemas.openxmlformats.org/markup-compatibility/2006" xmlns:mv="urn:schemas-microsoft-com:mac:vml" xmlns:o="urn:schemas-microsoft-com:office:office" xmlns:r="http://schemas.openxmlformats.org/officeDocument/2006/relationships" xmlns:m="http://schemas.openxmlformats.org/officeDocument/2006/math" xmlns:v="urn:schemas-microsoft-com:vml" xmlns:wp14="http://schemas.microsoft.com/office/word/2010/wordprocessingDrawing" xmlns:wp="http://schemas.openxmlformats.org/drawingml/2006/wordprocessingDrawing" xmlns:w10="urn:schemas-microsoft-com:office:word" xmlns:w="http://schemas.openxmlformats.org/wordprocessingml/2006/main" xmlns:w14="http://schemas.microsoft.com/office/word/2010/wordml" xmlns:wpg="http://schemas.microsoft.com/office/word/2010/wordprocessingGroup" xmlns:wpi="http://schemas.microsoft.com/office/word/2010/wordprocessingInk" xmlns:wne="http://schemas.microsoft.com/office/word/2006/wordml" xmlns:wps="http://schemas.microsoft.com/office/word/2010/wordprocessingShape" mc:Ignorable="w14 wp14">
   <w:abstractNum w:abstractNumId="0">
+    <w:nsid w:val="3F10086C"/>
+    <w:multiLevelType w:val="hybridMultilevel"/>
+    <w:tmpl w:val="73B217A6"/>
+    <w:lvl w:ilvl="0" w:tplc="0409000F">
+      <w:start w:val="1"/>
+      <w:numFmt w:val="decimal"/>
+      <w:lvlText w:val="%1."/>
+      <w:lvlJc w:val="left"/>
+      <w:pPr>
+        <w:ind w:left="720" w:hanging="360"/>
+      </w:pPr>
+    </w:lvl>
+    <w:lvl w:ilvl="1" w:tplc="04090019" w:tentative="1">
+      <w:start w:val="1"/>
+      <w:numFmt w:val="lowerLetter"/>
+      <w:lvlText w:val="%2."/>
+      <w:lvlJc w:val="left"/>
+      <w:pPr>
+        <w:ind w:left="1440" w:hanging="360"/>
+      </w:pPr>
+    </w:lvl>
+    <w:lvl w:ilvl="2" w:tplc="0409001B" w:tentative="1">
+      <w:start w:val="1"/>
+      <w:numFmt w:val="lowerRoman"/>
+      <w:lvlText w:val="%3."/>
+      <w:lvlJc w:val="right"/>
+      <w:pPr>
+        <w:ind w:left="2160" w:hanging="180"/>
+      </w:pPr>
+    </w:lvl>
+    <w:lvl w:ilvl="3" w:tplc="0409000F" w:tentative="1">
+      <w:start w:val="1"/>
+      <w:numFmt w:val="decimal"/>
+      <w:lvlText w:val="%4."/>
+      <w:lvlJc w:val="left"/>
+      <w:pPr>
+        <w:ind w:left="2880" w:hanging="360"/>
+      </w:pPr>
+    </w:lvl>
+    <w:lvl w:ilvl="4" w:tplc="04090019" w:tentative="1">
+      <w:start w:val="1"/>
+      <w:numFmt w:val="lowerLetter"/>
+      <w:lvlText w:val="%5."/>
+      <w:lvlJc w:val="left"/>
+      <w:pPr>
+        <w:ind w:left="3600" w:hanging="360"/>
+      </w:pPr>
+    </w:lvl>
+    <w:lvl w:ilvl="5" w:tplc="0409001B" w:tentative="1">
+      <w:start w:val="1"/>
+      <w:numFmt w:val="lowerRoman"/>
+      <w:lvlText w:val="%6."/>
+      <w:lvlJc w:val="right"/>
+      <w:pPr>
+        <w:ind w:left="4320" w:hanging="180"/>
+      </w:pPr>
+    </w:lvl>
+    <w:lvl w:ilvl="6" w:tplc="0409000F" w:tentative="1">
+      <w:start w:val="1"/>
+      <w:numFmt w:val="decimal"/>
+      <w:lvlText w:val="%7."/>
+      <w:lvlJc w:val="left"/>
+      <w:pPr>
+        <w:ind w:left="5040" w:hanging="360"/>
+      </w:pPr>
+    </w:lvl>
+    <w:lvl w:ilvl="7" w:tplc="04090019" w:tentative="1">
+      <w:start w:val="1"/>
+      <w:numFmt w:val="lowerLetter"/>
+      <w:lvlText w:val="%8."/>
+      <w:lvlJc w:val="left"/>
+      <w:pPr>
+        <w:ind w:left="5760" w:hanging="360"/>
+      </w:pPr>
+    </w:lvl>
+    <w:lvl w:ilvl="8" w:tplc="0409001B" w:tentative="1">
+      <w:start w:val="1"/>
+      <w:numFmt w:val="lowerRoman"/>
+      <w:lvlText w:val="%9."/>
+      <w:lvlJc w:val="right"/>
+      <w:pPr>
+        <w:ind w:left="6480" w:hanging="180"/>
+      </w:pPr>
+    </w:lvl>
+  </w:abstractNum>
+  <w:abstractNum w:abstractNumId="1">
     <w:nsid w:val="46532D5E"/>
     <w:multiLevelType w:val="hybridMultilevel"/>
     <w:tmpl w:val="4A0E7B2A"/>
@@ -3070,7 +3324,7 @@
       </w:rPr>
     </w:lvl>
   </w:abstractNum>
-  <w:abstractNum w:abstractNumId="1">
+  <w:abstractNum w:abstractNumId="2">
     <w:nsid w:val="5AD91322"/>
     <w:multiLevelType w:val="hybridMultilevel"/>
     <w:tmpl w:val="5BEE25CC"/>
@@ -3156,7 +3410,7 @@
       </w:pPr>
     </w:lvl>
   </w:abstractNum>
-  <w:abstractNum w:abstractNumId="2">
+  <w:abstractNum w:abstractNumId="3">
     <w:nsid w:val="6D397981"/>
     <w:multiLevelType w:val="hybridMultilevel"/>
     <w:tmpl w:val="12EC4BDC"/>
@@ -3270,13 +3524,16 @@
     </w:lvl>
   </w:abstractNum>
   <w:num w:numId="1">
-    <w:abstractNumId w:val="0"/>
+    <w:abstractNumId w:val="1"/>
   </w:num>
   <w:num w:numId="2">
-    <w:abstractNumId w:val="1"/>
+    <w:abstractNumId w:val="2"/>
   </w:num>
   <w:num w:numId="3">
-    <w:abstractNumId w:val="2"/>
+    <w:abstractNumId w:val="3"/>
+  </w:num>
+  <w:num w:numId="4">
+    <w:abstractNumId w:val="0"/>
   </w:num>
 </w:numbering>
 </file>

</xml_diff>

<commit_message>
report commit, along with the results of the simulations using 10 mobiles
</commit_message>
<xml_diff>
--- a/Report/text.docx
+++ b/Report/text.docx
@@ -86,6 +86,22 @@
       </w:pPr>
       <w:r>
         <w:lastRenderedPageBreak/>
+        <w:t>Introduction</w:t>
+      </w:r>
+    </w:p>
+    <w:p>
+      <w:r>
+        <w:t>hjhg</w:t>
+      </w:r>
+      <w:r>
+        <w:br w:type="page"/>
+      </w:r>
+    </w:p>
+    <w:p>
+      <w:pPr>
+        <w:pStyle w:val="Heading1"/>
+      </w:pPr>
+      <w:r>
         <w:t xml:space="preserve">LTE </w:t>
       </w:r>
     </w:p>
@@ -2790,57 +2806,666 @@
       <w:r>
         <w:t xml:space="preserve"> Since the A3 event trigger is the most common I decided that it would be the only trigger implemented in the simulation to reduce the complexity within the simulation.</w:t>
       </w:r>
+    </w:p>
+    <w:p/>
+    <w:p>
+      <w:r>
+        <w:t xml:space="preserve">It was required for the </w:t>
+      </w:r>
+      <w:r>
+        <w:t>mobile to be able to move freely around a group of base stations. It was decided that this movement should be random because if any machine learning algorithm can handle random movement then it should also be able to handle regimented movement.</w:t>
+      </w:r>
+      <w:r>
+        <w:t xml:space="preserve"> The movement that the mobile follows is defined by a Mobility Model and the choice of mobility model is explained in Section~\ref{mobility}</w:t>
+      </w:r>
+      <w:r>
+        <w:t>.</w:t>
+      </w:r>
+    </w:p>
+    <w:p/>
+    <w:p>
+      <w:r>
+        <w:t>In wireless communications the received signal strength from a transmitter degrades the furt</w:t>
+      </w:r>
+      <w:r>
+        <w:t xml:space="preserve">her away from the transmitter the receiver is. </w:t>
+      </w:r>
+      <w:r>
+        <w:t>A propagation model can be used to define the way in which the signal strength degrades</w:t>
+      </w:r>
+      <w:r>
+        <w:t>.</w:t>
+      </w:r>
+      <w:r>
+        <w:t xml:space="preserve"> The propagation model is very important to the simulation as it will defined how far away from a base station the mobile can be without dropping the call.</w:t>
+      </w:r>
+      <w:r>
+        <w:t xml:space="preserve"> A comparison and explanation of the choice of propagation model can be seen in Section~\ref{propagation}</w:t>
+      </w:r>
+      <w:r>
+        <w:t>.</w:t>
+      </w:r>
+    </w:p>
+    <w:p/>
+    <w:p>
+      <w:pPr>
+        <w:pStyle w:val="Heading2"/>
+      </w:pPr>
+      <w:r>
+        <w:t>Discrete Event Simulation</w:t>
+      </w:r>
+    </w:p>
+    <w:p>
+      <w:r>
+        <w:t xml:space="preserve">The concept of time is very important in real world simulations. </w:t>
+      </w:r>
+      <w:r>
+        <w:t>A popular method for creating this concept of time is Discrete Event Simulation.</w:t>
+      </w:r>
+      <w:r>
+        <w:t xml:space="preserve"> </w:t>
+      </w:r>
+      <w:r>
+        <w:t xml:space="preserve">It works on the basis of a scheduler where events, to be processed at a certain time, are passed to the scheduler and the scheduler then passes the event on to be processed. The way that Discrete Event Simulation creates the concept of time is </w:t>
+      </w:r>
+      <w:r>
+        <w:t>by allowing events passed in the scheduler to have a time that it should be processed at, the scheduler will keep all the events that are currently still to be processed in an ordered list, the scheduler will then “jump” to the time the first event in the list is to be processed at and passes the event on to be processed. The process of “jumping” to the next time that the first event in the list is to be processed at is what gives Discrete Event Simulation the concept of time.</w:t>
+      </w:r>
+    </w:p>
+    <w:p/>
+    <w:p>
+      <w:r>
+        <w:t xml:space="preserve">Another advantage to Discrete Event Simulation is that the passing of events from the scheduler not only gives a concept of time but it also allows for </w:t>
+      </w:r>
+      <w:r>
+        <w:t>a message to be sent with the event to tell a different part of the simulation what to do at a given time</w:t>
+      </w:r>
+      <w:r>
+        <w:t>.</w:t>
+      </w:r>
+      <w:r>
+        <w:t xml:space="preserve"> This message can also sent parameters for the other part of the simulation to use as well.</w:t>
+      </w:r>
+    </w:p>
+    <w:p>
+      <w:pPr>
+        <w:pStyle w:val="Heading2"/>
+      </w:pPr>
+      <w:r>
+        <w:t>Mobility Model</w:t>
+      </w:r>
+    </w:p>
+    <w:p>
+      <w:r>
+        <w:t xml:space="preserve">A mobility model defines the way in which an entity will move. </w:t>
+      </w:r>
+      <w:r>
+        <w:t>For the purposes of the simulation the mobility model used needed to random in nature. After some reason it was decided that mobility model to be used in the simulation would either be the Random Direction or Random Waypoint model.</w:t>
+      </w:r>
+      <w:r>
+        <w:t xml:space="preserve"> </w:t>
+      </w:r>
+    </w:p>
+    <w:p>
+      <w:r>
+        <w:t xml:space="preserve">The </w:t>
+      </w:r>
+      <w:r>
+        <w:t>Random Direction Model is defined as</w:t>
+      </w:r>
+      <w:r>
+        <w:t xml:space="preserve"> fo</w:t>
+      </w:r>
+      <w:r>
+        <w:t>llows</w:t>
+      </w:r>
+      <w:r>
+        <w:t>:</w:t>
+      </w:r>
+    </w:p>
+    <w:p>
+      <w:pPr>
+        <w:pStyle w:val="ListParagraph"/>
+        <w:numPr>
+          <w:ilvl w:val="0"/>
+          <w:numId w:val="5"/>
+        </w:numPr>
+      </w:pPr>
+      <w:r>
+        <w:t>Select a direction randomly between 0 and 355 degrees.</w:t>
+      </w:r>
+    </w:p>
+    <w:p>
+      <w:pPr>
+        <w:pStyle w:val="ListParagraph"/>
+        <w:numPr>
+          <w:ilvl w:val="0"/>
+          <w:numId w:val="5"/>
+        </w:numPr>
+      </w:pPr>
+      <w:r>
+        <w:t>Select a random speed to move at.</w:t>
+      </w:r>
+    </w:p>
+    <w:p>
+      <w:pPr>
+        <w:pStyle w:val="ListParagraph"/>
+        <w:numPr>
+          <w:ilvl w:val="0"/>
+          <w:numId w:val="5"/>
+        </w:numPr>
+      </w:pPr>
+      <w:r>
+        <w:t>Select a random duration to move for.</w:t>
+      </w:r>
+    </w:p>
+    <w:p>
+      <w:pPr>
+        <w:pStyle w:val="ListParagraph"/>
+        <w:numPr>
+          <w:ilvl w:val="0"/>
+          <w:numId w:val="5"/>
+        </w:numPr>
+      </w:pPr>
+      <w:r>
+        <w:t>Move in the selected direction at the selected speed for the selected duration.</w:t>
+      </w:r>
+    </w:p>
+    <w:p>
+      <w:pPr>
+        <w:pStyle w:val="ListParagraph"/>
+        <w:numPr>
+          <w:ilvl w:val="0"/>
+          <w:numId w:val="5"/>
+        </w:numPr>
+      </w:pPr>
+      <w:r>
+        <w:t>Pause for a randomly selected length of time.</w:t>
+      </w:r>
+    </w:p>
+    <w:p>
+      <w:pPr>
+        <w:pStyle w:val="ListParagraph"/>
+        <w:numPr>
+          <w:ilvl w:val="0"/>
+          <w:numId w:val="5"/>
+        </w:numPr>
+      </w:pPr>
+      <w:r>
+        <w:t>Repeat until termination.</w:t>
+      </w:r>
+    </w:p>
+    <w:p/>
+    <w:p>
+      <w:r>
+        <w:t>An illustration of the movement given by the Random Direction Model can be seen in Figure (placeholder).</w:t>
+      </w:r>
+    </w:p>
+    <w:p/>
+    <w:p>
+      <w:r>
+        <w:t xml:space="preserve">The </w:t>
+      </w:r>
+      <w:r>
+        <w:t>Random Waypoint</w:t>
+      </w:r>
+      <w:r>
+        <w:t xml:space="preserve"> Model if defined as follows:</w:t>
+      </w:r>
+    </w:p>
+    <w:p>
+      <w:pPr>
+        <w:pStyle w:val="ListParagraph"/>
+        <w:numPr>
+          <w:ilvl w:val="0"/>
+          <w:numId w:val="6"/>
+        </w:numPr>
+      </w:pPr>
+      <w:r>
+        <w:t>Randomly select the co-ordinates for a point within the environment.</w:t>
+      </w:r>
+    </w:p>
+    <w:p>
+      <w:pPr>
+        <w:pStyle w:val="ListParagraph"/>
+        <w:numPr>
+          <w:ilvl w:val="0"/>
+          <w:numId w:val="6"/>
+        </w:numPr>
+      </w:pPr>
+      <w:r>
+        <w:t xml:space="preserve">Select a </w:t>
+      </w:r>
+      <w:r>
+        <w:t>random speed to move at</w:t>
+      </w:r>
+      <w:r>
+        <w:t>.</w:t>
+      </w:r>
+    </w:p>
+    <w:p>
+      <w:pPr>
+        <w:pStyle w:val="ListParagraph"/>
+        <w:numPr>
+          <w:ilvl w:val="0"/>
+          <w:numId w:val="6"/>
+        </w:numPr>
+      </w:pPr>
+      <w:r>
+        <w:t>Select a random length of time to pause for when the destination is reached.</w:t>
+      </w:r>
+    </w:p>
+    <w:p>
+      <w:pPr>
+        <w:pStyle w:val="ListParagraph"/>
+        <w:numPr>
+          <w:ilvl w:val="0"/>
+          <w:numId w:val="6"/>
+        </w:numPr>
+      </w:pPr>
+      <w:r>
+        <w:t>Move towards the selected co-ordinates at the selected speed</w:t>
+      </w:r>
+    </w:p>
+    <w:p>
+      <w:pPr>
+        <w:pStyle w:val="ListParagraph"/>
+        <w:numPr>
+          <w:ilvl w:val="0"/>
+          <w:numId w:val="6"/>
+        </w:numPr>
+      </w:pPr>
+      <w:r>
+        <w:t>Pause for the randomly selected length of time.</w:t>
+      </w:r>
+    </w:p>
+    <w:p>
+      <w:pPr>
+        <w:pStyle w:val="ListParagraph"/>
+        <w:numPr>
+          <w:ilvl w:val="0"/>
+          <w:numId w:val="6"/>
+        </w:numPr>
+      </w:pPr>
+      <w:r>
+        <w:t>Repeat until termination.</w:t>
+      </w:r>
+    </w:p>
+    <w:p/>
+    <w:p>
+      <w:r>
+        <w:t>An illustration of the movement given by the Random Waypoint Model can be seen in Figure (placeholder).</w:t>
+      </w:r>
+    </w:p>
+    <w:p/>
+    <w:p>
+      <w:r>
+        <w:t>It was decided that the Random Direction Model would be used in the simulation because the Random Waypoint Model has the problem that it is possible to select the co-ordinates of a point very close to where you begin and then pause for a long period time. The possibility of that happening isn’t desired within the simulation. Random Direction does not have this problem and it is also possible to set boundaries on the parameters to make sure that a minimum distance is travelled.</w:t>
+      </w:r>
+    </w:p>
+    <w:p/>
+    <w:p>
+      <w:pPr>
+        <w:pStyle w:val="Heading2"/>
+      </w:pPr>
+      <w:r>
+        <w:t xml:space="preserve">Propagation </w:t>
+      </w:r>
+      <w:r>
+        <w:t>M</w:t>
+      </w:r>
+      <w:r>
+        <w:t>odel</w:t>
+      </w:r>
+    </w:p>
+    <w:p>
+      <w:r>
+        <w:t>A propagation model defines how</w:t>
+      </w:r>
+      <w:r>
+        <w:t xml:space="preserve"> the received signal from a transmitter decays t</w:t>
+      </w:r>
+      <w:r>
+        <w:t>he further from the transmitter you are.</w:t>
+      </w:r>
+      <w:r>
+        <w:t xml:space="preserve"> There are many different models available, all with different functions and purposes. After some research three models </w:t>
+      </w:r>
+      <w:r>
+        <w:t>were considered; the Okumura-Hata Model, the Egli Model and the Cost231-Hata Model.</w:t>
+      </w:r>
+    </w:p>
+    <w:p/>
+    <w:p>
+      <w:r>
+        <w:t>The Okumura-Hata model</w:t>
+      </w:r>
+      <w:r>
+        <w:t xml:space="preserve"> is very popular for simulating transmissions in built up areas. Equations~\ref{eq:okumura}</w:t>
+      </w:r>
+      <w:r>
+        <w:t>,</w:t>
+      </w:r>
+      <w:r>
+        <w:t>~\ref{eq:oksmall} and~\ref{eq:oklarge} show the formulas for the model.</w:t>
+      </w:r>
+    </w:p>
+    <w:p/>
+    <w:p>
+      <w:r>
+        <w:t>Where:</w:t>
+      </w:r>
+    </w:p>
+    <w:p>
+      <w:pPr>
+        <w:pStyle w:val="ListParagraph"/>
+        <w:numPr>
+          <w:ilvl w:val="0"/>
+          <w:numId w:val="7"/>
+        </w:numPr>
+      </w:pPr>
+      <w:r>
+        <w:t>Lu is the path loss (dB).</w:t>
+      </w:r>
+    </w:p>
+    <w:p>
+      <w:pPr>
+        <w:pStyle w:val="ListParagraph"/>
+        <w:numPr>
+          <w:ilvl w:val="0"/>
+          <w:numId w:val="7"/>
+        </w:numPr>
+      </w:pPr>
+      <w:r>
+        <w:t>H_{B} is the height of the base station antenna (m).</w:t>
+      </w:r>
+    </w:p>
+    <w:p>
+      <w:pPr>
+        <w:pStyle w:val="ListParagraph"/>
+        <w:numPr>
+          <w:ilvl w:val="0"/>
+          <w:numId w:val="7"/>
+        </w:numPr>
+      </w:pPr>
+      <w:r>
+        <w:t>H_{R} is the height of the mobile antenna (m).</w:t>
+      </w:r>
+    </w:p>
+    <w:p>
+      <w:pPr>
+        <w:pStyle w:val="ListParagraph"/>
+        <w:numPr>
+          <w:ilvl w:val="0"/>
+          <w:numId w:val="7"/>
+        </w:numPr>
+      </w:pPr>
+      <w:r>
+        <w:t>f is the frequency of the transmission</w:t>
+      </w:r>
+      <w:r>
+        <w:t xml:space="preserve"> 150 to 1500 MHz</w:t>
+      </w:r>
+      <w:r>
+        <w:t>.</w:t>
+      </w:r>
+    </w:p>
+    <w:p>
+      <w:pPr>
+        <w:pStyle w:val="ListParagraph"/>
+        <w:numPr>
+          <w:ilvl w:val="0"/>
+          <w:numId w:val="7"/>
+        </w:numPr>
+      </w:pPr>
+      <w:r>
+        <w:t>C_{H} is the antenna correction factor.</w:t>
+      </w:r>
+    </w:p>
+    <w:p>
+      <w:pPr>
+        <w:pStyle w:val="ListParagraph"/>
+        <w:numPr>
+          <w:ilvl w:val="0"/>
+          <w:numId w:val="7"/>
+        </w:numPr>
+      </w:pPr>
+      <w:r>
+        <w:t>d is the distance between the base station and the mobile (km)</w:t>
+      </w:r>
+      <w:r>
+        <w:t>.</w:t>
+      </w:r>
+    </w:p>
+    <w:p/>
+    <w:p>
+      <w:r>
+        <w:t>The Egli Model was another model that was considered for the simulation</w:t>
+      </w:r>
+      <w:r>
+        <w:t>. Equation~\ref{eq:egli} shows the formula for the model.</w:t>
+      </w:r>
+    </w:p>
+    <w:p/>
+    <w:p>
+      <w:r>
+        <w:t>Where:</w:t>
+      </w:r>
+    </w:p>
+    <w:p>
+      <w:pPr>
+        <w:pStyle w:val="ListParagraph"/>
+        <w:numPr>
+          <w:ilvl w:val="0"/>
+          <w:numId w:val="8"/>
+        </w:numPr>
+      </w:pPr>
+      <w:r>
+        <w:t>P_{R50} is the path loss (dB).</w:t>
+      </w:r>
+    </w:p>
+    <w:p>
+      <w:pPr>
+        <w:pStyle w:val="ListParagraph"/>
+        <w:numPr>
+          <w:ilvl w:val="0"/>
+          <w:numId w:val="8"/>
+        </w:numPr>
+      </w:pPr>
+      <w:r>
+        <w:t>P_{T} is the power if the transmitter (W).</w:t>
+      </w:r>
+    </w:p>
+    <w:p>
+      <w:pPr>
+        <w:pStyle w:val="ListParagraph"/>
+        <w:numPr>
+          <w:ilvl w:val="0"/>
+          <w:numId w:val="8"/>
+        </w:numPr>
+      </w:pPr>
+      <w:r>
+        <w:t>G_{B} is the absolute gain of the base station antenna.</w:t>
+      </w:r>
+    </w:p>
+    <w:p>
+      <w:pPr>
+        <w:pStyle w:val="ListParagraph"/>
+        <w:numPr>
+          <w:ilvl w:val="0"/>
+          <w:numId w:val="8"/>
+        </w:numPr>
+      </w:pPr>
+      <w:r>
+        <w:t>G_{M} is the absolute gain of the mobile antenna.</w:t>
+      </w:r>
+    </w:p>
+    <w:p>
+      <w:pPr>
+        <w:pStyle w:val="ListParagraph"/>
+        <w:numPr>
+          <w:ilvl w:val="0"/>
+          <w:numId w:val="8"/>
+        </w:numPr>
+      </w:pPr>
+      <w:r>
+        <w:t>h_{</w:t>
+      </w:r>
+      <w:r>
+        <w:t>B</w:t>
+      </w:r>
+      <w:r>
+        <w:t>}</w:t>
+      </w:r>
+      <w:r>
+        <w:t xml:space="preserve"> is the height of the base station antenna (m).</w:t>
+      </w:r>
+    </w:p>
+    <w:p>
+      <w:pPr>
+        <w:pStyle w:val="ListParagraph"/>
+        <w:numPr>
+          <w:ilvl w:val="0"/>
+          <w:numId w:val="8"/>
+        </w:numPr>
+      </w:pPr>
+      <w:r>
+        <w:t>h_{M} is the height of the mobile antenna (m).</w:t>
+      </w:r>
+    </w:p>
+    <w:p>
+      <w:pPr>
+        <w:pStyle w:val="ListParagraph"/>
+        <w:numPr>
+          <w:ilvl w:val="0"/>
+          <w:numId w:val="8"/>
+        </w:numPr>
+      </w:pPr>
+      <w:r>
+        <w:t>d is the distance between the base station and the mobile (m).</w:t>
+      </w:r>
+    </w:p>
+    <w:p>
+      <w:pPr>
+        <w:pStyle w:val="ListParagraph"/>
+        <w:numPr>
+          <w:ilvl w:val="0"/>
+          <w:numId w:val="8"/>
+        </w:numPr>
+      </w:pPr>
+      <w:r>
+        <w:t>f is the frequency of the transmission (MHz).</w:t>
+      </w:r>
+    </w:p>
+    <w:p/>
+    <w:p>
+      <w:r>
+        <w:t xml:space="preserve">The Cost231-Hata model is an extension of the Okumura-Hata to work for frequnencies between 1.5 </w:t>
+      </w:r>
+      <w:r>
+        <w:t>GH</w:t>
+      </w:r>
+      <w:r>
+        <w:t>z and 2 GHz</w:t>
+      </w:r>
+      <w:r>
+        <w:t>. The formulas for this model can be seen in Equations~\ref{eq:cost},~\ref{eq:costahr} and~\ref{eq:metro}.</w:t>
+      </w:r>
+      <w:r>
+        <w:br/>
+      </w:r>
+    </w:p>
+    <w:p>
+      <w:r>
+        <w:t>Where:</w:t>
+      </w:r>
+    </w:p>
+    <w:p>
+      <w:pPr>
+        <w:pStyle w:val="ListParagraph"/>
+        <w:numPr>
+          <w:ilvl w:val="0"/>
+          <w:numId w:val="9"/>
+        </w:numPr>
+      </w:pPr>
+      <w:r>
+        <w:t>L is the path loss (dB).</w:t>
+      </w:r>
+    </w:p>
+    <w:p>
+      <w:pPr>
+        <w:pStyle w:val="ListParagraph"/>
+        <w:numPr>
+          <w:ilvl w:val="0"/>
+          <w:numId w:val="9"/>
+        </w:numPr>
+      </w:pPr>
+      <w:r>
+        <w:t>f is the frequency of the transmission (MHz).</w:t>
+      </w:r>
+    </w:p>
+    <w:p>
+      <w:pPr>
+        <w:pStyle w:val="ListParagraph"/>
+        <w:numPr>
+          <w:ilvl w:val="0"/>
+          <w:numId w:val="9"/>
+        </w:numPr>
+      </w:pPr>
+      <w:r>
+        <w:t>h_{B} is the height of the base station antenna (m).</w:t>
+      </w:r>
+    </w:p>
+    <w:p>
+      <w:pPr>
+        <w:pStyle w:val="ListParagraph"/>
+        <w:numPr>
+          <w:ilvl w:val="0"/>
+          <w:numId w:val="9"/>
+        </w:numPr>
+      </w:pPr>
+      <w:r>
+        <w:t>h_{M} is the height of the mobile antenna (m).</w:t>
+      </w:r>
+    </w:p>
+    <w:p>
+      <w:pPr>
+        <w:pStyle w:val="ListParagraph"/>
+        <w:numPr>
+          <w:ilvl w:val="0"/>
+          <w:numId w:val="9"/>
+        </w:numPr>
+      </w:pPr>
+      <w:r>
+        <w:t>d is the distance between the base station and the mobile (km).</w:t>
+      </w:r>
+    </w:p>
+    <w:p>
+      <w:pPr>
+        <w:pStyle w:val="ListParagraph"/>
+        <w:numPr>
+          <w:ilvl w:val="0"/>
+          <w:numId w:val="9"/>
+        </w:numPr>
+      </w:pPr>
+      <w:r>
+        <w:t>a(h_{R}) } is the antenna correction factor.</w:t>
+      </w:r>
+    </w:p>
+    <w:p/>
+    <w:p>
+      <w:r>
+        <w:t>After comparing the three models above it was decided that the Cost231-Hata</w:t>
+      </w:r>
+      <w:r>
+        <w:t xml:space="preserve"> Model would be the one used in the simulation due to it working with frequencies up to 2000 MHz (which is the minimum operating frequency of LTE) unlike the Okumura-Hata model which only works up to 1500 MHz. The Cost231-Hata Model was also picked over the Egli Model because the Egli Model used more parameters</w:t>
+      </w:r>
+      <w:r>
+        <w:t xml:space="preserve"> which would add more complexity to the simulation.</w:t>
+      </w:r>
       <w:bookmarkStart w:id="0" w:name="_GoBack"/>
       <w:bookmarkEnd w:id="0"/>
     </w:p>
-    <w:p/>
-    <w:p>
-      <w:r>
-        <w:t xml:space="preserve">It was required for the </w:t>
-      </w:r>
-      <w:r>
-        <w:t>mobile to be able to move freely around a group of base stations. It was decided that this movement should be random because if any machine learning algorithm can handle random movement then it should also be able to handle regimented movement.</w:t>
-      </w:r>
-      <w:r>
-        <w:t xml:space="preserve"> The movement that the mobile follows is defined by a Mobility Model and the choice of mobility model is explained in Section~\ref{mobility}</w:t>
-      </w:r>
-      <w:r>
-        <w:t>.</w:t>
-      </w:r>
-    </w:p>
-    <w:p/>
-    <w:p>
-      <w:r>
-        <w:t>In wireless communications the received signal strength from a transmitter degrades the furt</w:t>
-      </w:r>
-      <w:r>
-        <w:t xml:space="preserve">her away from the transmitter the receiver is. </w:t>
-      </w:r>
-      <w:r>
-        <w:t>A propagation model can be used to define the way in which the signal strength degrades</w:t>
-      </w:r>
-      <w:r>
-        <w:t>.</w:t>
-      </w:r>
-      <w:r>
-        <w:t xml:space="preserve"> The propagation model is very important to the simulation as it will defined how far away from a base station the mobile can be without dropping the call.</w:t>
-      </w:r>
-      <w:r>
-        <w:t xml:space="preserve"> A comparison and explanation of the choice of propagation model can be seen in Section~\ref{propagation}</w:t>
-      </w:r>
-      <w:r>
-        <w:t>.</w:t>
-      </w:r>
-    </w:p>
-    <w:p>
-      <w:pPr>
-        <w:pStyle w:val="Heading2"/>
-      </w:pPr>
-      <w:r>
-        <w:t>Simulation Parameters</w:t>
-      </w:r>
-    </w:p>
-    <w:p/>
     <w:p>
       <w:pPr>
         <w:pStyle w:val="Heading2"/>
@@ -3325,6 +3950,232 @@
     </w:lvl>
   </w:abstractNum>
   <w:abstractNum w:abstractNumId="2">
+    <w:nsid w:val="46C53024"/>
+    <w:multiLevelType w:val="hybridMultilevel"/>
+    <w:tmpl w:val="3A622ED4"/>
+    <w:lvl w:ilvl="0" w:tplc="04090001">
+      <w:start w:val="1"/>
+      <w:numFmt w:val="bullet"/>
+      <w:lvlText w:val=""/>
+      <w:lvlJc w:val="left"/>
+      <w:pPr>
+        <w:ind w:left="720" w:hanging="360"/>
+      </w:pPr>
+      <w:rPr>
+        <w:rFonts w:ascii="Symbol" w:hAnsi="Symbol" w:hint="default"/>
+      </w:rPr>
+    </w:lvl>
+    <w:lvl w:ilvl="1" w:tplc="04090003" w:tentative="1">
+      <w:start w:val="1"/>
+      <w:numFmt w:val="bullet"/>
+      <w:lvlText w:val="o"/>
+      <w:lvlJc w:val="left"/>
+      <w:pPr>
+        <w:ind w:left="1440" w:hanging="360"/>
+      </w:pPr>
+      <w:rPr>
+        <w:rFonts w:ascii="Courier New" w:hAnsi="Courier New" w:hint="default"/>
+      </w:rPr>
+    </w:lvl>
+    <w:lvl w:ilvl="2" w:tplc="04090005" w:tentative="1">
+      <w:start w:val="1"/>
+      <w:numFmt w:val="bullet"/>
+      <w:lvlText w:val=""/>
+      <w:lvlJc w:val="left"/>
+      <w:pPr>
+        <w:ind w:left="2160" w:hanging="360"/>
+      </w:pPr>
+      <w:rPr>
+        <w:rFonts w:ascii="Wingdings" w:hAnsi="Wingdings" w:hint="default"/>
+      </w:rPr>
+    </w:lvl>
+    <w:lvl w:ilvl="3" w:tplc="04090001" w:tentative="1">
+      <w:start w:val="1"/>
+      <w:numFmt w:val="bullet"/>
+      <w:lvlText w:val=""/>
+      <w:lvlJc w:val="left"/>
+      <w:pPr>
+        <w:ind w:left="2880" w:hanging="360"/>
+      </w:pPr>
+      <w:rPr>
+        <w:rFonts w:ascii="Symbol" w:hAnsi="Symbol" w:hint="default"/>
+      </w:rPr>
+    </w:lvl>
+    <w:lvl w:ilvl="4" w:tplc="04090003" w:tentative="1">
+      <w:start w:val="1"/>
+      <w:numFmt w:val="bullet"/>
+      <w:lvlText w:val="o"/>
+      <w:lvlJc w:val="left"/>
+      <w:pPr>
+        <w:ind w:left="3600" w:hanging="360"/>
+      </w:pPr>
+      <w:rPr>
+        <w:rFonts w:ascii="Courier New" w:hAnsi="Courier New" w:hint="default"/>
+      </w:rPr>
+    </w:lvl>
+    <w:lvl w:ilvl="5" w:tplc="04090005" w:tentative="1">
+      <w:start w:val="1"/>
+      <w:numFmt w:val="bullet"/>
+      <w:lvlText w:val=""/>
+      <w:lvlJc w:val="left"/>
+      <w:pPr>
+        <w:ind w:left="4320" w:hanging="360"/>
+      </w:pPr>
+      <w:rPr>
+        <w:rFonts w:ascii="Wingdings" w:hAnsi="Wingdings" w:hint="default"/>
+      </w:rPr>
+    </w:lvl>
+    <w:lvl w:ilvl="6" w:tplc="04090001" w:tentative="1">
+      <w:start w:val="1"/>
+      <w:numFmt w:val="bullet"/>
+      <w:lvlText w:val=""/>
+      <w:lvlJc w:val="left"/>
+      <w:pPr>
+        <w:ind w:left="5040" w:hanging="360"/>
+      </w:pPr>
+      <w:rPr>
+        <w:rFonts w:ascii="Symbol" w:hAnsi="Symbol" w:hint="default"/>
+      </w:rPr>
+    </w:lvl>
+    <w:lvl w:ilvl="7" w:tplc="04090003" w:tentative="1">
+      <w:start w:val="1"/>
+      <w:numFmt w:val="bullet"/>
+      <w:lvlText w:val="o"/>
+      <w:lvlJc w:val="left"/>
+      <w:pPr>
+        <w:ind w:left="5760" w:hanging="360"/>
+      </w:pPr>
+      <w:rPr>
+        <w:rFonts w:ascii="Courier New" w:hAnsi="Courier New" w:hint="default"/>
+      </w:rPr>
+    </w:lvl>
+    <w:lvl w:ilvl="8" w:tplc="04090005" w:tentative="1">
+      <w:start w:val="1"/>
+      <w:numFmt w:val="bullet"/>
+      <w:lvlText w:val=""/>
+      <w:lvlJc w:val="left"/>
+      <w:pPr>
+        <w:ind w:left="6480" w:hanging="360"/>
+      </w:pPr>
+      <w:rPr>
+        <w:rFonts w:ascii="Wingdings" w:hAnsi="Wingdings" w:hint="default"/>
+      </w:rPr>
+    </w:lvl>
+  </w:abstractNum>
+  <w:abstractNum w:abstractNumId="3">
+    <w:nsid w:val="4F4A05C2"/>
+    <w:multiLevelType w:val="hybridMultilevel"/>
+    <w:tmpl w:val="4076761E"/>
+    <w:lvl w:ilvl="0" w:tplc="04090001">
+      <w:start w:val="1"/>
+      <w:numFmt w:val="bullet"/>
+      <w:lvlText w:val=""/>
+      <w:lvlJc w:val="left"/>
+      <w:pPr>
+        <w:ind w:left="720" w:hanging="360"/>
+      </w:pPr>
+      <w:rPr>
+        <w:rFonts w:ascii="Symbol" w:hAnsi="Symbol" w:hint="default"/>
+      </w:rPr>
+    </w:lvl>
+    <w:lvl w:ilvl="1" w:tplc="04090003" w:tentative="1">
+      <w:start w:val="1"/>
+      <w:numFmt w:val="bullet"/>
+      <w:lvlText w:val="o"/>
+      <w:lvlJc w:val="left"/>
+      <w:pPr>
+        <w:ind w:left="1440" w:hanging="360"/>
+      </w:pPr>
+      <w:rPr>
+        <w:rFonts w:ascii="Courier New" w:hAnsi="Courier New" w:hint="default"/>
+      </w:rPr>
+    </w:lvl>
+    <w:lvl w:ilvl="2" w:tplc="04090005" w:tentative="1">
+      <w:start w:val="1"/>
+      <w:numFmt w:val="bullet"/>
+      <w:lvlText w:val=""/>
+      <w:lvlJc w:val="left"/>
+      <w:pPr>
+        <w:ind w:left="2160" w:hanging="360"/>
+      </w:pPr>
+      <w:rPr>
+        <w:rFonts w:ascii="Wingdings" w:hAnsi="Wingdings" w:hint="default"/>
+      </w:rPr>
+    </w:lvl>
+    <w:lvl w:ilvl="3" w:tplc="04090001" w:tentative="1">
+      <w:start w:val="1"/>
+      <w:numFmt w:val="bullet"/>
+      <w:lvlText w:val=""/>
+      <w:lvlJc w:val="left"/>
+      <w:pPr>
+        <w:ind w:left="2880" w:hanging="360"/>
+      </w:pPr>
+      <w:rPr>
+        <w:rFonts w:ascii="Symbol" w:hAnsi="Symbol" w:hint="default"/>
+      </w:rPr>
+    </w:lvl>
+    <w:lvl w:ilvl="4" w:tplc="04090003" w:tentative="1">
+      <w:start w:val="1"/>
+      <w:numFmt w:val="bullet"/>
+      <w:lvlText w:val="o"/>
+      <w:lvlJc w:val="left"/>
+      <w:pPr>
+        <w:ind w:left="3600" w:hanging="360"/>
+      </w:pPr>
+      <w:rPr>
+        <w:rFonts w:ascii="Courier New" w:hAnsi="Courier New" w:hint="default"/>
+      </w:rPr>
+    </w:lvl>
+    <w:lvl w:ilvl="5" w:tplc="04090005" w:tentative="1">
+      <w:start w:val="1"/>
+      <w:numFmt w:val="bullet"/>
+      <w:lvlText w:val=""/>
+      <w:lvlJc w:val="left"/>
+      <w:pPr>
+        <w:ind w:left="4320" w:hanging="360"/>
+      </w:pPr>
+      <w:rPr>
+        <w:rFonts w:ascii="Wingdings" w:hAnsi="Wingdings" w:hint="default"/>
+      </w:rPr>
+    </w:lvl>
+    <w:lvl w:ilvl="6" w:tplc="04090001" w:tentative="1">
+      <w:start w:val="1"/>
+      <w:numFmt w:val="bullet"/>
+      <w:lvlText w:val=""/>
+      <w:lvlJc w:val="left"/>
+      <w:pPr>
+        <w:ind w:left="5040" w:hanging="360"/>
+      </w:pPr>
+      <w:rPr>
+        <w:rFonts w:ascii="Symbol" w:hAnsi="Symbol" w:hint="default"/>
+      </w:rPr>
+    </w:lvl>
+    <w:lvl w:ilvl="7" w:tplc="04090003" w:tentative="1">
+      <w:start w:val="1"/>
+      <w:numFmt w:val="bullet"/>
+      <w:lvlText w:val="o"/>
+      <w:lvlJc w:val="left"/>
+      <w:pPr>
+        <w:ind w:left="5760" w:hanging="360"/>
+      </w:pPr>
+      <w:rPr>
+        <w:rFonts w:ascii="Courier New" w:hAnsi="Courier New" w:hint="default"/>
+      </w:rPr>
+    </w:lvl>
+    <w:lvl w:ilvl="8" w:tplc="04090005" w:tentative="1">
+      <w:start w:val="1"/>
+      <w:numFmt w:val="bullet"/>
+      <w:lvlText w:val=""/>
+      <w:lvlJc w:val="left"/>
+      <w:pPr>
+        <w:ind w:left="6480" w:hanging="360"/>
+      </w:pPr>
+      <w:rPr>
+        <w:rFonts w:ascii="Wingdings" w:hAnsi="Wingdings" w:hint="default"/>
+      </w:rPr>
+    </w:lvl>
+  </w:abstractNum>
+  <w:abstractNum w:abstractNumId="4">
     <w:nsid w:val="5AD91322"/>
     <w:multiLevelType w:val="hybridMultilevel"/>
     <w:tmpl w:val="5BEE25CC"/>
@@ -3410,7 +4261,292 @@
       </w:pPr>
     </w:lvl>
   </w:abstractNum>
-  <w:abstractNum w:abstractNumId="3">
+  <w:abstractNum w:abstractNumId="5">
+    <w:nsid w:val="5D926825"/>
+    <w:multiLevelType w:val="hybridMultilevel"/>
+    <w:tmpl w:val="3C502FFC"/>
+    <w:lvl w:ilvl="0" w:tplc="0409000F">
+      <w:start w:val="1"/>
+      <w:numFmt w:val="decimal"/>
+      <w:lvlText w:val="%1."/>
+      <w:lvlJc w:val="left"/>
+      <w:pPr>
+        <w:ind w:left="720" w:hanging="360"/>
+      </w:pPr>
+    </w:lvl>
+    <w:lvl w:ilvl="1" w:tplc="04090019" w:tentative="1">
+      <w:start w:val="1"/>
+      <w:numFmt w:val="lowerLetter"/>
+      <w:lvlText w:val="%2."/>
+      <w:lvlJc w:val="left"/>
+      <w:pPr>
+        <w:ind w:left="1440" w:hanging="360"/>
+      </w:pPr>
+    </w:lvl>
+    <w:lvl w:ilvl="2" w:tplc="0409001B" w:tentative="1">
+      <w:start w:val="1"/>
+      <w:numFmt w:val="lowerRoman"/>
+      <w:lvlText w:val="%3."/>
+      <w:lvlJc w:val="right"/>
+      <w:pPr>
+        <w:ind w:left="2160" w:hanging="180"/>
+      </w:pPr>
+    </w:lvl>
+    <w:lvl w:ilvl="3" w:tplc="0409000F" w:tentative="1">
+      <w:start w:val="1"/>
+      <w:numFmt w:val="decimal"/>
+      <w:lvlText w:val="%4."/>
+      <w:lvlJc w:val="left"/>
+      <w:pPr>
+        <w:ind w:left="2880" w:hanging="360"/>
+      </w:pPr>
+    </w:lvl>
+    <w:lvl w:ilvl="4" w:tplc="04090019" w:tentative="1">
+      <w:start w:val="1"/>
+      <w:numFmt w:val="lowerLetter"/>
+      <w:lvlText w:val="%5."/>
+      <w:lvlJc w:val="left"/>
+      <w:pPr>
+        <w:ind w:left="3600" w:hanging="360"/>
+      </w:pPr>
+    </w:lvl>
+    <w:lvl w:ilvl="5" w:tplc="0409001B" w:tentative="1">
+      <w:start w:val="1"/>
+      <w:numFmt w:val="lowerRoman"/>
+      <w:lvlText w:val="%6."/>
+      <w:lvlJc w:val="right"/>
+      <w:pPr>
+        <w:ind w:left="4320" w:hanging="180"/>
+      </w:pPr>
+    </w:lvl>
+    <w:lvl w:ilvl="6" w:tplc="0409000F" w:tentative="1">
+      <w:start w:val="1"/>
+      <w:numFmt w:val="decimal"/>
+      <w:lvlText w:val="%7."/>
+      <w:lvlJc w:val="left"/>
+      <w:pPr>
+        <w:ind w:left="5040" w:hanging="360"/>
+      </w:pPr>
+    </w:lvl>
+    <w:lvl w:ilvl="7" w:tplc="04090019" w:tentative="1">
+      <w:start w:val="1"/>
+      <w:numFmt w:val="lowerLetter"/>
+      <w:lvlText w:val="%8."/>
+      <w:lvlJc w:val="left"/>
+      <w:pPr>
+        <w:ind w:left="5760" w:hanging="360"/>
+      </w:pPr>
+    </w:lvl>
+    <w:lvl w:ilvl="8" w:tplc="0409001B" w:tentative="1">
+      <w:start w:val="1"/>
+      <w:numFmt w:val="lowerRoman"/>
+      <w:lvlText w:val="%9."/>
+      <w:lvlJc w:val="right"/>
+      <w:pPr>
+        <w:ind w:left="6480" w:hanging="180"/>
+      </w:pPr>
+    </w:lvl>
+  </w:abstractNum>
+  <w:abstractNum w:abstractNumId="6">
+    <w:nsid w:val="5DF714DC"/>
+    <w:multiLevelType w:val="hybridMultilevel"/>
+    <w:tmpl w:val="C2DCF724"/>
+    <w:lvl w:ilvl="0" w:tplc="0409000F">
+      <w:start w:val="1"/>
+      <w:numFmt w:val="decimal"/>
+      <w:lvlText w:val="%1."/>
+      <w:lvlJc w:val="left"/>
+      <w:pPr>
+        <w:ind w:left="720" w:hanging="360"/>
+      </w:pPr>
+    </w:lvl>
+    <w:lvl w:ilvl="1" w:tplc="04090019" w:tentative="1">
+      <w:start w:val="1"/>
+      <w:numFmt w:val="lowerLetter"/>
+      <w:lvlText w:val="%2."/>
+      <w:lvlJc w:val="left"/>
+      <w:pPr>
+        <w:ind w:left="1440" w:hanging="360"/>
+      </w:pPr>
+    </w:lvl>
+    <w:lvl w:ilvl="2" w:tplc="0409001B" w:tentative="1">
+      <w:start w:val="1"/>
+      <w:numFmt w:val="lowerRoman"/>
+      <w:lvlText w:val="%3."/>
+      <w:lvlJc w:val="right"/>
+      <w:pPr>
+        <w:ind w:left="2160" w:hanging="180"/>
+      </w:pPr>
+    </w:lvl>
+    <w:lvl w:ilvl="3" w:tplc="0409000F" w:tentative="1">
+      <w:start w:val="1"/>
+      <w:numFmt w:val="decimal"/>
+      <w:lvlText w:val="%4."/>
+      <w:lvlJc w:val="left"/>
+      <w:pPr>
+        <w:ind w:left="2880" w:hanging="360"/>
+      </w:pPr>
+    </w:lvl>
+    <w:lvl w:ilvl="4" w:tplc="04090019" w:tentative="1">
+      <w:start w:val="1"/>
+      <w:numFmt w:val="lowerLetter"/>
+      <w:lvlText w:val="%5."/>
+      <w:lvlJc w:val="left"/>
+      <w:pPr>
+        <w:ind w:left="3600" w:hanging="360"/>
+      </w:pPr>
+    </w:lvl>
+    <w:lvl w:ilvl="5" w:tplc="0409001B" w:tentative="1">
+      <w:start w:val="1"/>
+      <w:numFmt w:val="lowerRoman"/>
+      <w:lvlText w:val="%6."/>
+      <w:lvlJc w:val="right"/>
+      <w:pPr>
+        <w:ind w:left="4320" w:hanging="180"/>
+      </w:pPr>
+    </w:lvl>
+    <w:lvl w:ilvl="6" w:tplc="0409000F" w:tentative="1">
+      <w:start w:val="1"/>
+      <w:numFmt w:val="decimal"/>
+      <w:lvlText w:val="%7."/>
+      <w:lvlJc w:val="left"/>
+      <w:pPr>
+        <w:ind w:left="5040" w:hanging="360"/>
+      </w:pPr>
+    </w:lvl>
+    <w:lvl w:ilvl="7" w:tplc="04090019" w:tentative="1">
+      <w:start w:val="1"/>
+      <w:numFmt w:val="lowerLetter"/>
+      <w:lvlText w:val="%8."/>
+      <w:lvlJc w:val="left"/>
+      <w:pPr>
+        <w:ind w:left="5760" w:hanging="360"/>
+      </w:pPr>
+    </w:lvl>
+    <w:lvl w:ilvl="8" w:tplc="0409001B" w:tentative="1">
+      <w:start w:val="1"/>
+      <w:numFmt w:val="lowerRoman"/>
+      <w:lvlText w:val="%9."/>
+      <w:lvlJc w:val="right"/>
+      <w:pPr>
+        <w:ind w:left="6480" w:hanging="180"/>
+      </w:pPr>
+    </w:lvl>
+  </w:abstractNum>
+  <w:abstractNum w:abstractNumId="7">
+    <w:nsid w:val="6993751F"/>
+    <w:multiLevelType w:val="hybridMultilevel"/>
+    <w:tmpl w:val="05B42152"/>
+    <w:lvl w:ilvl="0" w:tplc="04090001">
+      <w:start w:val="1"/>
+      <w:numFmt w:val="bullet"/>
+      <w:lvlText w:val=""/>
+      <w:lvlJc w:val="left"/>
+      <w:pPr>
+        <w:ind w:left="720" w:hanging="360"/>
+      </w:pPr>
+      <w:rPr>
+        <w:rFonts w:ascii="Symbol" w:hAnsi="Symbol" w:hint="default"/>
+      </w:rPr>
+    </w:lvl>
+    <w:lvl w:ilvl="1" w:tplc="04090003" w:tentative="1">
+      <w:start w:val="1"/>
+      <w:numFmt w:val="bullet"/>
+      <w:lvlText w:val="o"/>
+      <w:lvlJc w:val="left"/>
+      <w:pPr>
+        <w:ind w:left="1440" w:hanging="360"/>
+      </w:pPr>
+      <w:rPr>
+        <w:rFonts w:ascii="Courier New" w:hAnsi="Courier New" w:hint="default"/>
+      </w:rPr>
+    </w:lvl>
+    <w:lvl w:ilvl="2" w:tplc="04090005" w:tentative="1">
+      <w:start w:val="1"/>
+      <w:numFmt w:val="bullet"/>
+      <w:lvlText w:val=""/>
+      <w:lvlJc w:val="left"/>
+      <w:pPr>
+        <w:ind w:left="2160" w:hanging="360"/>
+      </w:pPr>
+      <w:rPr>
+        <w:rFonts w:ascii="Wingdings" w:hAnsi="Wingdings" w:hint="default"/>
+      </w:rPr>
+    </w:lvl>
+    <w:lvl w:ilvl="3" w:tplc="04090001" w:tentative="1">
+      <w:start w:val="1"/>
+      <w:numFmt w:val="bullet"/>
+      <w:lvlText w:val=""/>
+      <w:lvlJc w:val="left"/>
+      <w:pPr>
+        <w:ind w:left="2880" w:hanging="360"/>
+      </w:pPr>
+      <w:rPr>
+        <w:rFonts w:ascii="Symbol" w:hAnsi="Symbol" w:hint="default"/>
+      </w:rPr>
+    </w:lvl>
+    <w:lvl w:ilvl="4" w:tplc="04090003" w:tentative="1">
+      <w:start w:val="1"/>
+      <w:numFmt w:val="bullet"/>
+      <w:lvlText w:val="o"/>
+      <w:lvlJc w:val="left"/>
+      <w:pPr>
+        <w:ind w:left="3600" w:hanging="360"/>
+      </w:pPr>
+      <w:rPr>
+        <w:rFonts w:ascii="Courier New" w:hAnsi="Courier New" w:hint="default"/>
+      </w:rPr>
+    </w:lvl>
+    <w:lvl w:ilvl="5" w:tplc="04090005" w:tentative="1">
+      <w:start w:val="1"/>
+      <w:numFmt w:val="bullet"/>
+      <w:lvlText w:val=""/>
+      <w:lvlJc w:val="left"/>
+      <w:pPr>
+        <w:ind w:left="4320" w:hanging="360"/>
+      </w:pPr>
+      <w:rPr>
+        <w:rFonts w:ascii="Wingdings" w:hAnsi="Wingdings" w:hint="default"/>
+      </w:rPr>
+    </w:lvl>
+    <w:lvl w:ilvl="6" w:tplc="04090001" w:tentative="1">
+      <w:start w:val="1"/>
+      <w:numFmt w:val="bullet"/>
+      <w:lvlText w:val=""/>
+      <w:lvlJc w:val="left"/>
+      <w:pPr>
+        <w:ind w:left="5040" w:hanging="360"/>
+      </w:pPr>
+      <w:rPr>
+        <w:rFonts w:ascii="Symbol" w:hAnsi="Symbol" w:hint="default"/>
+      </w:rPr>
+    </w:lvl>
+    <w:lvl w:ilvl="7" w:tplc="04090003" w:tentative="1">
+      <w:start w:val="1"/>
+      <w:numFmt w:val="bullet"/>
+      <w:lvlText w:val="o"/>
+      <w:lvlJc w:val="left"/>
+      <w:pPr>
+        <w:ind w:left="5760" w:hanging="360"/>
+      </w:pPr>
+      <w:rPr>
+        <w:rFonts w:ascii="Courier New" w:hAnsi="Courier New" w:hint="default"/>
+      </w:rPr>
+    </w:lvl>
+    <w:lvl w:ilvl="8" w:tplc="04090005" w:tentative="1">
+      <w:start w:val="1"/>
+      <w:numFmt w:val="bullet"/>
+      <w:lvlText w:val=""/>
+      <w:lvlJc w:val="left"/>
+      <w:pPr>
+        <w:ind w:left="6480" w:hanging="360"/>
+      </w:pPr>
+      <w:rPr>
+        <w:rFonts w:ascii="Wingdings" w:hAnsi="Wingdings" w:hint="default"/>
+      </w:rPr>
+    </w:lvl>
+  </w:abstractNum>
+  <w:abstractNum w:abstractNumId="8">
     <w:nsid w:val="6D397981"/>
     <w:multiLevelType w:val="hybridMultilevel"/>
     <w:tmpl w:val="12EC4BDC"/>
@@ -3527,13 +4663,28 @@
     <w:abstractNumId w:val="1"/>
   </w:num>
   <w:num w:numId="2">
-    <w:abstractNumId w:val="2"/>
+    <w:abstractNumId w:val="4"/>
   </w:num>
   <w:num w:numId="3">
-    <w:abstractNumId w:val="3"/>
+    <w:abstractNumId w:val="8"/>
   </w:num>
   <w:num w:numId="4">
     <w:abstractNumId w:val="0"/>
+  </w:num>
+  <w:num w:numId="5">
+    <w:abstractNumId w:val="6"/>
+  </w:num>
+  <w:num w:numId="6">
+    <w:abstractNumId w:val="5"/>
+  </w:num>
+  <w:num w:numId="7">
+    <w:abstractNumId w:val="7"/>
+  </w:num>
+  <w:num w:numId="8">
+    <w:abstractNumId w:val="3"/>
+  </w:num>
+  <w:num w:numId="9">
+    <w:abstractNumId w:val="2"/>
   </w:num>
 </w:numbering>
 </file>

</xml_diff>

<commit_message>
committing graphs of results
</commit_message>
<xml_diff>
--- a/Report/text.docx
+++ b/Report/text.docx
@@ -15,7 +15,15 @@
         <w:t xml:space="preserve">With more and more customers using mobile communications it is important for the service providers to give their customers the best </w:t>
       </w:r>
       <w:r>
-        <w:t>Quality-of-Service (QoS) they can</w:t>
+        <w:t>Quality-of-Service (</w:t>
+      </w:r>
+      <w:proofErr w:type="spellStart"/>
+      <w:r>
+        <w:t>QoS</w:t>
+      </w:r>
+      <w:proofErr w:type="spellEnd"/>
+      <w:r>
+        <w:t>) they can</w:t>
       </w:r>
       <w:r>
         <w:t>. Many providers have taken to improve their networks and make t</w:t>
@@ -54,7 +62,15 @@
         <w:t xml:space="preserve"> The process of handover within mobile communication networks is very important and allowing for users to move around freely while still staying connected to the network.</w:t>
       </w:r>
       <w:r>
-        <w:t xml:space="preserve"> The parameters used in the handover process are the Time-to-Trigger (TTT) and Hysteresis (hys)</w:t>
+        <w:t xml:space="preserve"> The parameters used in the handover process are the Time-to-Trigger (TTT) and Hysteresis (</w:t>
+      </w:r>
+      <w:proofErr w:type="spellStart"/>
+      <w:r>
+        <w:t>hys</w:t>
+      </w:r>
+      <w:proofErr w:type="spellEnd"/>
+      <w:r>
+        <w:t>)</w:t>
       </w:r>
       <w:r>
         <w:t>.</w:t>
@@ -63,14 +79,27 @@
         <w:t xml:space="preserve"> These parameters are used to determi</w:t>
       </w:r>
       <w:r>
-        <w:t>ned where a base station better then the serving base station by enough to warrant a handover taking place.</w:t>
+        <w:t xml:space="preserve">ned where a base station better then the serving base station by enough to warrant a </w:t>
+      </w:r>
+      <w:proofErr w:type="gramStart"/>
+      <w:r>
+        <w:t>handover taking</w:t>
+      </w:r>
+      <w:proofErr w:type="gramEnd"/>
+      <w:r>
+        <w:t xml:space="preserve"> place.</w:t>
       </w:r>
       <w:r>
         <w:t xml:space="preserve"> The challenge in optimising the handover parameters is that there is a fine balance that needs to be struck between calls being dropped due to a handover failing and the connection switching back and forth between two base stations, unnecessarily, wasting the networks resources.</w:t>
       </w:r>
       <w:r>
-        <w:t xml:space="preserve"> The approach taken is to use a machine learning technique known as Q-Learning to optimise the handover parameters by generating a policy that can be followed to adjust the parameters as needed.</w:t>
-      </w:r>
+        <w:t xml:space="preserve"> The approach taken is to use a machine learning technique known as Q-Learning to optimise the handover parameters by generating a policy that can be followed to adjust the parameters as </w:t>
+      </w:r>
+      <w:proofErr w:type="gramStart"/>
+      <w:r>
+        <w:t>needed.</w:t>
+      </w:r>
+      <w:proofErr w:type="gramEnd"/>
     </w:p>
     <w:p>
       <w:pPr>
@@ -90,9 +119,13 @@
       </w:r>
     </w:p>
     <w:p>
+      <w:proofErr w:type="spellStart"/>
+      <w:proofErr w:type="gramStart"/>
       <w:r>
         <w:t>hjhg</w:t>
       </w:r>
+      <w:proofErr w:type="spellEnd"/>
+      <w:proofErr w:type="gramEnd"/>
       <w:r>
         <w:br w:type="page"/>
       </w:r>
@@ -123,7 +156,13 @@
         <w:t>)</w:t>
       </w:r>
       <w:r>
-        <w:t xml:space="preserve"> (4G). This network infrastructure is an improvement upon </w:t>
+        <w:t xml:space="preserve"> (4G). This network infrastructure</w:t>
+      </w:r>
+      <w:r>
+        <w:t xml:space="preserve"> was developed by 3GPP and</w:t>
+      </w:r>
+      <w:r>
+        <w:t xml:space="preserve"> is an improvement upon </w:t>
       </w:r>
       <w:r>
         <w:t>Universal Mobile Telecommunications System</w:t>
@@ -147,7 +186,12 @@
         <w:t>) spee</w:t>
       </w:r>
       <w:r>
-        <w:t>ds of up to 300 Mbit/s</w:t>
+        <w:t>ds of up to 300 Mb</w:t>
+      </w:r>
+      <w:bookmarkStart w:id="0" w:name="_GoBack"/>
+      <w:bookmarkEnd w:id="0"/>
+      <w:r>
+        <w:t>it/s</w:t>
       </w:r>
       <w:r>
         <w:t xml:space="preserve"> and uplink (UL</w:t>
@@ -164,8 +208,13 @@
       <w:r>
         <w:t xml:space="preserve"> 1.4 MHz to 20 </w:t>
       </w:r>
-      <w:r>
-        <w:t xml:space="preserve">MHz. </w:t>
+      <w:proofErr w:type="spellStart"/>
+      <w:r>
+        <w:t>MHz.</w:t>
+      </w:r>
+      <w:proofErr w:type="spellEnd"/>
+      <w:r>
+        <w:t xml:space="preserve"> </w:t>
       </w:r>
       <w:r>
         <w:t xml:space="preserve">The development </w:t>
@@ -216,9 +265,11 @@
       <w:r>
         <w:t>EPC and is made up of just one component, the Evolved Node B (</w:t>
       </w:r>
+      <w:proofErr w:type="spellStart"/>
       <w:r>
         <w:t>eNodeB</w:t>
       </w:r>
+      <w:proofErr w:type="spellEnd"/>
       <w:r>
         <w:t>)</w:t>
       </w:r>
@@ -238,22 +289,59 @@
         <w:t>n</w:t>
       </w:r>
       <w:r>
-        <w:t xml:space="preserve"> UE will only communicate with one eNodeB at any time and this eNodeB is know</w:t>
+        <w:t xml:space="preserve"> UE will only communicate with one </w:t>
+      </w:r>
+      <w:proofErr w:type="spellStart"/>
+      <w:r>
+        <w:t>eNodeB</w:t>
+      </w:r>
+      <w:proofErr w:type="spellEnd"/>
+      <w:r>
+        <w:t xml:space="preserve"> at any time and this </w:t>
+      </w:r>
+      <w:proofErr w:type="spellStart"/>
+      <w:r>
+        <w:t>eNodeB</w:t>
+      </w:r>
+      <w:proofErr w:type="spellEnd"/>
+      <w:r>
+        <w:t xml:space="preserve"> is know</w:t>
       </w:r>
       <w:r>
         <w:t>n</w:t>
       </w:r>
       <w:r>
-        <w:t xml:space="preserve"> as the Serving eNodeB</w:t>
-      </w:r>
-      <w:r>
-        <w:t xml:space="preserve">. An eNodeB proves two main functions within the network; the first is to send all </w:t>
+        <w:t xml:space="preserve"> as the Serving </w:t>
+      </w:r>
+      <w:proofErr w:type="spellStart"/>
+      <w:r>
+        <w:t>eNodeB</w:t>
+      </w:r>
+      <w:proofErr w:type="spellEnd"/>
+      <w:r>
+        <w:t xml:space="preserve">. An </w:t>
+      </w:r>
+      <w:proofErr w:type="spellStart"/>
+      <w:r>
+        <w:t>eNodeB</w:t>
+      </w:r>
+      <w:proofErr w:type="spellEnd"/>
+      <w:r>
+        <w:t xml:space="preserve"> proves two main functions within the network; the first is to send all </w:t>
       </w:r>
       <w:r>
         <w:t>the radio traffic for an UE on the DL as well as receiving any traffic sent from the UE on the UL.</w:t>
       </w:r>
       <w:r>
-        <w:t xml:space="preserve"> The second function of the eNodeB is to control </w:t>
+        <w:t xml:space="preserve"> The second function of the </w:t>
+      </w:r>
+      <w:proofErr w:type="spellStart"/>
+      <w:r>
+        <w:t>eNodeB</w:t>
+      </w:r>
+      <w:proofErr w:type="spellEnd"/>
+      <w:r>
+        <w:t xml:space="preserve"> is to control </w:t>
       </w:r>
       <w:r>
         <w:t>low-level</w:t>
@@ -271,7 +359,15 @@
         <w:t>.</w:t>
       </w:r>
       <w:r>
-        <w:t xml:space="preserve"> Due to the eNodeB’s having the added complexity of controlling operations such as handovers it moves more of the processing</w:t>
+        <w:t xml:space="preserve"> Due to the </w:t>
+      </w:r>
+      <w:proofErr w:type="spellStart"/>
+      <w:r>
+        <w:t>eNodeB’s</w:t>
+      </w:r>
+      <w:proofErr w:type="spellEnd"/>
+      <w:r>
+        <w:t xml:space="preserve"> having the added complexity of controlling operations such as handovers it moves more of the processing</w:t>
       </w:r>
       <w:r>
         <w:t xml:space="preserve"> from the core network</w:t>
@@ -283,13 +379,53 @@
         <w:t>made.</w:t>
       </w:r>
       <w:r>
-        <w:t xml:space="preserve"> Every eNodeB is connected to the EPC using the S1 interface. They can also be connected to other eNodeB’s by the X2 interface. This interface is mainly used for signalling and forwarding data from a serving eNodeB to a neighbouring eNodeB during a handover.</w:t>
-      </w:r>
-    </w:p>
-    <w:p/>
-    <w:p>
-      <w:r>
-        <w:t>Figure place holder for E-UTRAN image</w:t>
+        <w:t xml:space="preserve"> Every </w:t>
+      </w:r>
+      <w:proofErr w:type="spellStart"/>
+      <w:r>
+        <w:t>eNodeB</w:t>
+      </w:r>
+      <w:proofErr w:type="spellEnd"/>
+      <w:r>
+        <w:t xml:space="preserve"> is connected to the EPC using the S1 interface. They can also be connected to other </w:t>
+      </w:r>
+      <w:proofErr w:type="spellStart"/>
+      <w:r>
+        <w:t>eNodeB’s</w:t>
+      </w:r>
+      <w:proofErr w:type="spellEnd"/>
+      <w:r>
+        <w:t xml:space="preserve"> by the X2 interface. This interface is mainly used for signalling and forwarding data from a serving </w:t>
+      </w:r>
+      <w:proofErr w:type="spellStart"/>
+      <w:r>
+        <w:t>eNodeB</w:t>
+      </w:r>
+      <w:proofErr w:type="spellEnd"/>
+      <w:r>
+        <w:t xml:space="preserve"> to a neighbouring </w:t>
+      </w:r>
+      <w:proofErr w:type="spellStart"/>
+      <w:r>
+        <w:t>eNodeB</w:t>
+      </w:r>
+      <w:proofErr w:type="spellEnd"/>
+      <w:r>
+        <w:t xml:space="preserve"> during a handover.</w:t>
+      </w:r>
+    </w:p>
+    <w:p/>
+    <w:p>
+      <w:r>
+        <w:t xml:space="preserve">Figure </w:t>
+      </w:r>
+      <w:proofErr w:type="gramStart"/>
+      <w:r>
+        <w:t>place holder</w:t>
+      </w:r>
+      <w:proofErr w:type="gramEnd"/>
+      <w:r>
+        <w:t xml:space="preserve"> for E-UTRAN image</w:t>
       </w:r>
       <w:r>
         <w:t>.</w:t>
@@ -355,7 +491,15 @@
         <w:t xml:space="preserve">The P-GW is the bridge between the EPC and other packet data networks such as the Internet. </w:t>
       </w:r>
       <w:r>
-        <w:t xml:space="preserve">The P-GW uses the SGi interface to exchange data with outside networks, </w:t>
+        <w:t xml:space="preserve">The P-GW uses the </w:t>
+      </w:r>
+      <w:proofErr w:type="spellStart"/>
+      <w:r>
+        <w:t>SGi</w:t>
+      </w:r>
+      <w:proofErr w:type="spellEnd"/>
+      <w:r>
+        <w:t xml:space="preserve"> interface to exchange data with outside networks, </w:t>
       </w:r>
       <w:r>
         <w:t>such as</w:t>
@@ -372,7 +516,15 @@
     </w:p>
     <w:p>
       <w:r>
-        <w:t xml:space="preserve">The S-GW function is to forward data to and from the eNodeB’s to P-GW, this means that the S-GW effectively acts like a router. Much like the MME a UE will be assigned to one S-GW </w:t>
+        <w:t xml:space="preserve">The S-GW function is to forward data to and from the </w:t>
+      </w:r>
+      <w:proofErr w:type="spellStart"/>
+      <w:r>
+        <w:t>eNodeB’s</w:t>
+      </w:r>
+      <w:proofErr w:type="spellEnd"/>
+      <w:r>
+        <w:t xml:space="preserve"> to P-GW, this means that the S-GW effectively acts like a router. Much like the MME a UE will be assigned to one S-GW </w:t>
       </w:r>
       <w:r>
         <w:t>and there will be very few within the network as a whole.</w:t>
@@ -381,7 +533,15 @@
     <w:p/>
     <w:p>
       <w:r>
-        <w:t>Figure place holder for EPC image.</w:t>
+        <w:t xml:space="preserve">Figure </w:t>
+      </w:r>
+      <w:proofErr w:type="gramStart"/>
+      <w:r>
+        <w:t>place holder</w:t>
+      </w:r>
+      <w:proofErr w:type="gramEnd"/>
+      <w:r>
+        <w:t xml:space="preserve"> for EPC image.</w:t>
       </w:r>
     </w:p>
     <w:p>
@@ -436,7 +596,15 @@
         <w:t>Self-configuration</w:t>
       </w:r>
       <w:r>
-        <w:t xml:space="preserve"> allows for newly installed eNodeB to be configured automatically with the basic parameters for operation.  </w:t>
+        <w:t xml:space="preserve"> allows for newly installed </w:t>
+      </w:r>
+      <w:proofErr w:type="spellStart"/>
+      <w:r>
+        <w:t>eNodeB</w:t>
+      </w:r>
+      <w:proofErr w:type="spellEnd"/>
+      <w:r>
+        <w:t xml:space="preserve"> to be configured automatically with the basic parameters for operation.  </w:t>
       </w:r>
     </w:p>
     <w:p/>
@@ -448,7 +616,15 @@
         <w:t xml:space="preserve"> is a process where </w:t>
       </w:r>
       <w:r>
-        <w:t xml:space="preserve">measurements from the UE and eNodeB along with performance measurements are used to optimise </w:t>
+        <w:t xml:space="preserve">measurements from the UE and </w:t>
+      </w:r>
+      <w:proofErr w:type="spellStart"/>
+      <w:r>
+        <w:t>eNodeB</w:t>
+      </w:r>
+      <w:proofErr w:type="spellEnd"/>
+      <w:r>
+        <w:t xml:space="preserve"> along with performance measurements are used to optimise </w:t>
       </w:r>
       <w:r>
         <w:t xml:space="preserve">the network to make it perform </w:t>
@@ -481,8 +657,13 @@
     <w:p/>
     <w:p>
       <w:r>
-        <w:t>~\cite</w:t>
-      </w:r>
+        <w:t>~\</w:t>
+      </w:r>
+      <w:proofErr w:type="gramStart"/>
+      <w:r>
+        <w:t>cite</w:t>
+      </w:r>
+      <w:proofErr w:type="gramEnd"/>
       <w:r>
         <w:t>{</w:t>
       </w:r>
@@ -530,7 +711,15 @@
         <w:t xml:space="preserve"> from one base station to another.</w:t>
       </w:r>
       <w:r>
-        <w:t xml:space="preserve"> This process is used to provide more Quality-of-Service (QoS) to customers</w:t>
+        <w:t xml:space="preserve"> This process is used to provide more Quality-of-Service (</w:t>
+      </w:r>
+      <w:proofErr w:type="spellStart"/>
+      <w:r>
+        <w:t>QoS</w:t>
+      </w:r>
+      <w:proofErr w:type="spellEnd"/>
+      <w:r>
+        <w:t>) to customers</w:t>
       </w:r>
       <w:r>
         <w:t xml:space="preserve"> by allowing them to continue to use provided</w:t>
@@ -548,7 +737,15 @@
         <w:t xml:space="preserve"> after moving out of range of the original serving base station.</w:t>
       </w:r>
       <w:r>
-        <w:t xml:space="preserve"> To keep with the QoS it is important that </w:t>
+        <w:t xml:space="preserve"> To keep with the </w:t>
+      </w:r>
+      <w:proofErr w:type="spellStart"/>
+      <w:r>
+        <w:t>QoS</w:t>
+      </w:r>
+      <w:proofErr w:type="spellEnd"/>
+      <w:r>
+        <w:t xml:space="preserve"> it is important that </w:t>
       </w:r>
       <w:r>
         <w:t>handovers are done fast, have</w:t>
@@ -592,10 +789,63 @@
     </w:p>
     <w:p>
       <w:r>
-        <w:t>In LTE there are two main parameters that are used in the handover process. These parameters are the Time-to-Trigger (TTT) and Hysteresis (hys). The hys is used to define how much better the received signal strength (RSS) of a neighbouring base station must be than the serving base station for a handover to be considered.</w:t>
-      </w:r>
-      <w:r>
-        <w:t xml:space="preserve"> The values of hys are defined in decibels (dB) and range from 0 to 10 dB in 0.5 dB increments, this results in there being 20 different values of hys. The full range of hys values can be seen in Table~\ref{tab:hys}.</w:t>
+        <w:t>In LTE there are two main parameters that are used in the handover process. These parameters are the Time-to-Trigger (TTT) and Hysteresis (</w:t>
+      </w:r>
+      <w:proofErr w:type="spellStart"/>
+      <w:r>
+        <w:t>hys</w:t>
+      </w:r>
+      <w:proofErr w:type="spellEnd"/>
+      <w:r>
+        <w:t xml:space="preserve">). The </w:t>
+      </w:r>
+      <w:proofErr w:type="spellStart"/>
+      <w:r>
+        <w:t>hys</w:t>
+      </w:r>
+      <w:proofErr w:type="spellEnd"/>
+      <w:r>
+        <w:t xml:space="preserve"> is used to define how much better the received signal strength (RSS) of a neighbouring base station must be than the serving base station for a handover to be considered.</w:t>
+      </w:r>
+      <w:r>
+        <w:t xml:space="preserve"> The values of </w:t>
+      </w:r>
+      <w:proofErr w:type="spellStart"/>
+      <w:r>
+        <w:t>hys</w:t>
+      </w:r>
+      <w:proofErr w:type="spellEnd"/>
+      <w:r>
+        <w:t xml:space="preserve"> are defined in decibels (dB) and range from 0 to 10 dB in 0.5 dB increments, this results in there being 20 different values of </w:t>
+      </w:r>
+      <w:proofErr w:type="spellStart"/>
+      <w:r>
+        <w:t>hys</w:t>
+      </w:r>
+      <w:proofErr w:type="spellEnd"/>
+      <w:r>
+        <w:t xml:space="preserve">. The full range of </w:t>
+      </w:r>
+      <w:proofErr w:type="spellStart"/>
+      <w:r>
+        <w:t>hys</w:t>
+      </w:r>
+      <w:proofErr w:type="spellEnd"/>
+      <w:r>
+        <w:t xml:space="preserve"> values can be seen in Table~\</w:t>
+      </w:r>
+      <w:proofErr w:type="gramStart"/>
+      <w:r>
+        <w:t>ref{</w:t>
+      </w:r>
+      <w:proofErr w:type="spellStart"/>
+      <w:proofErr w:type="gramEnd"/>
+      <w:r>
+        <w:t>tab:hys</w:t>
+      </w:r>
+      <w:proofErr w:type="spellEnd"/>
+      <w:r>
+        <w:t>}.</w:t>
       </w:r>
     </w:p>
     <w:tbl>
@@ -637,9 +887,11 @@
             <w:vMerge w:val="restart"/>
           </w:tcPr>
           <w:p>
+            <w:proofErr w:type="gramStart"/>
             <w:r>
               <w:t>hys</w:t>
             </w:r>
+            <w:proofErr w:type="gramEnd"/>
           </w:p>
         </w:tc>
         <w:tc>
@@ -1050,10 +1302,39 @@
         <w:t>The TTT is a length of time, defined in seconds, that is used to define how long a neighbouring base station must look better than the serving base station for.</w:t>
       </w:r>
       <w:r>
-        <w:t xml:space="preserve"> There are 15 different values of TTT ranging from 0 to 5.12 seconds. Unlike with hys </w:t>
-      </w:r>
-      <w:r>
-        <w:t>the TTT values do not increment linearly, instead they increment exponential with smaller increases at the lower values ad bigger increases at the larger values. The full list of TTT values can be seen in Table~\ref{tab:ttt} and a graph of how the TTT values increase can be seen in Figure~\ref{fig:ttt}.</w:t>
+        <w:t xml:space="preserve"> There are 15 different values of TTT ranging from 0 to 5.12 seconds. Unlike with </w:t>
+      </w:r>
+      <w:proofErr w:type="spellStart"/>
+      <w:r>
+        <w:t>hys</w:t>
+      </w:r>
+      <w:proofErr w:type="spellEnd"/>
+      <w:r>
+        <w:t xml:space="preserve"> </w:t>
+      </w:r>
+      <w:r>
+        <w:t>the TTT values do not increment linearly, instead they increment exponential with smaller increases at the lower values ad bigger increases at the larger values. The full list of TTT values can be seen in Table~\</w:t>
+      </w:r>
+      <w:proofErr w:type="gramStart"/>
+      <w:r>
+        <w:t>ref{</w:t>
+      </w:r>
+      <w:proofErr w:type="spellStart"/>
+      <w:proofErr w:type="gramEnd"/>
+      <w:r>
+        <w:t>tab:ttt</w:t>
+      </w:r>
+      <w:proofErr w:type="spellEnd"/>
+      <w:r>
+        <w:t>} and a graph of how the TTT values increase can be seen in Figure~\ref{</w:t>
+      </w:r>
+      <w:proofErr w:type="spellStart"/>
+      <w:r>
+        <w:t>fig:ttt</w:t>
+      </w:r>
+      <w:proofErr w:type="spellEnd"/>
+      <w:r>
+        <w:t>}.</w:t>
       </w:r>
     </w:p>
     <w:p/>
@@ -1405,10 +1686,34 @@
     <w:p/>
     <w:p>
       <w:r>
-        <w:t xml:space="preserve">There are 336 different combinations of TTT and hys values. Having such a large range of combinations means that pairs of values can </w:t>
-      </w:r>
-      <w:r>
-        <w:t>mean that a neighbouring eNodeB has to be better by a large hys but for a small TTT or vice-versa. This makes for an interesting dynamic for which pairs of values will work the best in any given environment.</w:t>
+        <w:t xml:space="preserve">There are 336 different combinations of TTT and </w:t>
+      </w:r>
+      <w:proofErr w:type="spellStart"/>
+      <w:r>
+        <w:t>hys</w:t>
+      </w:r>
+      <w:proofErr w:type="spellEnd"/>
+      <w:r>
+        <w:t xml:space="preserve"> values. Having such a large range of combinations means that pairs of values can </w:t>
+      </w:r>
+      <w:r>
+        <w:t xml:space="preserve">mean that a neighbouring </w:t>
+      </w:r>
+      <w:proofErr w:type="spellStart"/>
+      <w:r>
+        <w:t>eNodeB</w:t>
+      </w:r>
+      <w:proofErr w:type="spellEnd"/>
+      <w:r>
+        <w:t xml:space="preserve"> has to be better by a large </w:t>
+      </w:r>
+      <w:proofErr w:type="spellStart"/>
+      <w:r>
+        <w:t>hys</w:t>
+      </w:r>
+      <w:proofErr w:type="spellEnd"/>
+      <w:r>
+        <w:t xml:space="preserve"> but for a small TTT or vice-versa. This makes for an interesting dynamic for which pairs of values will work the best in any given environment.</w:t>
       </w:r>
     </w:p>
     <w:p>
@@ -1441,7 +1746,20 @@
         <w:t xml:space="preserve"> </w:t>
       </w:r>
       <w:r>
-        <w:t>Table~\ref{tab:trigger}</w:t>
+        <w:t>Table~\</w:t>
+      </w:r>
+      <w:proofErr w:type="gramStart"/>
+      <w:r>
+        <w:t>ref{</w:t>
+      </w:r>
+      <w:proofErr w:type="spellStart"/>
+      <w:proofErr w:type="gramEnd"/>
+      <w:r>
+        <w:t>tab:trigger</w:t>
+      </w:r>
+      <w:proofErr w:type="spellEnd"/>
+      <w:r>
+        <w:t>}</w:t>
       </w:r>
       <w:r>
         <w:t xml:space="preserve"> shows different trigger events and how they are defined</w:t>
@@ -1544,7 +1862,23 @@
           </w:tcPr>
           <w:p>
             <w:r>
-              <w:t>Neighbour becomes offset better than PCell.</w:t>
+              <w:t xml:space="preserve">Neighbour becomes offset </w:t>
+            </w:r>
+            <w:proofErr w:type="gramStart"/>
+            <w:r>
+              <w:t>better</w:t>
+            </w:r>
+            <w:proofErr w:type="gramEnd"/>
+            <w:r>
+              <w:t xml:space="preserve"> than </w:t>
+            </w:r>
+            <w:proofErr w:type="spellStart"/>
+            <w:r>
+              <w:t>PCell</w:t>
+            </w:r>
+            <w:proofErr w:type="spellEnd"/>
+            <w:r>
+              <w:t>.</w:t>
             </w:r>
           </w:p>
         </w:tc>
@@ -1587,8 +1921,13 @@
             <w:tcW w:w="6990" w:type="dxa"/>
           </w:tcPr>
           <w:p>
-            <w:r>
-              <w:t>PCell becomes worse than threshold1 and neighbour becomes better than threshold2</w:t>
+            <w:proofErr w:type="spellStart"/>
+            <w:r>
+              <w:t>PCell</w:t>
+            </w:r>
+            <w:proofErr w:type="spellEnd"/>
+            <w:r>
+              <w:t xml:space="preserve"> becomes worse than threshold1 and neighbour becomes better than threshold2</w:t>
             </w:r>
             <w:r>
               <w:t>.</w:t>
@@ -1613,8 +1952,21 @@
           </w:tcPr>
           <w:p>
             <w:r>
-              <w:t>Neighbour becomes offset better than SCell</w:t>
-            </w:r>
+              <w:t xml:space="preserve">Neighbour becomes offset </w:t>
+            </w:r>
+            <w:proofErr w:type="gramStart"/>
+            <w:r>
+              <w:t>better</w:t>
+            </w:r>
+            <w:proofErr w:type="gramEnd"/>
+            <w:r>
+              <w:t xml:space="preserve"> than </w:t>
+            </w:r>
+            <w:proofErr w:type="spellStart"/>
+            <w:r>
+              <w:t>SCell</w:t>
+            </w:r>
+            <w:proofErr w:type="spellEnd"/>
             <w:r>
               <w:t>.</w:t>
             </w:r>
@@ -1671,8 +2023,13 @@
             <w:tcW w:w="6990" w:type="dxa"/>
           </w:tcPr>
           <w:p>
-            <w:r>
-              <w:t>PCell becomes worse than threshold1 and inter RAT neighbour becomes better than threshold2</w:t>
+            <w:proofErr w:type="spellStart"/>
+            <w:r>
+              <w:t>PCell</w:t>
+            </w:r>
+            <w:proofErr w:type="spellEnd"/>
+            <w:r>
+              <w:t xml:space="preserve"> becomes worse than threshold1 and inter RAT neighbour becomes better than threshold2</w:t>
             </w:r>
             <w:r>
               <w:t>.</w:t>
@@ -1687,13 +2044,29 @@
         <w:t>Out of the eight triggers the A3 event is the most common</w:t>
       </w:r>
       <w:r>
-        <w:t xml:space="preserve"> and it is defined that a neighbouring eNodeB must give the UE better </w:t>
+        <w:t xml:space="preserve"> and it is defined that a neighbouring </w:t>
+      </w:r>
+      <w:proofErr w:type="spellStart"/>
+      <w:r>
+        <w:t>eNodeB</w:t>
+      </w:r>
+      <w:proofErr w:type="spellEnd"/>
+      <w:r>
+        <w:t xml:space="preserve"> must give the UE better </w:t>
       </w:r>
       <w:r>
         <w:t>Received Signal Strength (RSS)</w:t>
       </w:r>
       <w:r>
-        <w:t xml:space="preserve"> by an amount defined by the hys, for a length of time defined by the TTT</w:t>
+        <w:t xml:space="preserve"> by an amount defined by the </w:t>
+      </w:r>
+      <w:proofErr w:type="spellStart"/>
+      <w:r>
+        <w:t>hys</w:t>
+      </w:r>
+      <w:proofErr w:type="spellEnd"/>
+      <w:r>
+        <w:t>, for a length of time defined by the TTT</w:t>
       </w:r>
       <w:r>
         <w:t>.</w:t>
@@ -1705,7 +2078,15 @@
         <w:t>An illustration of</w:t>
       </w:r>
       <w:r>
-        <w:t xml:space="preserve"> how the signals from the serving and neighbouring eNodeB’s look in an A3 event can be seen in Figure (place holder). The A3 event</w:t>
+        <w:t xml:space="preserve"> how the signals from the serving and neighbouring </w:t>
+      </w:r>
+      <w:proofErr w:type="spellStart"/>
+      <w:r>
+        <w:t>eNodeB’s</w:t>
+      </w:r>
+      <w:proofErr w:type="spellEnd"/>
+      <w:r>
+        <w:t xml:space="preserve"> look in an A3 event can be seen in Figure (place holder). The A3 event</w:t>
       </w:r>
       <w:r>
         <w:t xml:space="preserve"> can</w:t>
@@ -1724,8 +2105,13 @@
       </w:r>
     </w:p>
     <w:p>
-      <w:r>
-        <w:t>Place holder for image of event A3</w:t>
+      <w:proofErr w:type="gramStart"/>
+      <w:r>
+        <w:t>Place holder</w:t>
+      </w:r>
+      <w:proofErr w:type="gramEnd"/>
+      <w:r>
+        <w:t xml:space="preserve"> for image of event A3</w:t>
       </w:r>
     </w:p>
     <w:p/>
@@ -1741,7 +2127,55 @@
         <w:t xml:space="preserve"> a measurement </w:t>
       </w:r>
       <w:r>
-        <w:t>report is sent from the UE to the serving eNodeB. The measurement report contains the information required for the serving eNodeB to make a decision on whether to initiate the handover or not. If the handover is triggered the serving eNodeB will signal to the neighbouring eNodeB that is to become the new serving eNodeB. If the serving eNodeB decides not to initiate the handover then no more action is taken until another handover event is triggered.</w:t>
+        <w:t xml:space="preserve">report is sent from the UE to the serving </w:t>
+      </w:r>
+      <w:proofErr w:type="spellStart"/>
+      <w:r>
+        <w:t>eNodeB</w:t>
+      </w:r>
+      <w:proofErr w:type="spellEnd"/>
+      <w:r>
+        <w:t xml:space="preserve">. The measurement report contains the information required for the serving </w:t>
+      </w:r>
+      <w:proofErr w:type="spellStart"/>
+      <w:r>
+        <w:t>eNodeB</w:t>
+      </w:r>
+      <w:proofErr w:type="spellEnd"/>
+      <w:r>
+        <w:t xml:space="preserve"> to make a decision on whether to initiate the handover or not. If the handover is triggered the serving </w:t>
+      </w:r>
+      <w:proofErr w:type="spellStart"/>
+      <w:r>
+        <w:t>eNodeB</w:t>
+      </w:r>
+      <w:proofErr w:type="spellEnd"/>
+      <w:r>
+        <w:t xml:space="preserve"> will signal to the neighbouring </w:t>
+      </w:r>
+      <w:proofErr w:type="spellStart"/>
+      <w:r>
+        <w:t>eNodeB</w:t>
+      </w:r>
+      <w:proofErr w:type="spellEnd"/>
+      <w:r>
+        <w:t xml:space="preserve"> that is to become the new serving </w:t>
+      </w:r>
+      <w:proofErr w:type="spellStart"/>
+      <w:r>
+        <w:t>eNodeB</w:t>
+      </w:r>
+      <w:proofErr w:type="spellEnd"/>
+      <w:r>
+        <w:t xml:space="preserve">. If the serving </w:t>
+      </w:r>
+      <w:proofErr w:type="spellStart"/>
+      <w:r>
+        <w:t>eNodeB</w:t>
+      </w:r>
+      <w:proofErr w:type="spellEnd"/>
+      <w:r>
+        <w:t xml:space="preserve"> decides not to initiate the handover then no more action is taken until another handover event is triggered.</w:t>
       </w:r>
     </w:p>
     <w:p/>
@@ -1772,7 +2206,31 @@
         </w:numPr>
       </w:pPr>
       <w:r>
-        <w:t>If a neighbouring eNodeB is found to be better than the serving eNodeB a measurement report is sent by the UE to the serving eNodeB.</w:t>
+        <w:t xml:space="preserve">If a neighbouring </w:t>
+      </w:r>
+      <w:proofErr w:type="spellStart"/>
+      <w:r>
+        <w:t>eNodeB</w:t>
+      </w:r>
+      <w:proofErr w:type="spellEnd"/>
+      <w:r>
+        <w:t xml:space="preserve"> is found to be better than the serving </w:t>
+      </w:r>
+      <w:proofErr w:type="spellStart"/>
+      <w:r>
+        <w:t>eNodeB</w:t>
+      </w:r>
+      <w:proofErr w:type="spellEnd"/>
+      <w:r>
+        <w:t xml:space="preserve"> a measurement report is sent by the UE to the serving </w:t>
+      </w:r>
+      <w:proofErr w:type="spellStart"/>
+      <w:r>
+        <w:t>eNodeB</w:t>
+      </w:r>
+      <w:proofErr w:type="spellEnd"/>
+      <w:r>
+        <w:t>.</w:t>
       </w:r>
     </w:p>
     <w:p>
@@ -1784,7 +2242,15 @@
         </w:numPr>
       </w:pPr>
       <w:r>
-        <w:t>The serving eNodeB considers the information in the measurement report and decides whether or not a handover should take place.</w:t>
+        <w:t xml:space="preserve">The serving </w:t>
+      </w:r>
+      <w:proofErr w:type="spellStart"/>
+      <w:r>
+        <w:t>eNodeB</w:t>
+      </w:r>
+      <w:proofErr w:type="spellEnd"/>
+      <w:r>
+        <w:t xml:space="preserve"> considers the information in the measurement report and decides whether or not a handover should take place.</w:t>
       </w:r>
     </w:p>
     <w:p>
@@ -1796,7 +2262,15 @@
         </w:numPr>
       </w:pPr>
       <w:r>
-        <w:t>If it is decided that a handover should take place then a message is sent to the neighbouring eNodeB to prepare resources for the UE.</w:t>
+        <w:t xml:space="preserve">If it is decided that a handover should take place then a message is sent to the neighbouring </w:t>
+      </w:r>
+      <w:proofErr w:type="spellStart"/>
+      <w:r>
+        <w:t>eNodeB</w:t>
+      </w:r>
+      <w:proofErr w:type="spellEnd"/>
+      <w:r>
+        <w:t xml:space="preserve"> to prepare resources for the UE.</w:t>
       </w:r>
     </w:p>
     <w:p>
@@ -1808,7 +2282,23 @@
         </w:numPr>
       </w:pPr>
       <w:r>
-        <w:t>Once the resources are ready for the UE the new serving eNodeB sends a message to the old eNodeB to release the resources it previously had for the UE</w:t>
+        <w:t xml:space="preserve">Once the resources are ready for the UE the new serving </w:t>
+      </w:r>
+      <w:proofErr w:type="spellStart"/>
+      <w:r>
+        <w:t>eNodeB</w:t>
+      </w:r>
+      <w:proofErr w:type="spellEnd"/>
+      <w:r>
+        <w:t xml:space="preserve"> sends a message to the old </w:t>
+      </w:r>
+      <w:proofErr w:type="spellStart"/>
+      <w:r>
+        <w:t>eNodeB</w:t>
+      </w:r>
+      <w:proofErr w:type="spellEnd"/>
+      <w:r>
+        <w:t xml:space="preserve"> to release the resources it previously had for the UE</w:t>
       </w:r>
     </w:p>
     <w:p>
@@ -1826,7 +2316,15 @@
     <w:p/>
     <w:p>
       <w:r>
-        <w:t>~\cite{3gpp2012triggers}.</w:t>
+        <w:t>~\</w:t>
+      </w:r>
+      <w:proofErr w:type="gramStart"/>
+      <w:r>
+        <w:t>cite</w:t>
+      </w:r>
+      <w:proofErr w:type="gramEnd"/>
+      <w:r>
+        <w:t>{3gpp2012triggers}.</w:t>
       </w:r>
     </w:p>
     <w:p>
@@ -2214,6 +2712,7 @@
           <w:szCs w:val="24"/>
         </w:rPr>
       </w:pPr>
+      <w:proofErr w:type="gramStart"/>
       <w:r>
         <w:rPr>
           <w:rFonts w:asciiTheme="minorHAnsi" w:eastAsiaTheme="minorEastAsia" w:hAnsiTheme="minorHAnsi" w:cstheme="minorBidi"/>
@@ -2223,7 +2722,19 @@
           <w:sz w:val="24"/>
           <w:szCs w:val="24"/>
         </w:rPr>
-        <w:t>Q-Learning is a type of reinforcement learning algorithm where an agent tries to discover an optimal policy from its history of interactions</w:t>
+        <w:t>Q-Learning</w:t>
+      </w:r>
+      <w:proofErr w:type="gramEnd"/>
+      <w:r>
+        <w:rPr>
+          <w:rFonts w:asciiTheme="minorHAnsi" w:eastAsiaTheme="minorEastAsia" w:hAnsiTheme="minorHAnsi" w:cstheme="minorBidi"/>
+          <w:b w:val="0"/>
+          <w:bCs w:val="0"/>
+          <w:color w:val="auto"/>
+          <w:sz w:val="24"/>
+          <w:szCs w:val="24"/>
+        </w:rPr>
+        <w:t xml:space="preserve"> is a type of reinforcement learning algorithm where an agent tries to discover an optimal policy from its history of interactions</w:t>
       </w:r>
       <w:r>
         <w:rPr>
@@ -2405,7 +2916,15 @@
     <w:p/>
     <w:p>
       <w:r>
-        <w:t>$&lt;s_{0},a_{0},r_{1},s_{1},a_{1},r_{2},s_{2},a_{2}...&gt;$</w:t>
+        <w:t>$&lt;</w:t>
+      </w:r>
+      <w:proofErr w:type="gramStart"/>
+      <w:r>
+        <w:t>s</w:t>
+      </w:r>
+      <w:proofErr w:type="gramEnd"/>
+      <w:r>
+        <w:t>_{0},a_{0},r_{1},s_{1},a_{1},r_{2},s_{2},a_{2}...&gt;$</w:t>
       </w:r>
     </w:p>
     <w:p/>
@@ -2423,7 +2942,20 @@
     <w:p/>
     <w:p>
       <w:r>
-        <w:t>$&lt;s,a,r,s'&gt;$</w:t>
+        <w:t>$&lt;</w:t>
+      </w:r>
+      <w:proofErr w:type="spellStart"/>
+      <w:proofErr w:type="gramStart"/>
+      <w:r>
+        <w:t>s</w:t>
+      </w:r>
+      <w:proofErr w:type="gramEnd"/>
+      <w:r>
+        <w:t>,a,r,s</w:t>
+      </w:r>
+      <w:proofErr w:type="spellEnd"/>
+      <w:r>
+        <w:t>'&gt;$</w:t>
       </w:r>
     </w:p>
     <w:p/>
@@ -2492,7 +3024,33 @@
         <w:t xml:space="preserve">arning algorithm can be seen in </w:t>
       </w:r>
       <w:r>
-        <w:t xml:space="preserve">Figure~\ref{fig:qlearning}. The general process requires that the learning agent is given a set of states, a set of actions, a discount factor $\gamma$ and step size $\alpha$. The agent also keeps a table of Q-Values, denoted by $Q(s,a)$ where $s$ is a state and $a$ is an action from that state. </w:t>
+        <w:t>Figure~\</w:t>
+      </w:r>
+      <w:proofErr w:type="gramStart"/>
+      <w:r>
+        <w:t>ref{</w:t>
+      </w:r>
+      <w:proofErr w:type="spellStart"/>
+      <w:proofErr w:type="gramEnd"/>
+      <w:r>
+        <w:t>fig:qlearning</w:t>
+      </w:r>
+      <w:proofErr w:type="spellEnd"/>
+      <w:r>
+        <w:t>}. The general process requires that the learning agent is given a set of states, a set of actions, a discount factor $\gamma$ and step size $\alpha$. The agent also keeps a table of Q-Values, denoted by $Q(</w:t>
+      </w:r>
+      <w:proofErr w:type="spellStart"/>
+      <w:r>
+        <w:t>s</w:t>
+      </w:r>
+      <w:proofErr w:type="gramStart"/>
+      <w:r>
+        <w:t>,a</w:t>
+      </w:r>
+      <w:proofErr w:type="spellEnd"/>
+      <w:proofErr w:type="gramEnd"/>
+      <w:r>
+        <w:t xml:space="preserve">)$ where $s$ is a state and $a$ is an action from that state. </w:t>
       </w:r>
       <w:r>
         <w:t>A Q-Value is</w:t>
@@ -2510,7 +3068,15 @@
         <w:t xml:space="preserve">for </w:t>
       </w:r>
       <w:r>
-        <w:t>good and bad experiences to be averaged out to give a reasonab</w:t>
+        <w:t xml:space="preserve">good and bad experiences to be averaged out </w:t>
+      </w:r>
+      <w:proofErr w:type="gramStart"/>
+      <w:r>
+        <w:t>to give</w:t>
+      </w:r>
+      <w:proofErr w:type="gramEnd"/>
+      <w:r>
+        <w:t xml:space="preserve"> a reasonab</w:t>
       </w:r>
       <w:r>
         <w:t>le estimation</w:t>
@@ -2522,7 +3088,20 @@
         <w:t xml:space="preserve"> </w:t>
       </w:r>
       <w:r>
-        <w:t>The Q-Values are defined by Equation~\ref{eq:qlearning}</w:t>
+        <w:t>The Q-Values are defined by Equation~\</w:t>
+      </w:r>
+      <w:proofErr w:type="gramStart"/>
+      <w:r>
+        <w:t>ref{</w:t>
+      </w:r>
+      <w:proofErr w:type="spellStart"/>
+      <w:proofErr w:type="gramEnd"/>
+      <w:r>
+        <w:t>eq:qlearning</w:t>
+      </w:r>
+      <w:proofErr w:type="spellEnd"/>
+      <w:r>
+        <w:t>}</w:t>
       </w:r>
       <w:r>
         <w:t xml:space="preserve"> where $\alpha$ is the step size which</w:t>
@@ -2549,13 +3128,58 @@
         <w:t>ossible future rewards ($max_{a’</w:t>
       </w:r>
       <w:r>
-        <w:t xml:space="preserve">}Q(s’,a’)$) is the maximum of the Q-Values of all possible state-actions pairs from the action selected. </w:t>
-      </w:r>
-    </w:p>
-    <w:p/>
-    <w:p>
-      <w:r>
-        <w:t>Q[s,a] = Q[s,a] + {\alpha}(r+ {\gamma}max_{a'} Q[s',a'] - Q[s,a])</w:t>
+        <w:t>}Q(</w:t>
+      </w:r>
+      <w:proofErr w:type="spellStart"/>
+      <w:r>
+        <w:t>s’,a</w:t>
+      </w:r>
+      <w:proofErr w:type="spellEnd"/>
+      <w:r>
+        <w:t xml:space="preserve">’)$) is the maximum of the Q-Values of all possible state-actions pairs from the action selected. </w:t>
+      </w:r>
+    </w:p>
+    <w:p/>
+    <w:p>
+      <w:r>
+        <w:t>Q[</w:t>
+      </w:r>
+      <w:proofErr w:type="spellStart"/>
+      <w:r>
+        <w:t>s</w:t>
+      </w:r>
+      <w:proofErr w:type="gramStart"/>
+      <w:r>
+        <w:t>,a</w:t>
+      </w:r>
+      <w:proofErr w:type="spellEnd"/>
+      <w:proofErr w:type="gramEnd"/>
+      <w:r>
+        <w:t>] = Q[</w:t>
+      </w:r>
+      <w:proofErr w:type="spellStart"/>
+      <w:r>
+        <w:t>s,a</w:t>
+      </w:r>
+      <w:proofErr w:type="spellEnd"/>
+      <w:r>
+        <w:t>] + {\alpha}(r+ {\gamma}max_{a'} Q[</w:t>
+      </w:r>
+      <w:proofErr w:type="spellStart"/>
+      <w:r>
+        <w:t>s',a</w:t>
+      </w:r>
+      <w:proofErr w:type="spellEnd"/>
+      <w:r>
+        <w:t>'] - Q[</w:t>
+      </w:r>
+      <w:proofErr w:type="spellStart"/>
+      <w:r>
+        <w:t>s,a</w:t>
+      </w:r>
+      <w:proofErr w:type="spellEnd"/>
+      <w:r>
+        <w:t>])</w:t>
       </w:r>
     </w:p>
     <w:p/>
@@ -2576,13 +3200,34 @@
         <w:t xml:space="preserve"> choose an action. Actions are chosen either stochastically </w:t>
       </w:r>
       <w:r>
-        <w:t>or by a policy. Once an action has been chosen the agent will carry out the action and receive a reward. This reward is used to update the table of Q-Values using Equation~\ref{eq:qlearning}. Finally the agent move</w:t>
+        <w:t>or by a policy. Once an action has been chosen the agent will carry out the action and receive a reward. This reward is used to update the table of Q-Values using Equation~\</w:t>
+      </w:r>
+      <w:proofErr w:type="gramStart"/>
+      <w:r>
+        <w:t>ref{</w:t>
+      </w:r>
+      <w:proofErr w:type="spellStart"/>
+      <w:proofErr w:type="gramEnd"/>
+      <w:r>
+        <w:t>eq:qlearning</w:t>
+      </w:r>
+      <w:proofErr w:type="spellEnd"/>
+      <w:r>
+        <w:t>}. Finally the agent move</w:t>
       </w:r>
       <w:r>
         <w:t>s</w:t>
       </w:r>
       <w:r>
-        <w:t xml:space="preserve"> into the new state and repeats until termination; which can be</w:t>
+        <w:t xml:space="preserve"> into the new state and repeats until termination</w:t>
+      </w:r>
+      <w:proofErr w:type="gramStart"/>
+      <w:r>
+        <w:t>;</w:t>
+      </w:r>
+      <w:proofErr w:type="gramEnd"/>
+      <w:r>
+        <w:t xml:space="preserve"> which can be</w:t>
       </w:r>
       <w:r>
         <w:t xml:space="preserve"> either</w:t>
@@ -2594,7 +3239,20 @@
     <w:p/>
     <w:p>
       <w:r>
-        <w:t>Controller Q-Learning(S,A,gamma,alpha)</w:t>
+        <w:t>Controller Q-</w:t>
+      </w:r>
+      <w:proofErr w:type="gramStart"/>
+      <w:r>
+        <w:t>Learning(</w:t>
+      </w:r>
+      <w:proofErr w:type="spellStart"/>
+      <w:proofErr w:type="gramEnd"/>
+      <w:r>
+        <w:t>S,A,gamma,alpha</w:t>
+      </w:r>
+      <w:proofErr w:type="spellEnd"/>
+      <w:r>
+        <w:t>)</w:t>
       </w:r>
     </w:p>
     <w:p>
@@ -2651,7 +3309,15 @@
       </w:r>
       <w:r>
         <w:tab/>
-        <w:t>Real array Q[S,A]</w:t>
+        <w:t xml:space="preserve">Real array </w:t>
+      </w:r>
+      <w:proofErr w:type="gramStart"/>
+      <w:r>
+        <w:t>Q[</w:t>
+      </w:r>
+      <w:proofErr w:type="gramEnd"/>
+      <w:r>
+        <w:t>S,A]</w:t>
       </w:r>
     </w:p>
     <w:p>
@@ -2674,7 +3340,15 @@
     </w:p>
     <w:p>
       <w:r>
-        <w:t>Initialise Q[S,A] arbitrarily</w:t>
+        <w:t xml:space="preserve">Initialise </w:t>
+      </w:r>
+      <w:proofErr w:type="gramStart"/>
+      <w:r>
+        <w:t>Q[</w:t>
+      </w:r>
+      <w:proofErr w:type="gramEnd"/>
+      <w:r>
+        <w:t>S,A] arbitrarily</w:t>
       </w:r>
     </w:p>
     <w:p>
@@ -2704,7 +3378,20 @@
         <w:tab/>
       </w:r>
       <w:r>
-        <w:t xml:space="preserve">Q[s,a] </w:t>
+        <w:t>Q[</w:t>
+      </w:r>
+      <w:proofErr w:type="spellStart"/>
+      <w:r>
+        <w:t>s</w:t>
+      </w:r>
+      <w:proofErr w:type="gramStart"/>
+      <w:r>
+        <w:t>,a</w:t>
+      </w:r>
+      <w:proofErr w:type="spellEnd"/>
+      <w:proofErr w:type="gramEnd"/>
+      <w:r>
+        <w:t xml:space="preserve">] </w:t>
       </w:r>
       <w:r>
         <w:rPr>
@@ -2713,13 +3400,30 @@
         <w:t>&lt;-</w:t>
       </w:r>
       <w:r>
-        <w:t xml:space="preserve"> Q[s,a]+α(r+γmaxa</w:t>
-      </w:r>
+        <w:t xml:space="preserve"> Q[</w:t>
+      </w:r>
+      <w:proofErr w:type="spellStart"/>
+      <w:r>
+        <w:t>s,a</w:t>
+      </w:r>
+      <w:proofErr w:type="spellEnd"/>
+      <w:r>
+        <w:t>]+α(</w:t>
+      </w:r>
+      <w:proofErr w:type="spellStart"/>
+      <w:r>
+        <w:t>r+γmaxa</w:t>
+      </w:r>
+      <w:proofErr w:type="spellEnd"/>
       <w:r>
         <w:t>’</w:t>
       </w:r>
       <w:r>
-        <w:t xml:space="preserve"> Q[s</w:t>
+        <w:t xml:space="preserve"> Q[</w:t>
+      </w:r>
+      <w:proofErr w:type="spellStart"/>
+      <w:r>
+        <w:t>s</w:t>
       </w:r>
       <w:r>
         <w:t>’</w:t>
@@ -2727,22 +3431,43 @@
       <w:r>
         <w:t>,a</w:t>
       </w:r>
+      <w:proofErr w:type="spellEnd"/>
       <w:r>
         <w:t>’</w:t>
       </w:r>
       <w:r>
-        <w:t>]−Q[s,a])</w:t>
+        <w:t>]−Q[</w:t>
+      </w:r>
+      <w:proofErr w:type="spellStart"/>
+      <w:r>
+        <w:t>s,a</w:t>
+      </w:r>
+      <w:proofErr w:type="spellEnd"/>
+      <w:r>
+        <w:t>])</w:t>
       </w:r>
     </w:p>
     <w:p>
       <w:r>
         <w:tab/>
-        <w:t>s &lt;- s’</w:t>
-      </w:r>
-    </w:p>
-    <w:p>
-      <w:r>
-        <w:t>until termination</w:t>
+      </w:r>
+      <w:proofErr w:type="gramStart"/>
+      <w:r>
+        <w:t>s</w:t>
+      </w:r>
+      <w:proofErr w:type="gramEnd"/>
+      <w:r>
+        <w:t xml:space="preserve"> &lt;- s’</w:t>
+      </w:r>
+    </w:p>
+    <w:p>
+      <w:proofErr w:type="gramStart"/>
+      <w:r>
+        <w:t>until</w:t>
+      </w:r>
+      <w:proofErr w:type="gramEnd"/>
+      <w:r>
+        <w:t xml:space="preserve"> termination</w:t>
       </w:r>
     </w:p>
     <w:p/>
@@ -2750,11 +3475,16 @@
       <w:r>
         <w:t xml:space="preserve">After a Q-Learning algorithm has finished exploring the model of the environment it creates a policy. </w:t>
       </w:r>
+      <w:proofErr w:type="gramStart"/>
       <w:r>
         <w:t>The</w:t>
       </w:r>
       <w:r>
-        <w:t xml:space="preserve"> policy is generated by searching across all actions for a state and finding the next state with the greatest value. The policy </w:t>
+        <w:t xml:space="preserve"> policy is generated by searching across all actions for a state and finding the next state with the greatest value</w:t>
+      </w:r>
+      <w:proofErr w:type="gramEnd"/>
+      <w:r>
+        <w:t xml:space="preserve">. The policy </w:t>
       </w:r>
       <w:r>
         <w:t>is therefore a lookup table that maps a state with the best possible next state. The policy created can then be used to solve the problem that the Q-Learning agent was exploring.</w:t>
@@ -2792,7 +3522,23 @@
         <w:t xml:space="preserve">t is required </w:t>
       </w:r>
       <w:r>
-        <w:t>to provide the basic functionality of a LTE network. For simplicity the simulation was broken down into two main components; the mobile (UE) and the base station (eNodeB).</w:t>
+        <w:t>to provide the basic functionality of a LTE network. For simplicity the simulation was broken down into two main components</w:t>
+      </w:r>
+      <w:proofErr w:type="gramStart"/>
+      <w:r>
+        <w:t>;</w:t>
+      </w:r>
+      <w:proofErr w:type="gramEnd"/>
+      <w:r>
+        <w:t xml:space="preserve"> the mobile (UE) and the base station (</w:t>
+      </w:r>
+      <w:proofErr w:type="spellStart"/>
+      <w:r>
+        <w:t>eNodeB</w:t>
+      </w:r>
+      <w:proofErr w:type="spellEnd"/>
+      <w:r>
+        <w:t>).</w:t>
       </w:r>
       <w:r>
         <w:t xml:space="preserve"> Due to the project revolving around the handover process in LTE it made sense for the two main components on the simulation to be the mobile and base station as </w:t>
@@ -2813,10 +3559,26 @@
         <w:t xml:space="preserve">It was required for the </w:t>
       </w:r>
       <w:r>
-        <w:t>mobile to be able to move freely around a group of base stations. It was decided that this movement should be random because if any machine learning algorithm can handle random movement then it should also be able to handle regimented movement.</w:t>
-      </w:r>
-      <w:r>
-        <w:t xml:space="preserve"> The movement that the mobile follows is defined by a Mobility Model and the choice of mobility model is explained in Section~\ref{mobility}</w:t>
+        <w:t xml:space="preserve">mobile to be able to move freely around a group of base stations. It was decided that this movement should be random because if any </w:t>
+      </w:r>
+      <w:proofErr w:type="gramStart"/>
+      <w:r>
+        <w:t>machine learning</w:t>
+      </w:r>
+      <w:proofErr w:type="gramEnd"/>
+      <w:r>
+        <w:t xml:space="preserve"> algorithm can handle random movement then it should also be able to handle regimented movement.</w:t>
+      </w:r>
+      <w:r>
+        <w:t xml:space="preserve"> The movement that the mobile follows is defined by a Mobility Model and the choice of mobility model is explained in Section~\</w:t>
+      </w:r>
+      <w:proofErr w:type="gramStart"/>
+      <w:r>
+        <w:t>ref{</w:t>
+      </w:r>
+      <w:proofErr w:type="gramEnd"/>
+      <w:r>
+        <w:t>mobility}</w:t>
       </w:r>
       <w:r>
         <w:t>.</w:t>
@@ -2840,7 +3602,15 @@
         <w:t xml:space="preserve"> The propagation model is very important to the simulation as it will defined how far away from a base station the mobile can be without dropping the call.</w:t>
       </w:r>
       <w:r>
-        <w:t xml:space="preserve"> A comparison and explanation of the choice of propagation model can be seen in Section~\ref{propagation}</w:t>
+        <w:t xml:space="preserve"> A comparison and explanation of the choice of propagation model can be seen in Section~\</w:t>
+      </w:r>
+      <w:proofErr w:type="gramStart"/>
+      <w:r>
+        <w:t>ref{</w:t>
+      </w:r>
+      <w:proofErr w:type="gramEnd"/>
+      <w:r>
+        <w:t>propagation}</w:t>
       </w:r>
       <w:r>
         <w:t>.</w:t>
@@ -3132,22 +3902,83 @@
         <w:t xml:space="preserve"> There are many different models available, all with different functions and purposes. After some research three models </w:t>
       </w:r>
       <w:r>
-        <w:t>were considered; the Okumura-Hata Model, the Egli Model and the Cost231-Hata Model.</w:t>
-      </w:r>
-    </w:p>
-    <w:p/>
-    <w:p>
-      <w:r>
-        <w:t>The Okumura-Hata model</w:t>
-      </w:r>
-      <w:r>
-        <w:t xml:space="preserve"> is very popular for simulating transmissions in built up areas. Equations~\ref{eq:okumura}</w:t>
+        <w:t>were considered</w:t>
+      </w:r>
+      <w:proofErr w:type="gramStart"/>
+      <w:r>
+        <w:t>;</w:t>
+      </w:r>
+      <w:proofErr w:type="gramEnd"/>
+      <w:r>
+        <w:t xml:space="preserve"> the Okumura-</w:t>
+      </w:r>
+      <w:proofErr w:type="spellStart"/>
+      <w:r>
+        <w:t>Hata</w:t>
+      </w:r>
+      <w:proofErr w:type="spellEnd"/>
+      <w:r>
+        <w:t xml:space="preserve"> Model, the </w:t>
+      </w:r>
+      <w:proofErr w:type="spellStart"/>
+      <w:r>
+        <w:t>Egli</w:t>
+      </w:r>
+      <w:proofErr w:type="spellEnd"/>
+      <w:r>
+        <w:t xml:space="preserve"> Model and the Cost231-Hata Model.</w:t>
+      </w:r>
+    </w:p>
+    <w:p/>
+    <w:p>
+      <w:r>
+        <w:t>The Okumura-</w:t>
+      </w:r>
+      <w:proofErr w:type="spellStart"/>
+      <w:r>
+        <w:t>Hata</w:t>
+      </w:r>
+      <w:proofErr w:type="spellEnd"/>
+      <w:r>
+        <w:t xml:space="preserve"> model</w:t>
+      </w:r>
+      <w:r>
+        <w:t xml:space="preserve"> is very popular for simulating transmissions in built up areas. Equations~\</w:t>
+      </w:r>
+      <w:proofErr w:type="gramStart"/>
+      <w:r>
+        <w:t>ref{</w:t>
+      </w:r>
+      <w:proofErr w:type="spellStart"/>
+      <w:proofErr w:type="gramEnd"/>
+      <w:r>
+        <w:t>eq:okumura</w:t>
+      </w:r>
+      <w:proofErr w:type="spellEnd"/>
+      <w:r>
+        <w:t>}</w:t>
       </w:r>
       <w:r>
         <w:t>,</w:t>
       </w:r>
       <w:r>
-        <w:t>~\ref{eq:oksmall} and~\ref{eq:oklarge} show the formulas for the model.</w:t>
+        <w:t>~\ref{</w:t>
+      </w:r>
+      <w:proofErr w:type="spellStart"/>
+      <w:r>
+        <w:t>eq:oksmall</w:t>
+      </w:r>
+      <w:proofErr w:type="spellEnd"/>
+      <w:r>
+        <w:t>} and~\ref{</w:t>
+      </w:r>
+      <w:proofErr w:type="spellStart"/>
+      <w:r>
+        <w:t>eq:oklarge</w:t>
+      </w:r>
+      <w:proofErr w:type="spellEnd"/>
+      <w:r>
+        <w:t>} show the formulas for the model.</w:t>
       </w:r>
     </w:p>
     <w:p/>
@@ -3200,15 +4031,25 @@
           <w:numId w:val="7"/>
         </w:numPr>
       </w:pPr>
-      <w:r>
-        <w:t>f is the frequency of the transmission</w:t>
-      </w:r>
-      <w:r>
-        <w:t xml:space="preserve"> 150 to 1500 MHz</w:t>
+      <w:proofErr w:type="gramStart"/>
+      <w:r>
+        <w:t>f</w:t>
+      </w:r>
+      <w:proofErr w:type="gramEnd"/>
+      <w:r>
+        <w:t xml:space="preserve"> is the frequency of the transmission</w:t>
+      </w:r>
+      <w:r>
+        <w:t xml:space="preserve"> 150 to 1500 </w:t>
+      </w:r>
+      <w:proofErr w:type="spellStart"/>
+      <w:r>
+        <w:t>MHz</w:t>
       </w:r>
       <w:r>
         <w:t>.</w:t>
       </w:r>
+      <w:proofErr w:type="spellEnd"/>
     </w:p>
     <w:p>
       <w:pPr>
@@ -3230,8 +4071,13 @@
           <w:numId w:val="7"/>
         </w:numPr>
       </w:pPr>
-      <w:r>
-        <w:t>d is the distance between the base station and the mobile (km)</w:t>
+      <w:proofErr w:type="gramStart"/>
+      <w:r>
+        <w:t>d</w:t>
+      </w:r>
+      <w:proofErr w:type="gramEnd"/>
+      <w:r>
+        <w:t xml:space="preserve"> is the distance between the base station and the mobile (km)</w:t>
       </w:r>
       <w:r>
         <w:t>.</w:t>
@@ -3240,10 +4086,31 @@
     <w:p/>
     <w:p>
       <w:r>
-        <w:t>The Egli Model was another model that was considered for the simulation</w:t>
-      </w:r>
-      <w:r>
-        <w:t>. Equation~\ref{eq:egli} shows the formula for the model.</w:t>
+        <w:t xml:space="preserve">The </w:t>
+      </w:r>
+      <w:proofErr w:type="spellStart"/>
+      <w:r>
+        <w:t>Egli</w:t>
+      </w:r>
+      <w:proofErr w:type="spellEnd"/>
+      <w:r>
+        <w:t xml:space="preserve"> Model was another model that was considered for the simulation</w:t>
+      </w:r>
+      <w:r>
+        <w:t>. Equation~\</w:t>
+      </w:r>
+      <w:proofErr w:type="gramStart"/>
+      <w:r>
+        <w:t>ref{</w:t>
+      </w:r>
+      <w:proofErr w:type="spellStart"/>
+      <w:proofErr w:type="gramEnd"/>
+      <w:r>
+        <w:t>eq:egli</w:t>
+      </w:r>
+      <w:proofErr w:type="spellEnd"/>
+      <w:r>
+        <w:t>} shows the formula for the model.</w:t>
       </w:r>
     </w:p>
     <w:p/>
@@ -3308,8 +4175,13 @@
           <w:numId w:val="8"/>
         </w:numPr>
       </w:pPr>
-      <w:r>
-        <w:t>h_{</w:t>
+      <w:proofErr w:type="gramStart"/>
+      <w:r>
+        <w:t>h</w:t>
+      </w:r>
+      <w:proofErr w:type="gramEnd"/>
+      <w:r>
+        <w:t>_{</w:t>
       </w:r>
       <w:r>
         <w:t>B</w:t>
@@ -3329,8 +4201,13 @@
           <w:numId w:val="8"/>
         </w:numPr>
       </w:pPr>
-      <w:r>
-        <w:t>h_{M} is the height of the mobile antenna (m).</w:t>
+      <w:proofErr w:type="gramStart"/>
+      <w:r>
+        <w:t>h</w:t>
+      </w:r>
+      <w:proofErr w:type="gramEnd"/>
+      <w:r>
+        <w:t>_{M} is the height of the mobile antenna (m).</w:t>
       </w:r>
     </w:p>
     <w:p>
@@ -3341,8 +4218,13 @@
           <w:numId w:val="8"/>
         </w:numPr>
       </w:pPr>
-      <w:r>
-        <w:t>d is the distance between the base station and the mobile (m).</w:t>
+      <w:proofErr w:type="gramStart"/>
+      <w:r>
+        <w:t>d</w:t>
+      </w:r>
+      <w:proofErr w:type="gramEnd"/>
+      <w:r>
+        <w:t xml:space="preserve"> is the distance between the base station and the mobile (m).</w:t>
       </w:r>
     </w:p>
     <w:p>
@@ -3353,14 +4235,35 @@
           <w:numId w:val="8"/>
         </w:numPr>
       </w:pPr>
-      <w:r>
-        <w:t>f is the frequency of the transmission (MHz).</w:t>
-      </w:r>
-    </w:p>
-    <w:p/>
-    <w:p>
-      <w:r>
-        <w:t xml:space="preserve">The Cost231-Hata model is an extension of the Okumura-Hata to work for frequnencies between 1.5 </w:t>
+      <w:proofErr w:type="gramStart"/>
+      <w:r>
+        <w:t>f</w:t>
+      </w:r>
+      <w:proofErr w:type="gramEnd"/>
+      <w:r>
+        <w:t xml:space="preserve"> is the frequency of the transmission (MHz).</w:t>
+      </w:r>
+    </w:p>
+    <w:p/>
+    <w:p>
+      <w:r>
+        <w:t>The Cost231-Hata model is an extension of the Okumura-</w:t>
+      </w:r>
+      <w:proofErr w:type="spellStart"/>
+      <w:r>
+        <w:t>Hata</w:t>
+      </w:r>
+      <w:proofErr w:type="spellEnd"/>
+      <w:r>
+        <w:t xml:space="preserve"> to work for </w:t>
+      </w:r>
+      <w:proofErr w:type="spellStart"/>
+      <w:r>
+        <w:t>frequnencies</w:t>
+      </w:r>
+      <w:proofErr w:type="spellEnd"/>
+      <w:r>
+        <w:t xml:space="preserve"> between 1.5 </w:t>
       </w:r>
       <w:r>
         <w:t>GH</w:t>
@@ -3369,7 +4272,36 @@
         <w:t>z and 2 GHz</w:t>
       </w:r>
       <w:r>
-        <w:t>. The formulas for this model can be seen in Equations~\ref{eq:cost},~\ref{eq:costahr} and~\ref{eq:metro}.</w:t>
+        <w:t>. The formulas for this model can be seen in Equations~\</w:t>
+      </w:r>
+      <w:proofErr w:type="gramStart"/>
+      <w:r>
+        <w:t>ref{</w:t>
+      </w:r>
+      <w:proofErr w:type="spellStart"/>
+      <w:proofErr w:type="gramEnd"/>
+      <w:r>
+        <w:t>eq:cost</w:t>
+      </w:r>
+      <w:proofErr w:type="spellEnd"/>
+      <w:r>
+        <w:t>},~\ref{</w:t>
+      </w:r>
+      <w:proofErr w:type="spellStart"/>
+      <w:r>
+        <w:t>eq:costahr</w:t>
+      </w:r>
+      <w:proofErr w:type="spellEnd"/>
+      <w:r>
+        <w:t>} and~\ref{</w:t>
+      </w:r>
+      <w:proofErr w:type="spellStart"/>
+      <w:r>
+        <w:t>eq:metro</w:t>
+      </w:r>
+      <w:proofErr w:type="spellEnd"/>
+      <w:r>
+        <w:t>}.</w:t>
       </w:r>
       <w:r>
         <w:br/>
@@ -3400,8 +4332,13 @@
           <w:numId w:val="9"/>
         </w:numPr>
       </w:pPr>
-      <w:r>
-        <w:t>f is the frequency of the transmission (MHz).</w:t>
+      <w:proofErr w:type="gramStart"/>
+      <w:r>
+        <w:t>f</w:t>
+      </w:r>
+      <w:proofErr w:type="gramEnd"/>
+      <w:r>
+        <w:t xml:space="preserve"> is the frequency of the transmission (MHz).</w:t>
       </w:r>
     </w:p>
     <w:p>
@@ -3412,8 +4349,13 @@
           <w:numId w:val="9"/>
         </w:numPr>
       </w:pPr>
-      <w:r>
-        <w:t>h_{B} is the height of the base station antenna (m).</w:t>
+      <w:proofErr w:type="gramStart"/>
+      <w:r>
+        <w:t>h</w:t>
+      </w:r>
+      <w:proofErr w:type="gramEnd"/>
+      <w:r>
+        <w:t>_{B} is the height of the base station antenna (m).</w:t>
       </w:r>
     </w:p>
     <w:p>
@@ -3424,8 +4366,13 @@
           <w:numId w:val="9"/>
         </w:numPr>
       </w:pPr>
-      <w:r>
-        <w:t>h_{M} is the height of the mobile antenna (m).</w:t>
+      <w:proofErr w:type="gramStart"/>
+      <w:r>
+        <w:t>h</w:t>
+      </w:r>
+      <w:proofErr w:type="gramEnd"/>
+      <w:r>
+        <w:t>_{M} is the height of the mobile antenna (m).</w:t>
       </w:r>
     </w:p>
     <w:p>
@@ -3436,8 +4383,13 @@
           <w:numId w:val="9"/>
         </w:numPr>
       </w:pPr>
-      <w:r>
-        <w:t>d is the distance between the base station and the mobile (km).</w:t>
+      <w:proofErr w:type="gramStart"/>
+      <w:r>
+        <w:t>d</w:t>
+      </w:r>
+      <w:proofErr w:type="gramEnd"/>
+      <w:r>
+        <w:t xml:space="preserve"> is the distance between the base station and the mobile (km).</w:t>
       </w:r>
     </w:p>
     <w:p>
@@ -3448,8 +4400,13 @@
           <w:numId w:val="9"/>
         </w:numPr>
       </w:pPr>
-      <w:r>
-        <w:t>a(h_{R}) } is the antenna correction factor.</w:t>
+      <w:proofErr w:type="gramStart"/>
+      <w:r>
+        <w:t>a</w:t>
+      </w:r>
+      <w:proofErr w:type="gramEnd"/>
+      <w:r>
+        <w:t>(h_{R}) } is the antenna correction factor.</w:t>
       </w:r>
     </w:p>
     <w:p/>
@@ -3458,13 +4415,46 @@
         <w:t>After comparing the three models above it was decided that the Cost231-Hata</w:t>
       </w:r>
       <w:r>
-        <w:t xml:space="preserve"> Model would be the one used in the simulation due to it working with frequencies up to 2000 MHz (which is the minimum operating frequency of LTE) unlike the Okumura-Hata model which only works up to 1500 MHz. The Cost231-Hata Model was also picked over the Egli Model because the Egli Model used more parameters</w:t>
-      </w:r>
-      <w:r>
-        <w:t xml:space="preserve"> which would add more complexity to the simulation.</w:t>
-      </w:r>
-      <w:bookmarkStart w:id="0" w:name="_GoBack"/>
-      <w:bookmarkEnd w:id="0"/>
+        <w:t xml:space="preserve"> Model would be the one used in the simulation due to it working with frequencies up to 2000 MHz (which is the minimum operating frequency of LTE) unlike the Okumura-</w:t>
+      </w:r>
+      <w:proofErr w:type="spellStart"/>
+      <w:r>
+        <w:t>Hata</w:t>
+      </w:r>
+      <w:proofErr w:type="spellEnd"/>
+      <w:r>
+        <w:t xml:space="preserve"> model which only works up to 1500 </w:t>
+      </w:r>
+      <w:proofErr w:type="spellStart"/>
+      <w:r>
+        <w:t>MHz.</w:t>
+      </w:r>
+      <w:proofErr w:type="spellEnd"/>
+      <w:r>
+        <w:t xml:space="preserve"> The Cost231-Hata Model was also picked over the </w:t>
+      </w:r>
+      <w:proofErr w:type="spellStart"/>
+      <w:r>
+        <w:t>Egli</w:t>
+      </w:r>
+      <w:proofErr w:type="spellEnd"/>
+      <w:r>
+        <w:t xml:space="preserve"> Model because the </w:t>
+      </w:r>
+      <w:proofErr w:type="spellStart"/>
+      <w:r>
+        <w:t>Egli</w:t>
+      </w:r>
+      <w:proofErr w:type="spellEnd"/>
+      <w:r>
+        <w:t xml:space="preserve"> Model used more </w:t>
+      </w:r>
+      <w:r>
+        <w:t>parameters that</w:t>
+      </w:r>
+      <w:r>
+        <w:t xml:space="preserve"> would add more complexity to the simulation.</w:t>
+      </w:r>
     </w:p>
     <w:p>
       <w:pPr>
@@ -3499,13 +4489,34 @@
         <w:t>d</w:t>
       </w:r>
       <w:r>
-        <w:t xml:space="preserve"> on the process given in Section~\ref{sec:qlearning}</w:t>
+        <w:t xml:space="preserve"> on the process given in Section~\</w:t>
+      </w:r>
+      <w:proofErr w:type="gramStart"/>
+      <w:r>
+        <w:t>ref{</w:t>
+      </w:r>
+      <w:proofErr w:type="spellStart"/>
+      <w:proofErr w:type="gramEnd"/>
+      <w:r>
+        <w:t>sec:qlearning</w:t>
+      </w:r>
+      <w:proofErr w:type="spellEnd"/>
+      <w:r>
+        <w:t>}</w:t>
       </w:r>
       <w:r>
         <w:t xml:space="preserve">. </w:t>
       </w:r>
       <w:r>
-        <w:t xml:space="preserve">In the approach the model of the environment has a state for every combination of TTT and hys; giving a total number of </w:t>
+        <w:t xml:space="preserve">In the approach the model of the environment has a state for every combination of TTT and </w:t>
+      </w:r>
+      <w:proofErr w:type="spellStart"/>
+      <w:r>
+        <w:t>hys</w:t>
+      </w:r>
+      <w:proofErr w:type="spellEnd"/>
+      <w:r>
+        <w:t xml:space="preserve">; giving a total number of </w:t>
       </w:r>
       <w:r>
         <w:t xml:space="preserve">states of 336. An action within the model </w:t>
@@ -3542,7 +4553,15 @@
         </w:numPr>
       </w:pPr>
       <w:r>
-        <w:t>A single increase of hys.</w:t>
+        <w:t xml:space="preserve">A single increase of </w:t>
+      </w:r>
+      <w:proofErr w:type="spellStart"/>
+      <w:r>
+        <w:t>hys</w:t>
+      </w:r>
+      <w:proofErr w:type="spellEnd"/>
+      <w:r>
+        <w:t>.</w:t>
       </w:r>
     </w:p>
     <w:p>
@@ -3554,7 +4573,15 @@
         </w:numPr>
       </w:pPr>
       <w:r>
-        <w:t>A single increase of both TTT and hys.</w:t>
+        <w:t xml:space="preserve">A single increase of both TTT and </w:t>
+      </w:r>
+      <w:proofErr w:type="spellStart"/>
+      <w:r>
+        <w:t>hys</w:t>
+      </w:r>
+      <w:proofErr w:type="spellEnd"/>
+      <w:r>
+        <w:t>.</w:t>
       </w:r>
     </w:p>
     <w:p>
@@ -3578,7 +4605,15 @@
         </w:numPr>
       </w:pPr>
       <w:r>
-        <w:t>A single decrease of hys.</w:t>
+        <w:t xml:space="preserve">A single decrease of </w:t>
+      </w:r>
+      <w:proofErr w:type="spellStart"/>
+      <w:r>
+        <w:t>hys</w:t>
+      </w:r>
+      <w:proofErr w:type="spellEnd"/>
+      <w:r>
+        <w:t>.</w:t>
       </w:r>
     </w:p>
     <w:p>
@@ -3590,7 +4625,15 @@
         </w:numPr>
       </w:pPr>
       <w:r>
-        <w:t>A single decrease of both TTT and hys.</w:t>
+        <w:t xml:space="preserve">A single decrease of both TTT and </w:t>
+      </w:r>
+      <w:proofErr w:type="spellStart"/>
+      <w:r>
+        <w:t>hys</w:t>
+      </w:r>
+      <w:proofErr w:type="spellEnd"/>
+      <w:r>
+        <w:t>.</w:t>
       </w:r>
     </w:p>
     <w:p/>
@@ -3641,8 +4684,13 @@
         <w:t xml:space="preserve"> time it is taken. Rewards are based on </w:t>
       </w:r>
       <w:r>
-        <w:t>the number of drop and ping-pong’s</w:t>
-      </w:r>
+        <w:t xml:space="preserve">the number of drop and </w:t>
+      </w:r>
+      <w:proofErr w:type="spellStart"/>
+      <w:r>
+        <w:t>ping-pong’s</w:t>
+      </w:r>
+      <w:proofErr w:type="spellEnd"/>
       <w:r>
         <w:t xml:space="preserve"> accumulated in the simulation for current state in the environment model. The reward is given t</w:t>
       </w:r>
@@ -3677,7 +4725,15 @@
         <w:t>s</w:t>
       </w:r>
       <w:r>
-        <w:t>, this allows for the simulation to run for fixed periods of time with TTT-hys pairs specified by a state in the environment model.</w:t>
+        <w:t>, this allows for the simulation to run for fixed periods of time with TTT-</w:t>
+      </w:r>
+      <w:proofErr w:type="spellStart"/>
+      <w:r>
+        <w:t>hys</w:t>
+      </w:r>
+      <w:proofErr w:type="spellEnd"/>
+      <w:r>
+        <w:t xml:space="preserve"> pairs specified by a state in the environment model.</w:t>
       </w:r>
       <w:r>
         <w:t xml:space="preserve"> </w:t>
@@ -3694,7 +4750,15 @@
         <w:t xml:space="preserve"> to</w:t>
       </w:r>
       <w:r>
-        <w:t xml:space="preserve"> try every action at least once the Q-Learning is terminated and a policy is generated. This policy can then be used to attempt to optimise the handover parameters by changing the TTT and hys values after a call is dropped or the connection ping-pongs between base</w:t>
+        <w:t xml:space="preserve"> try every action at least once the Q-Learning is terminated and a policy is generated. This policy can then be used to attempt to optimise the handover parameters by changing the TTT and </w:t>
+      </w:r>
+      <w:proofErr w:type="spellStart"/>
+      <w:r>
+        <w:t>hys</w:t>
+      </w:r>
+      <w:proofErr w:type="spellEnd"/>
+      <w:r>
+        <w:t xml:space="preserve"> values after a call is dropped or the connection ping-pongs between base</w:t>
       </w:r>
       <w:r>
         <w:t xml:space="preserve"> </w:t>

</xml_diff>

<commit_message>
committing results for walking and vehicle graphs and the report to do some testing with fading turned on
</commit_message>
<xml_diff>
--- a/Report/text.docx
+++ b/Report/text.docx
@@ -90,9 +90,126 @@
       </w:r>
     </w:p>
     <w:p>
-      <w:r>
-        <w:t>hjhg</w:t>
-      </w:r>
+      <w:pPr>
+        <w:pStyle w:val="Heading2"/>
+      </w:pPr>
+      <w:r>
+        <w:t>The problem</w:t>
+      </w:r>
+    </w:p>
+    <w:p/>
+    <w:p/>
+    <w:p>
+      <w:pPr>
+        <w:pStyle w:val="Heading2"/>
+      </w:pPr>
+      <w:r>
+        <w:t>Solution</w:t>
+      </w:r>
+    </w:p>
+    <w:p/>
+    <w:p/>
+    <w:p>
+      <w:pPr>
+        <w:pStyle w:val="Heading2"/>
+      </w:pPr>
+      <w:r>
+        <w:t>Project Objectives</w:t>
+      </w:r>
+    </w:p>
+    <w:p>
+      <w:pPr>
+        <w:pStyle w:val="ListParagraph"/>
+        <w:numPr>
+          <w:ilvl w:val="0"/>
+          <w:numId w:val="10"/>
+        </w:numPr>
+      </w:pPr>
+      <w:r>
+        <w:t>Research and understand the parameters used in 4G handovers.</w:t>
+      </w:r>
+    </w:p>
+    <w:p>
+      <w:pPr>
+        <w:pStyle w:val="ListParagraph"/>
+        <w:numPr>
+          <w:ilvl w:val="0"/>
+          <w:numId w:val="10"/>
+        </w:numPr>
+      </w:pPr>
+      <w:r>
+        <w:t>Create a basic simulation of a 4G network with mobiles moving around a group of base stations.</w:t>
+      </w:r>
+    </w:p>
+    <w:p>
+      <w:pPr>
+        <w:pStyle w:val="ListParagraph"/>
+        <w:numPr>
+          <w:ilvl w:val="0"/>
+          <w:numId w:val="10"/>
+        </w:numPr>
+      </w:pPr>
+      <w:r>
+        <w:t xml:space="preserve">Implement a </w:t>
+      </w:r>
+      <w:r>
+        <w:t>machine-learning</w:t>
+      </w:r>
+      <w:r>
+        <w:t xml:space="preserve"> algorithm to</w:t>
+      </w:r>
+      <w:r>
+        <w:t xml:space="preserve"> </w:t>
+      </w:r>
+      <w:r>
+        <w:t>fine-tune</w:t>
+      </w:r>
+      <w:r>
+        <w:t xml:space="preserve"> the handover parameters to</w:t>
+      </w:r>
+      <w:r>
+        <w:t xml:space="preserve"> improve the performance of the network.</w:t>
+      </w:r>
+    </w:p>
+    <w:p>
+      <w:pPr>
+        <w:pStyle w:val="ListParagraph"/>
+        <w:numPr>
+          <w:ilvl w:val="0"/>
+          <w:numId w:val="10"/>
+        </w:numPr>
+      </w:pPr>
+      <w:r>
+        <w:t>Evaluate the success of the machine learning approach in 4G handovers and compare this to using static parameters</w:t>
+      </w:r>
+    </w:p>
+    <w:p/>
+    <w:p>
+      <w:pPr>
+        <w:pStyle w:val="Heading2"/>
+      </w:pPr>
+      <w:r>
+        <w:t>Project Outcomes</w:t>
+      </w:r>
+    </w:p>
+    <w:p>
+      <w:r>
+        <w:t>During the time spent on the project</w:t>
+      </w:r>
+      <w:r>
+        <w:t xml:space="preserve"> all of the objectives have been met.</w:t>
+      </w:r>
+      <w:r>
+        <w:t xml:space="preserve"> The parameters that are used in the handover process, the \ac{TTT</w:t>
+      </w:r>
+      <w:bookmarkStart w:id="0" w:name="_GoBack"/>
+      <w:bookmarkEnd w:id="0"/>
+      <w:r>
+        <w:t>} and \ac{hys},</w:t>
+      </w:r>
+    </w:p>
+    <w:p/>
+    <w:p>
       <w:r>
         <w:br w:type="page"/>
       </w:r>
@@ -4803,13 +4920,26 @@
       <w:r>
         <w:t>.</w:t>
       </w:r>
-      <w:bookmarkStart w:id="0" w:name="_GoBack"/>
-      <w:bookmarkEnd w:id="0"/>
-    </w:p>
-    <w:p/>
-    <w:p>
-      <w:r>
-        <w:t xml:space="preserve">The optimisation system, however, also appears to have some drawbacks. It was seen in the first scenario that the optimisation system caused a very large increase to the dropped call ratio before improving it. This is a usual downside in optimisation processes where ‘things have to get worse before they can get better’ and this process is a part of Q-Learning where the possible future rewards are taken into account when selecting a new state to move to. </w:t>
+    </w:p>
+    <w:p/>
+    <w:p>
+      <w:r>
+        <w:t>It can, however, be seen that when the system does not get stuck between</w:t>
+      </w:r>
+      <w:r>
+        <w:t xml:space="preserve"> non-optimal states that it will optimise the TTT and hys values as quickly as it is needed, i.e., whenever a dropped call or ping-pong occurs.</w:t>
+      </w:r>
+    </w:p>
+    <w:p/>
+    <w:p>
+      <w:r>
+        <w:t>The op</w:t>
+      </w:r>
+      <w:r>
+        <w:t>timisation system</w:t>
+      </w:r>
+      <w:r>
+        <w:t xml:space="preserve"> appears to have some drawbacks. It was seen in the first scenario that the optimisation system caused a very large increase to the dropped call ratio before improving it. This is a usual downside in optimisation processes where ‘things have to get worse before they can get better’ and this process is a part of Q-Learning where the possible future rewards are taken into account when selecting a new state to move to. </w:t>
       </w:r>
       <w:r>
         <w:t xml:space="preserve">It was also seen in the scenarios using the vehicle speeds that the system appeared to keep getting stuck between two states that appear to be non-optimal which </w:t>
@@ -5174,6 +5304,119 @@
     </w:lvl>
   </w:abstractNum>
   <w:abstractNum w:abstractNumId="3">
+    <w:nsid w:val="4A8104DB"/>
+    <w:multiLevelType w:val="hybridMultilevel"/>
+    <w:tmpl w:val="D9F2B6B4"/>
+    <w:lvl w:ilvl="0" w:tplc="04090001">
+      <w:start w:val="1"/>
+      <w:numFmt w:val="bullet"/>
+      <w:lvlText w:val=""/>
+      <w:lvlJc w:val="left"/>
+      <w:pPr>
+        <w:ind w:left="720" w:hanging="360"/>
+      </w:pPr>
+      <w:rPr>
+        <w:rFonts w:ascii="Symbol" w:hAnsi="Symbol" w:hint="default"/>
+      </w:rPr>
+    </w:lvl>
+    <w:lvl w:ilvl="1" w:tplc="04090003" w:tentative="1">
+      <w:start w:val="1"/>
+      <w:numFmt w:val="bullet"/>
+      <w:lvlText w:val="o"/>
+      <w:lvlJc w:val="left"/>
+      <w:pPr>
+        <w:ind w:left="1440" w:hanging="360"/>
+      </w:pPr>
+      <w:rPr>
+        <w:rFonts w:ascii="Courier New" w:hAnsi="Courier New" w:hint="default"/>
+      </w:rPr>
+    </w:lvl>
+    <w:lvl w:ilvl="2" w:tplc="04090005" w:tentative="1">
+      <w:start w:val="1"/>
+      <w:numFmt w:val="bullet"/>
+      <w:lvlText w:val=""/>
+      <w:lvlJc w:val="left"/>
+      <w:pPr>
+        <w:ind w:left="2160" w:hanging="360"/>
+      </w:pPr>
+      <w:rPr>
+        <w:rFonts w:ascii="Wingdings" w:hAnsi="Wingdings" w:hint="default"/>
+      </w:rPr>
+    </w:lvl>
+    <w:lvl w:ilvl="3" w:tplc="04090001" w:tentative="1">
+      <w:start w:val="1"/>
+      <w:numFmt w:val="bullet"/>
+      <w:lvlText w:val=""/>
+      <w:lvlJc w:val="left"/>
+      <w:pPr>
+        <w:ind w:left="2880" w:hanging="360"/>
+      </w:pPr>
+      <w:rPr>
+        <w:rFonts w:ascii="Symbol" w:hAnsi="Symbol" w:hint="default"/>
+      </w:rPr>
+    </w:lvl>
+    <w:lvl w:ilvl="4" w:tplc="04090003" w:tentative="1">
+      <w:start w:val="1"/>
+      <w:numFmt w:val="bullet"/>
+      <w:lvlText w:val="o"/>
+      <w:lvlJc w:val="left"/>
+      <w:pPr>
+        <w:ind w:left="3600" w:hanging="360"/>
+      </w:pPr>
+      <w:rPr>
+        <w:rFonts w:ascii="Courier New" w:hAnsi="Courier New" w:hint="default"/>
+      </w:rPr>
+    </w:lvl>
+    <w:lvl w:ilvl="5" w:tplc="04090005" w:tentative="1">
+      <w:start w:val="1"/>
+      <w:numFmt w:val="bullet"/>
+      <w:lvlText w:val=""/>
+      <w:lvlJc w:val="left"/>
+      <w:pPr>
+        <w:ind w:left="4320" w:hanging="360"/>
+      </w:pPr>
+      <w:rPr>
+        <w:rFonts w:ascii="Wingdings" w:hAnsi="Wingdings" w:hint="default"/>
+      </w:rPr>
+    </w:lvl>
+    <w:lvl w:ilvl="6" w:tplc="04090001" w:tentative="1">
+      <w:start w:val="1"/>
+      <w:numFmt w:val="bullet"/>
+      <w:lvlText w:val=""/>
+      <w:lvlJc w:val="left"/>
+      <w:pPr>
+        <w:ind w:left="5040" w:hanging="360"/>
+      </w:pPr>
+      <w:rPr>
+        <w:rFonts w:ascii="Symbol" w:hAnsi="Symbol" w:hint="default"/>
+      </w:rPr>
+    </w:lvl>
+    <w:lvl w:ilvl="7" w:tplc="04090003" w:tentative="1">
+      <w:start w:val="1"/>
+      <w:numFmt w:val="bullet"/>
+      <w:lvlText w:val="o"/>
+      <w:lvlJc w:val="left"/>
+      <w:pPr>
+        <w:ind w:left="5760" w:hanging="360"/>
+      </w:pPr>
+      <w:rPr>
+        <w:rFonts w:ascii="Courier New" w:hAnsi="Courier New" w:hint="default"/>
+      </w:rPr>
+    </w:lvl>
+    <w:lvl w:ilvl="8" w:tplc="04090005" w:tentative="1">
+      <w:start w:val="1"/>
+      <w:numFmt w:val="bullet"/>
+      <w:lvlText w:val=""/>
+      <w:lvlJc w:val="left"/>
+      <w:pPr>
+        <w:ind w:left="6480" w:hanging="360"/>
+      </w:pPr>
+      <w:rPr>
+        <w:rFonts w:ascii="Wingdings" w:hAnsi="Wingdings" w:hint="default"/>
+      </w:rPr>
+    </w:lvl>
+  </w:abstractNum>
+  <w:abstractNum w:abstractNumId="4">
     <w:nsid w:val="4F4A05C2"/>
     <w:multiLevelType w:val="hybridMultilevel"/>
     <w:tmpl w:val="4076761E"/>
@@ -5286,7 +5529,7 @@
       </w:rPr>
     </w:lvl>
   </w:abstractNum>
-  <w:abstractNum w:abstractNumId="4">
+  <w:abstractNum w:abstractNumId="5">
     <w:nsid w:val="5AD91322"/>
     <w:multiLevelType w:val="hybridMultilevel"/>
     <w:tmpl w:val="5BEE25CC"/>
@@ -5372,7 +5615,7 @@
       </w:pPr>
     </w:lvl>
   </w:abstractNum>
-  <w:abstractNum w:abstractNumId="5">
+  <w:abstractNum w:abstractNumId="6">
     <w:nsid w:val="5D926825"/>
     <w:multiLevelType w:val="hybridMultilevel"/>
     <w:tmpl w:val="3C502FFC"/>
@@ -5458,7 +5701,7 @@
       </w:pPr>
     </w:lvl>
   </w:abstractNum>
-  <w:abstractNum w:abstractNumId="6">
+  <w:abstractNum w:abstractNumId="7">
     <w:nsid w:val="5DF714DC"/>
     <w:multiLevelType w:val="hybridMultilevel"/>
     <w:tmpl w:val="C2DCF724"/>
@@ -5544,7 +5787,7 @@
       </w:pPr>
     </w:lvl>
   </w:abstractNum>
-  <w:abstractNum w:abstractNumId="7">
+  <w:abstractNum w:abstractNumId="8">
     <w:nsid w:val="6993751F"/>
     <w:multiLevelType w:val="hybridMultilevel"/>
     <w:tmpl w:val="05B42152"/>
@@ -5657,7 +5900,7 @@
       </w:rPr>
     </w:lvl>
   </w:abstractNum>
-  <w:abstractNum w:abstractNumId="8">
+  <w:abstractNum w:abstractNumId="9">
     <w:nsid w:val="6D397981"/>
     <w:multiLevelType w:val="hybridMultilevel"/>
     <w:tmpl w:val="12EC4BDC"/>
@@ -5774,28 +6017,31 @@
     <w:abstractNumId w:val="1"/>
   </w:num>
   <w:num w:numId="2">
-    <w:abstractNumId w:val="4"/>
+    <w:abstractNumId w:val="5"/>
   </w:num>
   <w:num w:numId="3">
-    <w:abstractNumId w:val="8"/>
+    <w:abstractNumId w:val="9"/>
   </w:num>
   <w:num w:numId="4">
     <w:abstractNumId w:val="0"/>
   </w:num>
   <w:num w:numId="5">
+    <w:abstractNumId w:val="7"/>
+  </w:num>
+  <w:num w:numId="6">
     <w:abstractNumId w:val="6"/>
   </w:num>
-  <w:num w:numId="6">
-    <w:abstractNumId w:val="5"/>
-  </w:num>
   <w:num w:numId="7">
-    <w:abstractNumId w:val="7"/>
+    <w:abstractNumId w:val="8"/>
   </w:num>
   <w:num w:numId="8">
-    <w:abstractNumId w:val="3"/>
+    <w:abstractNumId w:val="4"/>
   </w:num>
   <w:num w:numId="9">
     <w:abstractNumId w:val="2"/>
+  </w:num>
+  <w:num w:numId="10">
+    <w:abstractNumId w:val="3"/>
   </w:num>
 </w:numbering>
 </file>

</xml_diff>